<commit_message>
begin chapter kivy lang
</commit_message>
<xml_diff>
--- a/Uebung6/Wiss-Paper-Andre-Wolfschmitt.docx
+++ b/Uebung6/Wiss-Paper-Andre-Wolfschmitt.docx
@@ -60,22 +60,29 @@
         <w:rPr>
           <w:sz w:val="18"/>
           <w:szCs w:val="18"/>
-          <w:lang w:val="de-DE"/>
+          <w:lang w:val="en-GB"/>
         </w:rPr>
       </w:pPr>
       <w:r>
         <w:rPr>
           <w:sz w:val="18"/>
           <w:szCs w:val="18"/>
-          <w:lang w:val="de-DE"/>
-        </w:rPr>
-        <w:t xml:space="preserve">Wolfschmitt, André </w:t>
+        </w:rPr>
+        <w:br w:type="column"/>
       </w:r>
       <w:r>
         <w:rPr>
           <w:sz w:val="18"/>
           <w:szCs w:val="18"/>
-          <w:lang w:val="de-DE"/>
+          <w:lang w:val="en-GB"/>
+        </w:rPr>
+        <w:t xml:space="preserve">Wolfschmitt, André </w:t>
+      </w:r>
+      <w:r>
+        <w:rPr>
+          <w:sz w:val="18"/>
+          <w:szCs w:val="18"/>
+          <w:lang w:val="en-GB"/>
         </w:rPr>
         <w:br/>
         <w:t>Fakultät Angewandte Naturwissenschaften</w:t>
@@ -84,25 +91,17 @@
         <w:rPr>
           <w:sz w:val="18"/>
           <w:szCs w:val="18"/>
-          <w:lang w:val="de-DE"/>
+          <w:lang w:val="en-GB"/>
         </w:rPr>
         <w:br/>
-        <w:t>Hochsch</w:t>
-      </w:r>
-      <w:r>
-        <w:rPr>
-          <w:sz w:val="18"/>
-          <w:szCs w:val="18"/>
-          <w:lang w:val="de-DE"/>
-        </w:rPr>
-        <w:t>ule für angewandte  Wissenschaften Coburg</w:t>
+        <w:t>Hochschule für angewandte  Wissenschaften Coburg</w:t>
       </w:r>
       <w:r>
         <w:rPr>
           <w:i/>
           <w:sz w:val="18"/>
           <w:szCs w:val="18"/>
-          <w:lang w:val="de-DE"/>
+          <w:lang w:val="en-GB"/>
         </w:rPr>
         <w:br/>
       </w:r>
@@ -110,7 +109,7 @@
         <w:rPr>
           <w:sz w:val="18"/>
           <w:szCs w:val="18"/>
-          <w:lang w:val="de-DE"/>
+          <w:lang w:val="en-GB"/>
         </w:rPr>
         <w:t>Coburg, Germany</w:t>
       </w:r>
@@ -118,25 +117,28 @@
         <w:rPr>
           <w:sz w:val="18"/>
           <w:szCs w:val="18"/>
-          <w:lang w:val="de-DE"/>
+          <w:lang w:val="en-GB"/>
         </w:rPr>
         <w:br/>
       </w:r>
-      <w:r>
-        <w:rPr>
-          <w:sz w:val="18"/>
-          <w:szCs w:val="18"/>
-          <w:lang w:val="de-DE"/>
-        </w:rPr>
-        <w:t>woan1500@stud.hs-coburg.de</w:t>
-      </w:r>
+      <w:hyperlink r:id="rId9" w:history="1">
+        <w:r>
+          <w:rPr>
+            <w:rStyle w:val="Hyperlink"/>
+            <w:sz w:val="18"/>
+            <w:szCs w:val="18"/>
+            <w:lang w:val="en-GB"/>
+          </w:rPr>
+          <w:t>woan1500@stud.hs-coburg.de</w:t>
+        </w:r>
+      </w:hyperlink>
     </w:p>
     <w:p>
       <w:pPr>
         <w:pStyle w:val="Author"/>
         <w:spacing w:before="100" w:beforeAutospacing="1"/>
         <w:rPr>
-          <w:lang w:val="de-DE"/>
+          <w:lang w:val="en-GB"/>
         </w:rPr>
         <w:sectPr>
           <w:type w:val="continuous"/>
@@ -150,7 +152,7 @@
         <w:rPr>
           <w:sz w:val="18"/>
           <w:szCs w:val="18"/>
-          <w:lang w:val="de-DE"/>
+          <w:lang w:val="en-GB"/>
         </w:rPr>
         <w:br w:type="column"/>
       </w:r>
@@ -2767,6 +2769,7 @@
             <w:docPart w:val="DefaultPlaceholder_-1854013440"/>
           </w:placeholder>
         </w:sdtPr>
+        <w:sdtEndPr/>
         <w:sdtContent>
           <w:r>
             <w:rPr>
@@ -2829,6 +2832,7 @@
             <w:docPart w:val="DefaultPlaceholder_-1854013440"/>
           </w:placeholder>
         </w:sdtPr>
+        <w:sdtEndPr/>
         <w:sdtContent>
           <w:r>
             <w:rPr>
@@ -3111,6 +3115,7 @@
             <w:docPart w:val="DefaultPlaceholder_-1854013440"/>
           </w:placeholder>
         </w:sdtPr>
+        <w:sdtEndPr/>
         <w:sdtContent>
           <w:r>
             <w:rPr>
@@ -3325,6 +3330,7 @@
             <w:docPart w:val="DefaultPlaceholder_-1854013440"/>
           </w:placeholder>
         </w:sdtPr>
+        <w:sdtEndPr/>
         <w:sdtContent>
           <w:r>
             <w:rPr>
@@ -3585,6 +3591,7 @@
             <w:docPart w:val="DefaultPlaceholder_-1854013440"/>
           </w:placeholder>
         </w:sdtPr>
+        <w:sdtEndPr/>
         <w:sdtContent>
           <w:r>
             <w:rPr>
@@ -3745,6 +3752,7 @@
             <w:docPart w:val="DefaultPlaceholder_-1854013440"/>
           </w:placeholder>
         </w:sdtPr>
+        <w:sdtEndPr/>
         <w:sdtContent>
           <w:r>
             <w:rPr>
@@ -3833,9 +3841,335 @@
       </w:r>
       <w:r>
         <w:rPr>
+          <w:noProof/>
           <w:lang w:val="de-DE"/>
         </w:rPr>
         <w:lastRenderedPageBreak/>
+        <mc:AlternateContent>
+          <mc:Choice Requires="wpg">
+            <w:drawing>
+              <wp:anchor distT="0" distB="0" distL="114300" distR="114300" simplePos="0" relativeHeight="251663872" behindDoc="0" locked="0" layoutInCell="1" allowOverlap="1" wp14:anchorId="62C47BBD" wp14:editId="6CE4F3F9">
+                <wp:simplePos x="0" y="0"/>
+                <wp:positionH relativeFrom="margin">
+                  <wp:posOffset>3312820</wp:posOffset>
+                </wp:positionH>
+                <wp:positionV relativeFrom="paragraph">
+                  <wp:posOffset>458</wp:posOffset>
+                </wp:positionV>
+                <wp:extent cx="3200400" cy="769620"/>
+                <wp:effectExtent l="0" t="0" r="19050" b="0"/>
+                <wp:wrapTight wrapText="bothSides">
+                  <wp:wrapPolygon edited="0">
+                    <wp:start x="0" y="0"/>
+                    <wp:lineTo x="0" y="20851"/>
+                    <wp:lineTo x="21600" y="20851"/>
+                    <wp:lineTo x="21600" y="0"/>
+                    <wp:lineTo x="0" y="0"/>
+                  </wp:wrapPolygon>
+                </wp:wrapTight>
+                <wp:docPr id="6" name="Gruppieren 6"/>
+                <wp:cNvGraphicFramePr/>
+                <a:graphic xmlns:a="http://schemas.openxmlformats.org/drawingml/2006/main">
+                  <a:graphicData uri="http://schemas.microsoft.com/office/word/2010/wordprocessingGroup">
+                    <wpg:wgp>
+                      <wpg:cNvGrpSpPr/>
+                      <wpg:grpSpPr>
+                        <a:xfrm>
+                          <a:off x="0" y="0"/>
+                          <a:ext cx="3200400" cy="769620"/>
+                          <a:chOff x="0" y="0"/>
+                          <a:chExt cx="3200400" cy="769620"/>
+                        </a:xfrm>
+                      </wpg:grpSpPr>
+                      <wps:wsp>
+                        <wps:cNvPr id="2" name="Text Box 8"/>
+                        <wps:cNvSpPr txBox="1">
+                          <a:spLocks noChangeArrowheads="1"/>
+                        </wps:cNvSpPr>
+                        <wps:spPr bwMode="auto">
+                          <a:xfrm>
+                            <a:off x="0" y="0"/>
+                            <a:ext cx="3200400" cy="416967"/>
+                          </a:xfrm>
+                          <a:prstGeom prst="rect">
+                            <a:avLst/>
+                          </a:prstGeom>
+                          <a:solidFill>
+                            <a:srgbClr val="FFFFFF"/>
+                          </a:solidFill>
+                          <a:ln w="9525">
+                            <a:solidFill>
+                              <a:srgbClr val="000000"/>
+                            </a:solidFill>
+                            <a:miter lim="800000"/>
+                            <a:headEnd/>
+                            <a:tailEnd/>
+                          </a:ln>
+                        </wps:spPr>
+                        <wps:txbx>
+                          <w:txbxContent>
+                            <w:p>
+                              <w:pPr>
+                                <w:jc w:val="left"/>
+                                <w:rPr>
+                                  <w:rFonts w:ascii="Courier New" w:hAnsi="Courier New" w:cs="Courier New"/>
+                                </w:rPr>
+                              </w:pPr>
+                              <w:r>
+                                <w:rPr>
+                                  <w:rFonts w:ascii="Courier New" w:hAnsi="Courier New" w:cs="Courier New"/>
+                                </w:rPr>
+                                <w:t xml:space="preserve">1   </w:t>
+                              </w:r>
+                              <w:r>
+                                <w:rPr>
+                                  <w:rFonts w:ascii="Courier New" w:hAnsi="Courier New" w:cs="Courier New"/>
+                                </w:rPr>
+                                <w:t xml:space="preserve">Label: </w:t>
+                              </w:r>
+                            </w:p>
+                            <w:p>
+                              <w:pPr>
+                                <w:pStyle w:val="Textkrper"/>
+                                <w:ind w:firstLine="0"/>
+                                <w:jc w:val="left"/>
+                                <w:rPr>
+                                  <w:rFonts w:ascii="Courier New" w:hAnsi="Courier New" w:cs="Courier New"/>
+                                </w:rPr>
+                              </w:pPr>
+                              <w:r>
+                                <w:rPr>
+                                  <w:rFonts w:ascii="Courier New" w:hAnsi="Courier New" w:cs="Courier New"/>
+                                  <w:lang w:val="de-DE"/>
+                                </w:rPr>
+                                <w:t>2</w:t>
+                              </w:r>
+                              <w:r>
+                                <w:rPr>
+                                  <w:rFonts w:ascii="Courier New" w:hAnsi="Courier New" w:cs="Courier New"/>
+                                  <w:lang w:val="de-DE"/>
+                                </w:rPr>
+                                <w:tab/>
+                              </w:r>
+                              <w:r>
+                                <w:rPr>
+                                  <w:rFonts w:ascii="Courier New" w:hAnsi="Courier New" w:cs="Courier New"/>
+                                  <w:lang w:val="de-DE"/>
+                                </w:rPr>
+                                <w:tab/>
+                              </w:r>
+                              <w:proofErr w:type="spellStart"/>
+                              <w:r>
+                                <w:rPr>
+                                  <w:rFonts w:ascii="Courier New" w:hAnsi="Courier New" w:cs="Courier New"/>
+                                </w:rPr>
+                                <w:t>text</w:t>
+                              </w:r>
+                              <w:proofErr w:type="spellEnd"/>
+                              <w:r>
+                                <w:rPr>
+                                  <w:rFonts w:ascii="Courier New" w:hAnsi="Courier New" w:cs="Courier New"/>
+                                </w:rPr>
+                                <w:t xml:space="preserve">: 'Hello, </w:t>
+                              </w:r>
+                              <w:proofErr w:type="spellStart"/>
+                              <w:r>
+                                <w:rPr>
+                                  <w:rFonts w:ascii="Courier New" w:hAnsi="Courier New" w:cs="Courier New"/>
+                                </w:rPr>
+                                <w:t>Kivy</w:t>
+                              </w:r>
+                              <w:proofErr w:type="spellEnd"/>
+                              <w:r>
+                                <w:rPr>
+                                  <w:rFonts w:ascii="Courier New" w:hAnsi="Courier New" w:cs="Courier New"/>
+                                </w:rPr>
+                                <w:t>'</w:t>
+                              </w:r>
+                            </w:p>
+                          </w:txbxContent>
+                        </wps:txbx>
+                        <wps:bodyPr rot="0" vert="horz" wrap="square" lIns="91440" tIns="45720" rIns="91440" bIns="45720" anchor="t" anchorCtr="0" upright="1">
+                          <a:noAutofit/>
+                        </wps:bodyPr>
+                      </wps:wsp>
+                      <wps:wsp>
+                        <wps:cNvPr id="5" name="Textfeld 5"/>
+                        <wps:cNvSpPr txBox="1"/>
+                        <wps:spPr>
+                          <a:xfrm>
+                            <a:off x="0" y="474980"/>
+                            <a:ext cx="3200400" cy="294640"/>
+                          </a:xfrm>
+                          <a:prstGeom prst="rect">
+                            <a:avLst/>
+                          </a:prstGeom>
+                          <a:solidFill>
+                            <a:prstClr val="white"/>
+                          </a:solidFill>
+                          <a:ln>
+                            <a:noFill/>
+                          </a:ln>
+                        </wps:spPr>
+                        <wps:txbx>
+                          <w:txbxContent>
+                            <w:p>
+                              <w:pPr>
+                                <w:pStyle w:val="figurecaption"/>
+                                <w:rPr>
+                                  <w:spacing w:val="-1"/>
+                                  <w:sz w:val="20"/>
+                                  <w:szCs w:val="20"/>
+                                  <w:lang w:val="de-DE" w:eastAsia="x-none"/>
+                                </w:rPr>
+                              </w:pPr>
+                              <w:r>
+                                <w:rPr>
+                                  <w:lang w:val="de-DE"/>
+                                </w:rPr>
+                                <w:t>Modifizierung eines Labels in Kivy Language</w:t>
+                              </w:r>
+                            </w:p>
+                          </w:txbxContent>
+                        </wps:txbx>
+                        <wps:bodyPr rot="0" spcFirstLastPara="0" vertOverflow="overflow" horzOverflow="overflow" vert="horz" wrap="square" lIns="0" tIns="0" rIns="0" bIns="0" numCol="1" spcCol="0" rtlCol="0" fromWordArt="0" anchor="t" anchorCtr="0" forceAA="0" compatLnSpc="1">
+                          <a:prstTxWarp prst="textNoShape">
+                            <a:avLst/>
+                          </a:prstTxWarp>
+                          <a:spAutoFit/>
+                        </wps:bodyPr>
+                      </wps:wsp>
+                    </wpg:wgp>
+                  </a:graphicData>
+                </a:graphic>
+              </wp:anchor>
+            </w:drawing>
+          </mc:Choice>
+          <mc:Fallback>
+            <w:pict>
+              <v:group w14:anchorId="62C47BBD" id="Gruppieren 6" o:spid="_x0000_s1026" style="position:absolute;left:0;text-align:left;margin-left:260.85pt;margin-top:.05pt;width:252pt;height:60.6pt;z-index:251663872;mso-position-horizontal-relative:margin" coordsize="32004,7696" o:gfxdata="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">
+                <v:shapetype id="_x0000_t202" coordsize="21600,21600" o:spt="202" path="m,l,21600r21600,l21600,xe">
+                  <v:stroke joinstyle="miter"/>
+                  <v:path gradientshapeok="t" o:connecttype="rect"/>
+                </v:shapetype>
+                <v:shape id="_x0000_s1027" type="#_x0000_t202" style="position:absolute;width:32004;height:4169;visibility:visible;mso-wrap-style:square;v-text-anchor:top" o:gfxdata="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">
+                  <v:textbox>
+                    <w:txbxContent>
+                      <w:p>
+                        <w:pPr>
+                          <w:jc w:val="left"/>
+                          <w:rPr>
+                            <w:rFonts w:ascii="Courier New" w:hAnsi="Courier New" w:cs="Courier New"/>
+                          </w:rPr>
+                        </w:pPr>
+                        <w:r>
+                          <w:rPr>
+                            <w:rFonts w:ascii="Courier New" w:hAnsi="Courier New" w:cs="Courier New"/>
+                          </w:rPr>
+                          <w:t xml:space="preserve">1   </w:t>
+                        </w:r>
+                        <w:r>
+                          <w:rPr>
+                            <w:rFonts w:ascii="Courier New" w:hAnsi="Courier New" w:cs="Courier New"/>
+                          </w:rPr>
+                          <w:t xml:space="preserve">Label: </w:t>
+                        </w:r>
+                      </w:p>
+                      <w:p>
+                        <w:pPr>
+                          <w:pStyle w:val="Textkrper"/>
+                          <w:ind w:firstLine="0"/>
+                          <w:jc w:val="left"/>
+                          <w:rPr>
+                            <w:rFonts w:ascii="Courier New" w:hAnsi="Courier New" w:cs="Courier New"/>
+                          </w:rPr>
+                        </w:pPr>
+                        <w:r>
+                          <w:rPr>
+                            <w:rFonts w:ascii="Courier New" w:hAnsi="Courier New" w:cs="Courier New"/>
+                            <w:lang w:val="de-DE"/>
+                          </w:rPr>
+                          <w:t>2</w:t>
+                        </w:r>
+                        <w:r>
+                          <w:rPr>
+                            <w:rFonts w:ascii="Courier New" w:hAnsi="Courier New" w:cs="Courier New"/>
+                            <w:lang w:val="de-DE"/>
+                          </w:rPr>
+                          <w:tab/>
+                        </w:r>
+                        <w:r>
+                          <w:rPr>
+                            <w:rFonts w:ascii="Courier New" w:hAnsi="Courier New" w:cs="Courier New"/>
+                            <w:lang w:val="de-DE"/>
+                          </w:rPr>
+                          <w:tab/>
+                        </w:r>
+                        <w:proofErr w:type="spellStart"/>
+                        <w:r>
+                          <w:rPr>
+                            <w:rFonts w:ascii="Courier New" w:hAnsi="Courier New" w:cs="Courier New"/>
+                          </w:rPr>
+                          <w:t>text</w:t>
+                        </w:r>
+                        <w:proofErr w:type="spellEnd"/>
+                        <w:r>
+                          <w:rPr>
+                            <w:rFonts w:ascii="Courier New" w:hAnsi="Courier New" w:cs="Courier New"/>
+                          </w:rPr>
+                          <w:t xml:space="preserve">: 'Hello, </w:t>
+                        </w:r>
+                        <w:proofErr w:type="spellStart"/>
+                        <w:r>
+                          <w:rPr>
+                            <w:rFonts w:ascii="Courier New" w:hAnsi="Courier New" w:cs="Courier New"/>
+                          </w:rPr>
+                          <w:t>Kivy</w:t>
+                        </w:r>
+                        <w:proofErr w:type="spellEnd"/>
+                        <w:r>
+                          <w:rPr>
+                            <w:rFonts w:ascii="Courier New" w:hAnsi="Courier New" w:cs="Courier New"/>
+                          </w:rPr>
+                          <w:t>'</w:t>
+                        </w:r>
+                      </w:p>
+                    </w:txbxContent>
+                  </v:textbox>
+                </v:shape>
+                <v:shape id="Textfeld 5" o:spid="_x0000_s1028" type="#_x0000_t202" style="position:absolute;top:4749;width:32004;height:2947;visibility:visible;mso-wrap-style:square;v-text-anchor:top" o:gfxdata="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" stroked="f">
+                  <v:textbox style="mso-fit-shape-to-text:t" inset="0,0,0,0">
+                    <w:txbxContent>
+                      <w:p>
+                        <w:pPr>
+                          <w:pStyle w:val="figurecaption"/>
+                          <w:rPr>
+                            <w:spacing w:val="-1"/>
+                            <w:sz w:val="20"/>
+                            <w:szCs w:val="20"/>
+                            <w:lang w:val="de-DE" w:eastAsia="x-none"/>
+                          </w:rPr>
+                        </w:pPr>
+                        <w:r>
+                          <w:rPr>
+                            <w:lang w:val="de-DE"/>
+                          </w:rPr>
+                          <w:t>Modifizierung eines Labels in Kivy Language</w:t>
+                        </w:r>
+                      </w:p>
+                    </w:txbxContent>
+                  </v:textbox>
+                </v:shape>
+                <w10:wrap type="tight" anchorx="margin"/>
+              </v:group>
+            </w:pict>
+          </mc:Fallback>
+        </mc:AlternateContent>
+      </w:r>
+      <w:r>
+        <w:rPr>
+          <w:lang w:val="de-DE"/>
+        </w:rPr>
         <w:t xml:space="preserve">für Android oder </w:t>
       </w:r>
       <w:proofErr w:type="spellStart"/>
@@ -3928,6 +4262,7 @@
             <w:docPart w:val="DefaultPlaceholder_-1854013440"/>
           </w:placeholder>
         </w:sdtPr>
+        <w:sdtEndPr/>
         <w:sdtContent>
           <w:r>
             <w:rPr>
@@ -3990,6 +4325,7 @@
             <w:docPart w:val="DefaultPlaceholder_-1854013440"/>
           </w:placeholder>
         </w:sdtPr>
+        <w:sdtEndPr/>
         <w:sdtContent>
           <w:r>
             <w:rPr>
@@ -4076,6 +4412,7 @@
             <w:docPart w:val="DefaultPlaceholder_-1854013440"/>
           </w:placeholder>
         </w:sdtPr>
+        <w:sdtEndPr/>
         <w:sdtContent>
           <w:r>
             <w:rPr>
@@ -4206,6 +4543,7 @@
             <w:docPart w:val="DefaultPlaceholder_-1854013440"/>
           </w:placeholder>
         </w:sdtPr>
+        <w:sdtEndPr/>
         <w:sdtContent>
           <w:r>
             <w:rPr>
@@ -4296,21 +4634,7 @@
         <w:rPr>
           <w:lang w:val="de-DE"/>
         </w:rPr>
-        <w:t xml:space="preserve"> MIT lizensiert und vollkommen kostenlos nutzbar. Der gesamte Sourcecode wird auf GitHub gehostet und ist frei einsehbar. Dementsprechend ist das Lösen von Software-Bugs und Hinzufügen neuer Features jedem erlaubt. </w:t>
-      </w:r>
-      <w:proofErr w:type="spellStart"/>
-      <w:r>
-        <w:rPr>
-          <w:lang w:val="de-DE"/>
-        </w:rPr>
-        <w:t>Des</w:t>
-      </w:r>
-      <w:proofErr w:type="spellEnd"/>
-      <w:r>
-        <w:rPr>
-          <w:lang w:val="de-DE"/>
-        </w:rPr>
-        <w:t xml:space="preserve"> Weiteren darf die Software kommerziell eingesetzt werden, ohne dass Lizenzgebühren anfallen. </w:t>
+        <w:t xml:space="preserve"> MIT lizensiert und vollkommen kostenlos nutzbar. Der gesamte Sourcecode wird auf GitHub gehostet und ist frei einsehbar. Dementsprechend ist das Lösen von Software-Bugs und Hinzufügen neuer Features jedem erlaubt. Des Weiteren darf die Software kommerziell eingesetzt werden, ohne dass Lizenzgebühren anfallen. </w:t>
       </w:r>
       <w:sdt>
         <w:sdtPr>
@@ -4324,6 +4648,7 @@
             <w:docPart w:val="DefaultPlaceholder_-1854013440"/>
           </w:placeholder>
         </w:sdtPr>
+        <w:sdtEndPr/>
         <w:sdtContent>
           <w:r>
             <w:rPr>
@@ -4366,13 +4691,7 @@
         <w:rPr>
           <w:lang w:val="de-DE"/>
         </w:rPr>
-        <w:t xml:space="preserve">. </w:t>
-      </w:r>
-      <w:r>
-        <w:rPr>
-          <w:lang w:val="de-DE"/>
-        </w:rPr>
-        <w:t xml:space="preserve">Somit ist anzumerken, dass </w:t>
+        <w:t xml:space="preserve">. Somit ist anzumerken, dass </w:t>
       </w:r>
       <w:proofErr w:type="spellStart"/>
       <w:r>
@@ -4386,19 +4705,7 @@
         <w:rPr>
           <w:lang w:val="de-DE"/>
         </w:rPr>
-        <w:t xml:space="preserve"> nicht nur im privaten Umfeld frei verwendet, sondern auch Gewinn damit erzielt werden darf</w:t>
-      </w:r>
-      <w:r>
-        <w:rPr>
-          <w:lang w:val="de-DE"/>
-        </w:rPr>
-        <w:t>.</w:t>
-      </w:r>
-      <w:r>
-        <w:rPr>
-          <w:lang w:val="de-DE"/>
-        </w:rPr>
-        <w:t xml:space="preserve"> </w:t>
+        <w:t xml:space="preserve"> nicht nur im privaten Umfeld frei verwendet, sondern auch Gewinn damit erzielt werden darf. </w:t>
       </w:r>
       <w:r>
         <w:rPr>
@@ -4432,6 +4739,7 @@
             <w:docPart w:val="DefaultPlaceholder_-1854013440"/>
           </w:placeholder>
         </w:sdtPr>
+        <w:sdtEndPr/>
         <w:sdtContent>
           <w:r>
             <w:rPr>
@@ -4573,6 +4881,7 @@
             <w:docPart w:val="DefaultPlaceholder_-1854013440"/>
           </w:placeholder>
         </w:sdtPr>
+        <w:sdtEndPr/>
         <w:sdtContent>
           <w:r>
             <w:rPr>
@@ -4622,6 +4931,237 @@
           <w:lang w:val="de-DE"/>
         </w:rPr>
         <w:t xml:space="preserve"> </w:t>
+      </w:r>
+    </w:p>
+    <w:p>
+      <w:pPr>
+        <w:pStyle w:val="Textkrper"/>
+        <w:rPr>
+          <w:lang w:val="de-DE"/>
+        </w:rPr>
+      </w:pPr>
+      <w:r>
+        <w:rPr>
+          <w:lang w:val="de-DE"/>
+        </w:rPr>
+        <w:t xml:space="preserve">Die Grundlage für die UI-Gestaltung in </w:t>
+      </w:r>
+      <w:proofErr w:type="spellStart"/>
+      <w:r>
+        <w:rPr>
+          <w:lang w:val="de-DE"/>
+        </w:rPr>
+        <w:t>Kivy</w:t>
+      </w:r>
+      <w:proofErr w:type="spellEnd"/>
+      <w:r>
+        <w:rPr>
+          <w:lang w:val="de-DE"/>
+        </w:rPr>
+        <w:t xml:space="preserve"> bilden Widgets. Jede Applikation besteht aus einem sogenannten </w:t>
+      </w:r>
+      <w:r>
+        <w:rPr>
+          <w:i/>
+          <w:lang w:val="de-DE"/>
+        </w:rPr>
+        <w:t xml:space="preserve">root </w:t>
+      </w:r>
+      <w:proofErr w:type="spellStart"/>
+      <w:r>
+        <w:rPr>
+          <w:i/>
+          <w:lang w:val="de-DE"/>
+        </w:rPr>
+        <w:t>widgets</w:t>
+      </w:r>
+      <w:proofErr w:type="spellEnd"/>
+      <w:r>
+        <w:rPr>
+          <w:i/>
+          <w:lang w:val="de-DE"/>
+        </w:rPr>
+        <w:t xml:space="preserve"> </w:t>
+      </w:r>
+      <w:r>
+        <w:rPr>
+          <w:lang w:val="de-DE"/>
+        </w:rPr>
+        <w:t xml:space="preserve">und hat in der Regel weitere </w:t>
+      </w:r>
+      <w:proofErr w:type="spellStart"/>
+      <w:r>
+        <w:rPr>
+          <w:lang w:val="de-DE"/>
+        </w:rPr>
+        <w:t>Kindelemente</w:t>
+      </w:r>
+      <w:proofErr w:type="spellEnd"/>
+      <w:r>
+        <w:rPr>
+          <w:lang w:val="de-DE"/>
+        </w:rPr>
+        <w:t xml:space="preserve">. So wird ein Baum aus Widgets aufgebaut. Diese erscheinen auf dem Bildschirm, können Events </w:t>
+      </w:r>
+      <w:r>
+        <w:rPr>
+          <w:lang w:val="de-DE"/>
+        </w:rPr>
+        <w:t xml:space="preserve">empfangen und darauf reagieren </w:t>
+      </w:r>
+      <w:sdt>
+        <w:sdtPr>
+          <w:rPr>
+            <w:lang w:val="de-DE"/>
+          </w:rPr>
+          <w:alias w:val="To edit, see citavi.com/edit"/>
+          <w:tag w:val="CitaviPlaceholder#1503b72a-eeb7-4e3f-b1af-85cd6e865d2c"/>
+          <w:id w:val="-188525165"/>
+          <w:placeholder>
+            <w:docPart w:val="DefaultPlaceholder_-1854013440"/>
+          </w:placeholder>
+        </w:sdtPr>
+        <w:sdtContent>
+          <w:r>
+            <w:rPr>
+              <w:noProof/>
+              <w:lang w:val="de-DE"/>
+            </w:rPr>
+            <w:fldChar w:fldCharType="begin"/>
+          </w:r>
+          <w:r>
+            <w:rPr>
+              <w:noProof/>
+              <w:lang w:val="de-DE"/>
+            </w:rPr>
+            <w:instrText>ADDIN CitaviPlaceholder{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}</w:instrText>
+          </w:r>
+          <w:r>
+            <w:rPr>
+              <w:noProof/>
+              <w:lang w:val="de-DE"/>
+            </w:rPr>
+            <w:fldChar w:fldCharType="separate"/>
+          </w:r>
+          <w:r>
+            <w:rPr>
+              <w:noProof/>
+              <w:lang w:val="de-DE"/>
+            </w:rPr>
+            <w:t>[3]</w:t>
+          </w:r>
+          <w:r>
+            <w:rPr>
+              <w:noProof/>
+              <w:lang w:val="de-DE"/>
+            </w:rPr>
+            <w:fldChar w:fldCharType="end"/>
+          </w:r>
+        </w:sdtContent>
+      </w:sdt>
+      <w:r>
+        <w:rPr>
+          <w:lang w:val="de-DE"/>
+        </w:rPr>
+        <w:t xml:space="preserve">. </w:t>
+      </w:r>
+      <w:r>
+        <w:rPr>
+          <w:lang w:val="de-DE"/>
+        </w:rPr>
+        <w:t xml:space="preserve">Wie Fig. 1 zeigt, </w:t>
+      </w:r>
+      <w:r>
+        <w:rPr>
+          <w:lang w:val="de-DE"/>
+        </w:rPr>
+        <w:t>können</w:t>
+      </w:r>
+      <w:r>
+        <w:rPr>
+          <w:lang w:val="de-DE"/>
+        </w:rPr>
+        <w:t xml:space="preserve"> solche</w:t>
+      </w:r>
+      <w:r>
+        <w:rPr>
+          <w:lang w:val="de-DE"/>
+        </w:rPr>
+        <w:t xml:space="preserve"> </w:t>
+      </w:r>
+      <w:r>
+        <w:rPr>
+          <w:lang w:val="de-DE"/>
+        </w:rPr>
+        <w:t>Widgets</w:t>
+      </w:r>
+      <w:r>
+        <w:rPr>
+          <w:lang w:val="de-DE"/>
+        </w:rPr>
+        <w:t xml:space="preserve"> der Applikation </w:t>
+      </w:r>
+      <w:r>
+        <w:rPr>
+          <w:lang w:val="de-DE"/>
+        </w:rPr>
+        <w:t xml:space="preserve">über die </w:t>
+      </w:r>
+      <w:proofErr w:type="spellStart"/>
+      <w:r>
+        <w:rPr>
+          <w:i/>
+          <w:lang w:val="de-DE"/>
+        </w:rPr>
+        <w:t>Kivy</w:t>
+      </w:r>
+      <w:proofErr w:type="spellEnd"/>
+      <w:r>
+        <w:rPr>
+          <w:i/>
+          <w:lang w:val="de-DE"/>
+        </w:rPr>
+        <w:t xml:space="preserve"> Language </w:t>
+      </w:r>
+      <w:r>
+        <w:rPr>
+          <w:lang w:val="de-DE"/>
+        </w:rPr>
+        <w:t xml:space="preserve">intuitiv </w:t>
+      </w:r>
+      <w:r>
+        <w:rPr>
+          <w:lang w:val="de-DE"/>
+        </w:rPr>
+        <w:t xml:space="preserve">mit Eigenschaften versehen werden. In diesem Fall wird dem Label-Objekt der Text „Hello, </w:t>
+      </w:r>
+      <w:proofErr w:type="spellStart"/>
+      <w:r>
+        <w:rPr>
+          <w:lang w:val="de-DE"/>
+        </w:rPr>
+        <w:t>Kivy</w:t>
+      </w:r>
+      <w:proofErr w:type="spellEnd"/>
+      <w:r>
+        <w:rPr>
+          <w:lang w:val="de-DE"/>
+        </w:rPr>
+        <w:t xml:space="preserve">“ hinzugefügt. Neben konkreten Objekten, lassen sich sowohl vordefinierte, als auch selbst erstellte Klassen in analoger Weise mit </w:t>
+      </w:r>
+      <w:proofErr w:type="spellStart"/>
+      <w:r>
+        <w:rPr>
+          <w:lang w:val="de-DE"/>
+        </w:rPr>
+        <w:t>Stylinganweisungen</w:t>
+      </w:r>
+      <w:proofErr w:type="spellEnd"/>
+      <w:r>
+        <w:rPr>
+          <w:lang w:val="de-DE"/>
+        </w:rPr>
+        <w:t xml:space="preserve"> versehen.  </w:t>
       </w:r>
     </w:p>
     <w:p>
@@ -7162,6 +7702,7 @@
       </w:r>
       <w:proofErr w:type="spellStart"/>
       <w:r>
+        <w:lastRenderedPageBreak/>
         <w:t>typeface</w:t>
       </w:r>
       <w:proofErr w:type="spellEnd"/>
@@ -7854,7 +8395,6 @@
         <w:pStyle w:val="bulletlist"/>
       </w:pPr>
       <w:r>
-        <w:lastRenderedPageBreak/>
         <w:t xml:space="preserve">Be </w:t>
       </w:r>
       <w:proofErr w:type="spellStart"/>
@@ -9573,15 +10113,7 @@
       </w:r>
       <w:proofErr w:type="spellEnd"/>
       <w:r>
-        <w:t xml:space="preserve">, </w:t>
-      </w:r>
-      <w:proofErr w:type="spellStart"/>
-      <w:r>
-        <w:t>or</w:t>
-      </w:r>
-      <w:proofErr w:type="spellEnd"/>
-      <w:r>
-        <w:t xml:space="preserve"> </w:t>
+        <w:t xml:space="preserve">, or </w:t>
       </w:r>
       <w:proofErr w:type="spellStart"/>
       <w:r>
@@ -11461,6 +11993,7 @@
         <w:pStyle w:val="Textkrper"/>
       </w:pPr>
       <w:r>
+        <w:lastRenderedPageBreak/>
         <w:t xml:space="preserve">The </w:t>
       </w:r>
       <w:proofErr w:type="spellStart"/>
@@ -12177,7 +12710,6 @@
       </w:pPr>
       <w:proofErr w:type="spellStart"/>
       <w:r>
-        <w:lastRenderedPageBreak/>
         <w:t>Unless</w:t>
       </w:r>
       <w:proofErr w:type="spellEnd"/>
@@ -13982,7 +14514,7 @@
         <mc:AlternateContent>
           <mc:Choice Requires="wps">
             <w:drawing>
-              <wp:anchor distT="0" distB="0" distL="114300" distR="114300" simplePos="0" relativeHeight="251657728" behindDoc="1" locked="0" layoutInCell="1" allowOverlap="1" wp14:anchorId="643D5540" wp14:editId="0E1E432A">
+              <wp:anchor distT="0" distB="0" distL="114300" distR="114300" simplePos="0" relativeHeight="251654656" behindDoc="1" locked="0" layoutInCell="1" allowOverlap="1" wp14:anchorId="643D5540" wp14:editId="31F21CE1">
                 <wp:simplePos x="0" y="0"/>
                 <wp:positionH relativeFrom="margin">
                   <wp:align>left</wp:align>
@@ -14398,11 +14930,7 @@
           </mc:Choice>
           <mc:Fallback>
             <w:pict>
-              <v:shapetype w14:anchorId="643D5540" id="_x0000_t202" coordsize="21600,21600" o:spt="202" path="m,l,21600r21600,l21600,xe">
-                <v:stroke joinstyle="miter"/>
-                <v:path gradientshapeok="t" o:connecttype="rect"/>
-              </v:shapetype>
-              <v:shape id="Text Box 8" o:spid="_x0000_s1026" type="#_x0000_t202" style="position:absolute;left:0;text-align:left;margin-left:0;margin-top:19.8pt;width:252pt;height:90pt;z-index:-251658752;visibility:visible;mso-wrap-style:square;mso-width-percent:0;mso-height-percent:0;mso-wrap-distance-left:9pt;mso-wrap-distance-top:0;mso-wrap-distance-right:9pt;mso-wrap-distance-bottom:0;mso-position-horizontal:left;mso-position-horizontal-relative:margin;mso-position-vertical:absolute;mso-position-vertical-relative:text;mso-width-percent:0;mso-height-percent:0;mso-width-relative:page;mso-height-relative:page;v-text-anchor:top" o:gfxdata="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">
+              <v:shape w14:anchorId="643D5540" id="Text Box 8" o:spid="_x0000_s1029" type="#_x0000_t202" style="position:absolute;left:0;text-align:left;margin-left:0;margin-top:19.8pt;width:252pt;height:90pt;z-index:-251661824;visibility:visible;mso-wrap-style:square;mso-width-percent:0;mso-height-percent:0;mso-wrap-distance-left:9pt;mso-wrap-distance-top:0;mso-wrap-distance-right:9pt;mso-wrap-distance-bottom:0;mso-position-horizontal:left;mso-position-horizontal-relative:margin;mso-position-vertical:absolute;mso-position-vertical-relative:text;mso-width-percent:0;mso-height-percent:0;mso-width-relative:page;mso-height-relative:page;v-text-anchor:top" o:gfxdata="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">
                 <v:textbox>
                   <w:txbxContent>
                     <w:p>
@@ -15152,7 +15680,14 @@
               <w:i/>
               <w:lang w:val="de-DE"/>
             </w:rPr>
-            <w:t xml:space="preserve"> Programmieren für Kids und andere Anfänger/ Warren D. Sande ; Carter Sande, </w:t>
+            <w:t xml:space="preserve"> Programmieren für Kids und andere Anfänger/ Warren D. </w:t>
+          </w:r>
+          <w:r>
+            <w:rPr>
+              <w:i/>
+              <w:lang w:val="de-DE"/>
+            </w:rPr>
+            <w:t xml:space="preserve">Sande ; Carter Sande, </w:t>
           </w:r>
           <w:r>
             <w:rPr>
@@ -15225,9 +15760,6 @@
         <w:p>
           <w:pPr>
             <w:pStyle w:val="CitaviBibliographyEntry"/>
-            <w:rPr>
-              <w:lang w:val="de-DE"/>
-            </w:rPr>
           </w:pPr>
           <w:r>
             <w:t>[7]</w:t>
@@ -15235,36 +15767,44 @@
           <w:r>
             <w:tab/>
           </w:r>
-          <w:bookmarkStart w:id="7" w:name="_CTVL0014e4561b6730748dabd55ce7b9c0b50a9"/>
-          <w:r>
-            <w:t xml:space="preserve">M. </w:t>
+          <w:bookmarkStart w:id="7" w:name="_CTVL001b28acd31f7444e269e381c03035faf66"/>
+          <w:r>
+            <w:t>R. Ulloa,</w:t>
+          </w:r>
+          <w:bookmarkEnd w:id="7"/>
+          <w:r>
+            <w:t xml:space="preserve"> </w:t>
           </w:r>
           <w:proofErr w:type="spellStart"/>
           <w:r>
-            <w:t>Vasilkov</w:t>
+            <w:rPr>
+              <w:i/>
+            </w:rPr>
+            <w:t>Kivy</w:t>
           </w:r>
           <w:proofErr w:type="spellEnd"/>
           <w:r>
-            <w:t>,</w:t>
-          </w:r>
-          <w:bookmarkEnd w:id="7"/>
-          <w:r>
-            <w:t xml:space="preserve"> </w:t>
+            <w:rPr>
+              <w:i/>
+            </w:rPr>
+            <w:t xml:space="preserve"> - Interactive Applications and Games in Python: Second Edition</w:t>
+          </w:r>
+          <w:r>
+            <w:t xml:space="preserve">. Create responsive cross-platform UI/UX applications and games in Python using the open source </w:t>
           </w:r>
           <w:proofErr w:type="spellStart"/>
           <w:r>
-            <w:rPr>
-              <w:i/>
-            </w:rPr>
             <w:t>Kivy</w:t>
           </w:r>
           <w:proofErr w:type="spellEnd"/>
           <w:r>
-            <w:rPr>
-              <w:i/>
-            </w:rPr>
-            <w:t xml:space="preserve"> Blueprints</w:t>
-          </w:r>
+            <w:t xml:space="preserve"> library, 2. </w:t>
+          </w:r>
+          <w:proofErr w:type="spellStart"/>
+          <w:r>
+            <w:t>Aufl</w:t>
+          </w:r>
+          <w:proofErr w:type="spellEnd"/>
           <w:r>
             <w:t xml:space="preserve">. Birmingham: </w:t>
           </w:r>
@@ -15274,13 +15814,7 @@
           </w:r>
           <w:proofErr w:type="spellEnd"/>
           <w:r>
-            <w:t xml:space="preserve"> Publishing, 2015. </w:t>
-          </w:r>
-          <w:r>
-            <w:rPr>
-              <w:lang w:val="de-DE"/>
-            </w:rPr>
-            <w:t>[Online]. Verfügbar unter: http://gbv.eblib.com/patron/FullRecord.aspx?p=1935723</w:t>
+            <w:t xml:space="preserve"> Publishing, 2015.</w:t>
           </w:r>
         </w:p>
         <w:p>
@@ -15291,141 +15825,57 @@
             </w:rPr>
           </w:pPr>
           <w:r>
+            <w:t>[8]</w:t>
+          </w:r>
+          <w:r>
+            <w:tab/>
+          </w:r>
+          <w:bookmarkStart w:id="8" w:name="_CTVL0014e4561b6730748dabd55ce7b9c0b50a9"/>
+          <w:r>
+            <w:t xml:space="preserve">M. </w:t>
+          </w:r>
+          <w:proofErr w:type="spellStart"/>
+          <w:r>
+            <w:t>Vasilkov</w:t>
+          </w:r>
+          <w:proofErr w:type="spellEnd"/>
+          <w:r>
+            <w:t>,</w:t>
+          </w:r>
+          <w:bookmarkEnd w:id="8"/>
+          <w:r>
+            <w:t xml:space="preserve"> </w:t>
+          </w:r>
+          <w:proofErr w:type="spellStart"/>
+          <w:r>
+            <w:rPr>
+              <w:i/>
+            </w:rPr>
+            <w:t>Kivy</w:t>
+          </w:r>
+          <w:proofErr w:type="spellEnd"/>
+          <w:r>
+            <w:rPr>
+              <w:i/>
+            </w:rPr>
+            <w:t xml:space="preserve"> Blueprints</w:t>
+          </w:r>
+          <w:r>
+            <w:t xml:space="preserve">. Birmingham: </w:t>
+          </w:r>
+          <w:proofErr w:type="spellStart"/>
+          <w:r>
+            <w:t>Packt</w:t>
+          </w:r>
+          <w:proofErr w:type="spellEnd"/>
+          <w:r>
+            <w:t xml:space="preserve"> Publishing, 2015. </w:t>
+          </w:r>
+          <w:r>
             <w:rPr>
               <w:lang w:val="de-DE"/>
             </w:rPr>
-            <w:t>[8]</w:t>
-          </w:r>
-          <w:r>
-            <w:rPr>
-              <w:lang w:val="de-DE"/>
-            </w:rPr>
-            <w:tab/>
-          </w:r>
-          <w:bookmarkStart w:id="8" w:name="_CTVL001a208e30c471442b68fc79a903d8c0219"/>
-          <w:r>
-            <w:rPr>
-              <w:lang w:val="de-DE"/>
-            </w:rPr>
-            <w:t xml:space="preserve">M. </w:t>
-          </w:r>
-          <w:proofErr w:type="spellStart"/>
-          <w:r>
-            <w:rPr>
-              <w:lang w:val="de-DE"/>
-            </w:rPr>
-            <w:t>Virbel</w:t>
-          </w:r>
-          <w:proofErr w:type="spellEnd"/>
-          <w:r>
-            <w:rPr>
-              <w:lang w:val="de-DE"/>
-            </w:rPr>
-            <w:t xml:space="preserve">, T. Hansen und O. </w:t>
-          </w:r>
-          <w:proofErr w:type="spellStart"/>
-          <w:r>
-            <w:rPr>
-              <w:lang w:val="de-DE"/>
-            </w:rPr>
-            <w:t>Lobunets</w:t>
-          </w:r>
-          <w:proofErr w:type="spellEnd"/>
-          <w:r>
-            <w:rPr>
-              <w:lang w:val="de-DE"/>
-            </w:rPr>
-            <w:t>, „</w:t>
-          </w:r>
-          <w:proofErr w:type="spellStart"/>
-          <w:r>
-            <w:rPr>
-              <w:lang w:val="de-DE"/>
-            </w:rPr>
-            <w:t>Kivy</w:t>
-          </w:r>
-          <w:proofErr w:type="spellEnd"/>
-          <w:r>
-            <w:rPr>
-              <w:lang w:val="de-DE"/>
-            </w:rPr>
-            <w:t xml:space="preserve"> – A Framework </w:t>
-          </w:r>
-          <w:proofErr w:type="spellStart"/>
-          <w:r>
-            <w:rPr>
-              <w:lang w:val="de-DE"/>
-            </w:rPr>
-            <w:t>for</w:t>
-          </w:r>
-          <w:proofErr w:type="spellEnd"/>
-          <w:r>
-            <w:rPr>
-              <w:lang w:val="de-DE"/>
-            </w:rPr>
-            <w:t xml:space="preserve"> Rapid </w:t>
-          </w:r>
-          <w:proofErr w:type="spellStart"/>
-          <w:r>
-            <w:rPr>
-              <w:lang w:val="de-DE"/>
-            </w:rPr>
-            <w:t>Creation</w:t>
-          </w:r>
-          <w:proofErr w:type="spellEnd"/>
-          <w:r>
-            <w:rPr>
-              <w:lang w:val="de-DE"/>
-            </w:rPr>
-            <w:t xml:space="preserve"> </w:t>
-          </w:r>
-          <w:proofErr w:type="spellStart"/>
-          <w:r>
-            <w:rPr>
-              <w:lang w:val="de-DE"/>
-            </w:rPr>
-            <w:t>of</w:t>
-          </w:r>
-          <w:proofErr w:type="spellEnd"/>
-          <w:r>
-            <w:rPr>
-              <w:lang w:val="de-DE"/>
-            </w:rPr>
-            <w:t xml:space="preserve"> Innovative User Interfaces“ in</w:t>
-          </w:r>
-          <w:bookmarkEnd w:id="8"/>
-          <w:r>
-            <w:rPr>
-              <w:lang w:val="de-DE"/>
-            </w:rPr>
-            <w:t xml:space="preserve"> </w:t>
-          </w:r>
-          <w:r>
-            <w:rPr>
-              <w:i/>
-              <w:lang w:val="de-DE"/>
-            </w:rPr>
-            <w:t>Workshop-Proceedings der Tagung Mensch &amp; Computer 2011</w:t>
-          </w:r>
-          <w:r>
-            <w:rPr>
-              <w:lang w:val="de-DE"/>
-            </w:rPr>
-            <w:t xml:space="preserve">, M. Eibl und M. Ritter, </w:t>
-          </w:r>
-          <w:proofErr w:type="spellStart"/>
-          <w:r>
-            <w:rPr>
-              <w:lang w:val="de-DE"/>
-            </w:rPr>
-            <w:t>Hg</w:t>
-          </w:r>
-          <w:proofErr w:type="spellEnd"/>
-          <w:r>
-            <w:rPr>
-              <w:lang w:val="de-DE"/>
-            </w:rPr>
-            <w:t>., 2011, S. 69–74.</w:t>
+            <w:t>[Online]. Verfügbar unter: http://gbv.eblib.com/patron/FullRecord.aspx?p=1935723</w:t>
           </w:r>
         </w:p>
         <w:p>
@@ -15447,11 +15897,156 @@
             </w:rPr>
             <w:tab/>
           </w:r>
-          <w:bookmarkStart w:id="9" w:name="_CTVL00108eafde3d5cd42f7ad6fe19a8379dd9e"/>
+          <w:bookmarkStart w:id="9" w:name="_CTVL001a208e30c471442b68fc79a903d8c0219"/>
           <w:r>
             <w:rPr>
               <w:lang w:val="de-DE"/>
             </w:rPr>
+            <w:t xml:space="preserve">M. </w:t>
+          </w:r>
+          <w:proofErr w:type="spellStart"/>
+          <w:r>
+            <w:rPr>
+              <w:lang w:val="de-DE"/>
+            </w:rPr>
+            <w:t>Virbel</w:t>
+          </w:r>
+          <w:proofErr w:type="spellEnd"/>
+          <w:r>
+            <w:rPr>
+              <w:lang w:val="de-DE"/>
+            </w:rPr>
+            <w:t xml:space="preserve">, T. Hansen und O. </w:t>
+          </w:r>
+          <w:proofErr w:type="spellStart"/>
+          <w:r>
+            <w:rPr>
+              <w:lang w:val="de-DE"/>
+            </w:rPr>
+            <w:t>Lobunets</w:t>
+          </w:r>
+          <w:proofErr w:type="spellEnd"/>
+          <w:r>
+            <w:rPr>
+              <w:lang w:val="de-DE"/>
+            </w:rPr>
+            <w:t>, „</w:t>
+          </w:r>
+          <w:proofErr w:type="spellStart"/>
+          <w:r>
+            <w:rPr>
+              <w:lang w:val="de-DE"/>
+            </w:rPr>
+            <w:t>Kivy</w:t>
+          </w:r>
+          <w:proofErr w:type="spellEnd"/>
+          <w:r>
+            <w:rPr>
+              <w:lang w:val="de-DE"/>
+            </w:rPr>
+            <w:t xml:space="preserve"> – A Framework </w:t>
+          </w:r>
+          <w:proofErr w:type="spellStart"/>
+          <w:r>
+            <w:rPr>
+              <w:lang w:val="de-DE"/>
+            </w:rPr>
+            <w:t>for</w:t>
+          </w:r>
+          <w:proofErr w:type="spellEnd"/>
+          <w:r>
+            <w:rPr>
+              <w:lang w:val="de-DE"/>
+            </w:rPr>
+            <w:t xml:space="preserve"> Rapid </w:t>
+          </w:r>
+          <w:proofErr w:type="spellStart"/>
+          <w:r>
+            <w:rPr>
+              <w:lang w:val="de-DE"/>
+            </w:rPr>
+            <w:t>Creation</w:t>
+          </w:r>
+          <w:proofErr w:type="spellEnd"/>
+          <w:r>
+            <w:rPr>
+              <w:lang w:val="de-DE"/>
+            </w:rPr>
+            <w:t xml:space="preserve"> </w:t>
+          </w:r>
+          <w:proofErr w:type="spellStart"/>
+          <w:r>
+            <w:rPr>
+              <w:lang w:val="de-DE"/>
+            </w:rPr>
+            <w:t>of</w:t>
+          </w:r>
+          <w:proofErr w:type="spellEnd"/>
+          <w:r>
+            <w:rPr>
+              <w:lang w:val="de-DE"/>
+            </w:rPr>
+            <w:t xml:space="preserve"> Innovative User Interfaces“ in</w:t>
+          </w:r>
+          <w:bookmarkEnd w:id="9"/>
+          <w:r>
+            <w:rPr>
+              <w:lang w:val="de-DE"/>
+            </w:rPr>
+            <w:t xml:space="preserve"> </w:t>
+          </w:r>
+          <w:r>
+            <w:rPr>
+              <w:i/>
+              <w:lang w:val="de-DE"/>
+            </w:rPr>
+            <w:t>Workshop-Proceedings der Tagung Mensch &amp; Computer 2011</w:t>
+          </w:r>
+          <w:r>
+            <w:rPr>
+              <w:lang w:val="de-DE"/>
+            </w:rPr>
+            <w:t xml:space="preserve">, M. Eibl und M. Ritter, </w:t>
+          </w:r>
+          <w:proofErr w:type="spellStart"/>
+          <w:r>
+            <w:rPr>
+              <w:lang w:val="de-DE"/>
+            </w:rPr>
+            <w:t>Hg</w:t>
+          </w:r>
+          <w:proofErr w:type="spellEnd"/>
+          <w:r>
+            <w:rPr>
+              <w:lang w:val="de-DE"/>
+            </w:rPr>
+            <w:t>., 2011, S. 69–74.</w:t>
+          </w:r>
+        </w:p>
+        <w:p>
+          <w:pPr>
+            <w:pStyle w:val="CitaviBibliographyEntry"/>
+            <w:rPr>
+              <w:lang w:val="de-DE"/>
+            </w:rPr>
+          </w:pPr>
+          <w:r>
+            <w:rPr>
+              <w:lang w:val="de-DE"/>
+            </w:rPr>
+            <w:t>[10]</w:t>
+          </w:r>
+          <w:r>
+            <w:rPr>
+              <w:lang w:val="de-DE"/>
+            </w:rPr>
+            <w:tab/>
+          </w:r>
+          <w:bookmarkStart w:id="10" w:name="_CTVL00108eafde3d5cd42f7ad6fe19a8379dd9e"/>
+          <w:r>
+            <w:rPr>
+              <w:lang w:val="de-DE"/>
+            </w:rPr>
             <w:t xml:space="preserve">A. Wolfschmitt, „Entwicklung einer plattformübergreifenden App in Python zur Digitalisierung eines naturwissenschaftlichen Escape Games“, Hochschule für angewandte Wissenschaften Coburg, Coburg, 2019. </w:t>
           </w:r>
           <w:proofErr w:type="spellStart"/>
@@ -15470,7 +16065,7 @@
           <w:r>
             <w:t xml:space="preserve"> 2021</w:t>
           </w:r>
-          <w:bookmarkEnd w:id="9"/>
+          <w:bookmarkEnd w:id="10"/>
           <w:r>
             <w:t>.</w:t>
           </w:r>
@@ -15717,7 +16312,7 @@
   <w:abstractNum w:abstractNumId="1" w15:restartNumberingAfterBreak="0">
     <w:nsid w:val="FFFFFF7C"/>
     <w:multiLevelType w:val="singleLevel"/>
-    <w:tmpl w:val="55DE88A4"/>
+    <w:tmpl w:val="678CE6D0"/>
     <w:lvl w:ilvl="0">
       <w:start w:val="1"/>
       <w:numFmt w:val="decimal"/>
@@ -15734,7 +16329,7 @@
   <w:abstractNum w:abstractNumId="2" w15:restartNumberingAfterBreak="0">
     <w:nsid w:val="FFFFFF7D"/>
     <w:multiLevelType w:val="singleLevel"/>
-    <w:tmpl w:val="D83C0692"/>
+    <w:tmpl w:val="BFF22CBA"/>
     <w:lvl w:ilvl="0">
       <w:start w:val="1"/>
       <w:numFmt w:val="decimal"/>
@@ -15751,7 +16346,7 @@
   <w:abstractNum w:abstractNumId="3" w15:restartNumberingAfterBreak="0">
     <w:nsid w:val="FFFFFF7E"/>
     <w:multiLevelType w:val="singleLevel"/>
-    <w:tmpl w:val="8724EC7C"/>
+    <w:tmpl w:val="DA489CFA"/>
     <w:lvl w:ilvl="0">
       <w:start w:val="1"/>
       <w:numFmt w:val="decimal"/>
@@ -15768,7 +16363,7 @@
   <w:abstractNum w:abstractNumId="4" w15:restartNumberingAfterBreak="0">
     <w:nsid w:val="FFFFFF7F"/>
     <w:multiLevelType w:val="singleLevel"/>
-    <w:tmpl w:val="C8BECCB2"/>
+    <w:tmpl w:val="AA7006A8"/>
     <w:lvl w:ilvl="0">
       <w:start w:val="1"/>
       <w:numFmt w:val="decimal"/>
@@ -15785,7 +16380,7 @@
   <w:abstractNum w:abstractNumId="5" w15:restartNumberingAfterBreak="0">
     <w:nsid w:val="FFFFFF80"/>
     <w:multiLevelType w:val="singleLevel"/>
-    <w:tmpl w:val="DA12A418"/>
+    <w:tmpl w:val="1F9E3B50"/>
     <w:lvl w:ilvl="0">
       <w:start w:val="1"/>
       <w:numFmt w:val="bullet"/>
@@ -15805,7 +16400,7 @@
   <w:abstractNum w:abstractNumId="6" w15:restartNumberingAfterBreak="0">
     <w:nsid w:val="FFFFFF81"/>
     <w:multiLevelType w:val="singleLevel"/>
-    <w:tmpl w:val="247AAAEE"/>
+    <w:tmpl w:val="75387AA2"/>
     <w:lvl w:ilvl="0">
       <w:start w:val="1"/>
       <w:numFmt w:val="bullet"/>
@@ -15825,7 +16420,7 @@
   <w:abstractNum w:abstractNumId="7" w15:restartNumberingAfterBreak="0">
     <w:nsid w:val="FFFFFF82"/>
     <w:multiLevelType w:val="singleLevel"/>
-    <w:tmpl w:val="D74649A8"/>
+    <w:tmpl w:val="6324BC76"/>
     <w:lvl w:ilvl="0">
       <w:start w:val="1"/>
       <w:numFmt w:val="bullet"/>
@@ -15845,7 +16440,7 @@
   <w:abstractNum w:abstractNumId="8" w15:restartNumberingAfterBreak="0">
     <w:nsid w:val="FFFFFF83"/>
     <w:multiLevelType w:val="singleLevel"/>
-    <w:tmpl w:val="98F0A52A"/>
+    <w:tmpl w:val="6478E6CA"/>
     <w:lvl w:ilvl="0">
       <w:start w:val="1"/>
       <w:numFmt w:val="bullet"/>
@@ -15865,7 +16460,7 @@
   <w:abstractNum w:abstractNumId="9" w15:restartNumberingAfterBreak="0">
     <w:nsid w:val="FFFFFF88"/>
     <w:multiLevelType w:val="singleLevel"/>
-    <w:tmpl w:val="C864172E"/>
+    <w:tmpl w:val="3BC8F9EE"/>
     <w:lvl w:ilvl="0">
       <w:start w:val="1"/>
       <w:numFmt w:val="decimal"/>
@@ -15882,7 +16477,7 @@
   <w:abstractNum w:abstractNumId="10" w15:restartNumberingAfterBreak="0">
     <w:nsid w:val="FFFFFF89"/>
     <w:multiLevelType w:val="singleLevel"/>
-    <w:tmpl w:val="A664FAEA"/>
+    <w:tmpl w:val="F75C5034"/>
     <w:lvl w:ilvl="0">
       <w:start w:val="1"/>
       <w:numFmt w:val="bullet"/>
@@ -18609,6 +19204,45 @@
       <w:contextualSpacing/>
     </w:pPr>
   </w:style>
+  <w:style w:type="character" w:styleId="Hyperlink">
+    <w:name w:val="Hyperlink"/>
+    <w:basedOn w:val="Absatz-Standardschriftart"/>
+    <w:rsid w:val="006B6BAC"/>
+    <w:rPr>
+      <w:color w:val="0563C1" w:themeColor="hyperlink"/>
+      <w:u w:val="single"/>
+    </w:rPr>
+  </w:style>
+  <w:style w:type="character" w:styleId="NichtaufgelsteErwhnung">
+    <w:name w:val="Unresolved Mention"/>
+    <w:basedOn w:val="Absatz-Standardschriftart"/>
+    <w:uiPriority w:val="99"/>
+    <w:semiHidden/>
+    <w:unhideWhenUsed/>
+    <w:rsid w:val="006B6BAC"/>
+    <w:rPr>
+      <w:color w:val="605E5C"/>
+      <w:shd w:val="clear" w:color="auto" w:fill="E1DFDD"/>
+    </w:rPr>
+  </w:style>
+  <w:style w:type="paragraph" w:styleId="Beschriftung">
+    <w:name w:val="caption"/>
+    <w:basedOn w:val="Standard"/>
+    <w:next w:val="Standard"/>
+    <w:unhideWhenUsed/>
+    <w:qFormat/>
+    <w:rsid w:val="00DB6FBD"/>
+    <w:pPr>
+      <w:spacing w:after="200"/>
+    </w:pPr>
+    <w:rPr>
+      <w:i/>
+      <w:iCs/>
+      <w:color w:val="44546A" w:themeColor="text2"/>
+      <w:sz w:val="18"/>
+      <w:szCs w:val="18"/>
+    </w:rPr>
+  </w:style>
 </w:styles>
 </file>
 
@@ -18730,6 +19364,7 @@
     <w:rsid w:val="00561785"/>
     <w:rsid w:val="00806915"/>
     <w:rsid w:val="008D4572"/>
+    <w:rsid w:val="00E07B2D"/>
     <w:rsid w:val="00E270EF"/>
   </w:rsids>
   <m:mathPr>

</xml_diff>

<commit_message>
add chapter kivy deployment
</commit_message>
<xml_diff>
--- a/Uebung6/Wiss-Paper-Andre-Wolfschmitt.docx
+++ b/Uebung6/Wiss-Paper-Andre-Wolfschmitt.docx
@@ -60,13 +60,14 @@
         <w:rPr>
           <w:sz w:val="18"/>
           <w:szCs w:val="18"/>
-          <w:lang w:val="en-GB"/>
+          <w:lang w:val="de-DE"/>
         </w:rPr>
       </w:pPr>
       <w:r>
         <w:rPr>
           <w:sz w:val="18"/>
           <w:szCs w:val="18"/>
+          <w:lang w:val="de-DE"/>
         </w:rPr>
         <w:br w:type="column"/>
       </w:r>
@@ -74,7 +75,7 @@
         <w:rPr>
           <w:sz w:val="18"/>
           <w:szCs w:val="18"/>
-          <w:lang w:val="en-GB"/>
+          <w:lang w:val="de-DE"/>
         </w:rPr>
         <w:t xml:space="preserve">Wolfschmitt, André </w:t>
       </w:r>
@@ -82,7 +83,7 @@
         <w:rPr>
           <w:sz w:val="18"/>
           <w:szCs w:val="18"/>
-          <w:lang w:val="en-GB"/>
+          <w:lang w:val="de-DE"/>
         </w:rPr>
         <w:br/>
         <w:t>Fakultät Angewandte Naturwissenschaften</w:t>
@@ -91,7 +92,7 @@
         <w:rPr>
           <w:sz w:val="18"/>
           <w:szCs w:val="18"/>
-          <w:lang w:val="en-GB"/>
+          <w:lang w:val="de-DE"/>
         </w:rPr>
         <w:br/>
         <w:t>Hochschule für angewandte  Wissenschaften Coburg</w:t>
@@ -101,7 +102,7 @@
           <w:i/>
           <w:sz w:val="18"/>
           <w:szCs w:val="18"/>
-          <w:lang w:val="en-GB"/>
+          <w:lang w:val="de-DE"/>
         </w:rPr>
         <w:br/>
       </w:r>
@@ -109,7 +110,7 @@
         <w:rPr>
           <w:sz w:val="18"/>
           <w:szCs w:val="18"/>
-          <w:lang w:val="en-GB"/>
+          <w:lang w:val="de-DE"/>
         </w:rPr>
         <w:t>Coburg, Germany</w:t>
       </w:r>
@@ -117,7 +118,7 @@
         <w:rPr>
           <w:sz w:val="18"/>
           <w:szCs w:val="18"/>
-          <w:lang w:val="en-GB"/>
+          <w:lang w:val="de-DE"/>
         </w:rPr>
         <w:br/>
       </w:r>
@@ -127,7 +128,7 @@
             <w:rStyle w:val="Hyperlink"/>
             <w:sz w:val="18"/>
             <w:szCs w:val="18"/>
-            <w:lang w:val="en-GB"/>
+            <w:lang w:val="de-DE"/>
           </w:rPr>
           <w:t>woan1500@stud.hs-coburg.de</w:t>
         </w:r>
@@ -138,7 +139,7 @@
         <w:pStyle w:val="Author"/>
         <w:spacing w:before="100" w:beforeAutospacing="1"/>
         <w:rPr>
-          <w:lang w:val="en-GB"/>
+          <w:lang w:val="de-DE"/>
         </w:rPr>
         <w:sectPr>
           <w:type w:val="continuous"/>
@@ -152,7 +153,7 @@
         <w:rPr>
           <w:sz w:val="18"/>
           <w:szCs w:val="18"/>
-          <w:lang w:val="en-GB"/>
+          <w:lang w:val="de-DE"/>
         </w:rPr>
         <w:br w:type="column"/>
       </w:r>
@@ -3848,26 +3849,26 @@
         <mc:AlternateContent>
           <mc:Choice Requires="wpg">
             <w:drawing>
-              <wp:anchor distT="0" distB="0" distL="114300" distR="114300" simplePos="0" relativeHeight="251663872" behindDoc="0" locked="0" layoutInCell="1" allowOverlap="1" wp14:anchorId="62C47BBD" wp14:editId="6CE4F3F9">
+              <wp:anchor distT="0" distB="0" distL="114300" distR="114300" simplePos="0" relativeHeight="251670016" behindDoc="0" locked="0" layoutInCell="1" allowOverlap="1" wp14:anchorId="526BC81B" wp14:editId="06F00A51">
                 <wp:simplePos x="0" y="0"/>
-                <wp:positionH relativeFrom="margin">
-                  <wp:posOffset>3312820</wp:posOffset>
+                <wp:positionH relativeFrom="column">
+                  <wp:posOffset>3315741</wp:posOffset>
                 </wp:positionH>
                 <wp:positionV relativeFrom="paragraph">
-                  <wp:posOffset>458</wp:posOffset>
+                  <wp:posOffset>1829</wp:posOffset>
                 </wp:positionV>
-                <wp:extent cx="3200400" cy="769620"/>
-                <wp:effectExtent l="0" t="0" r="19050" b="0"/>
+                <wp:extent cx="3200400" cy="733426"/>
+                <wp:effectExtent l="0" t="0" r="19050" b="9525"/>
                 <wp:wrapTight wrapText="bothSides">
                   <wp:wrapPolygon edited="0">
                     <wp:start x="0" y="0"/>
-                    <wp:lineTo x="0" y="20851"/>
-                    <wp:lineTo x="21600" y="20851"/>
+                    <wp:lineTo x="0" y="21319"/>
+                    <wp:lineTo x="21600" y="21319"/>
                     <wp:lineTo x="21600" y="0"/>
                     <wp:lineTo x="0" y="0"/>
                   </wp:wrapPolygon>
                 </wp:wrapTight>
-                <wp:docPr id="6" name="Gruppieren 6"/>
+                <wp:docPr id="10" name="Gruppieren 10"/>
                 <wp:cNvGraphicFramePr/>
                 <a:graphic xmlns:a="http://schemas.openxmlformats.org/drawingml/2006/main">
                   <a:graphicData uri="http://schemas.microsoft.com/office/word/2010/wordprocessingGroup">
@@ -3876,9 +3877,9 @@
                       <wpg:grpSpPr>
                         <a:xfrm>
                           <a:off x="0" y="0"/>
-                          <a:ext cx="3200400" cy="769620"/>
+                          <a:ext cx="3200400" cy="733426"/>
                           <a:chOff x="0" y="0"/>
-                          <a:chExt cx="3200400" cy="769620"/>
+                          <a:chExt cx="3200400" cy="733426"/>
                         </a:xfrm>
                       </wpg:grpSpPr>
                       <wps:wsp>
@@ -3994,12 +3995,12 @@
                         </wps:bodyPr>
                       </wps:wsp>
                       <wps:wsp>
-                        <wps:cNvPr id="5" name="Textfeld 5"/>
+                        <wps:cNvPr id="9" name="Textfeld 9"/>
                         <wps:cNvSpPr txBox="1"/>
                         <wps:spPr>
                           <a:xfrm>
-                            <a:off x="0" y="474980"/>
-                            <a:ext cx="3200400" cy="294640"/>
+                            <a:off x="0" y="474981"/>
+                            <a:ext cx="3200400" cy="258445"/>
                           </a:xfrm>
                           <a:prstGeom prst="rect">
                             <a:avLst/>
@@ -4015,7 +4016,7 @@
                           <w:txbxContent>
                             <w:p>
                               <w:pPr>
-                                <w:pStyle w:val="figurecaption"/>
+                                <w:pStyle w:val="Beschriftung"/>
                                 <w:rPr>
                                   <w:spacing w:val="-1"/>
                                   <w:sz w:val="20"/>
@@ -4027,7 +4028,56 @@
                                 <w:rPr>
                                   <w:lang w:val="de-DE"/>
                                 </w:rPr>
-                                <w:t>Modifizierung eines Labels in Kivy Language</w:t>
+                                <w:t xml:space="preserve">Fig. </w:t>
+                              </w:r>
+                              <w:r>
+                                <w:fldChar w:fldCharType="begin"/>
+                              </w:r>
+                              <w:r>
+                                <w:rPr>
+                                  <w:lang w:val="de-DE"/>
+                                </w:rPr>
+                                <w:instrText xml:space="preserve"> SEQ Fig. \* ARABIC </w:instrText>
+                              </w:r>
+                              <w:r>
+                                <w:fldChar w:fldCharType="separate"/>
+                              </w:r>
+                              <w:r>
+                                <w:rPr>
+                                  <w:noProof/>
+                                  <w:lang w:val="de-DE"/>
+                                </w:rPr>
+                                <w:t>1</w:t>
+                              </w:r>
+                              <w:r>
+                                <w:fldChar w:fldCharType="end"/>
+                              </w:r>
+                              <w:r>
+                                <w:rPr>
+                                  <w:lang w:val="de-DE"/>
+                                </w:rPr>
+                                <w:t>.</w:t>
+                              </w:r>
+                              <w:r>
+                                <w:rPr>
+                                  <w:lang w:val="de-DE"/>
+                                </w:rPr>
+                                <w:tab/>
+                                <w:t xml:space="preserve">Modifizierung eines Labels in </w:t>
+                              </w:r>
+                              <w:proofErr w:type="spellStart"/>
+                              <w:r>
+                                <w:rPr>
+                                  <w:lang w:val="de-DE"/>
+                                </w:rPr>
+                                <w:t>Kivy</w:t>
+                              </w:r>
+                              <w:proofErr w:type="spellEnd"/>
+                              <w:r>
+                                <w:rPr>
+                                  <w:lang w:val="de-DE"/>
+                                </w:rPr>
+                                <w:t xml:space="preserve"> Language</w:t>
                               </w:r>
                             </w:p>
                           </w:txbxContent>
@@ -4047,7 +4097,7 @@
           </mc:Choice>
           <mc:Fallback>
             <w:pict>
-              <v:group w14:anchorId="62C47BBD" id="Gruppieren 6" o:spid="_x0000_s1026" style="position:absolute;left:0;text-align:left;margin-left:260.85pt;margin-top:.05pt;width:252pt;height:60.6pt;z-index:251663872;mso-position-horizontal-relative:margin" coordsize="32004,7696" o:gfxdata="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">
+              <v:group w14:anchorId="526BC81B" id="Gruppieren 10" o:spid="_x0000_s1026" style="position:absolute;left:0;text-align:left;margin-left:261.1pt;margin-top:.15pt;width:252pt;height:57.75pt;z-index:251670016" coordsize="32004,7334" o:gfxdata="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">
                 <v:shapetype id="_x0000_t202" coordsize="21600,21600" o:spt="202" path="m,l,21600r21600,l21600,xe">
                   <v:stroke joinstyle="miter"/>
                   <v:path gradientshapeok="t" o:connecttype="rect"/>
@@ -4137,12 +4187,12 @@
                     </w:txbxContent>
                   </v:textbox>
                 </v:shape>
-                <v:shape id="Textfeld 5" o:spid="_x0000_s1028" type="#_x0000_t202" style="position:absolute;top:4749;width:32004;height:2947;visibility:visible;mso-wrap-style:square;v-text-anchor:top" o:gfxdata="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" stroked="f">
+                <v:shape id="Textfeld 9" o:spid="_x0000_s1028" type="#_x0000_t202" style="position:absolute;top:4749;width:32004;height:2585;visibility:visible;mso-wrap-style:square;v-text-anchor:top" o:gfxdata="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" stroked="f">
                   <v:textbox style="mso-fit-shape-to-text:t" inset="0,0,0,0">
                     <w:txbxContent>
                       <w:p>
                         <w:pPr>
-                          <w:pStyle w:val="figurecaption"/>
+                          <w:pStyle w:val="Beschriftung"/>
                           <w:rPr>
                             <w:spacing w:val="-1"/>
                             <w:sz w:val="20"/>
@@ -4154,13 +4204,62 @@
                           <w:rPr>
                             <w:lang w:val="de-DE"/>
                           </w:rPr>
-                          <w:t>Modifizierung eines Labels in Kivy Language</w:t>
+                          <w:t xml:space="preserve">Fig. </w:t>
+                        </w:r>
+                        <w:r>
+                          <w:fldChar w:fldCharType="begin"/>
+                        </w:r>
+                        <w:r>
+                          <w:rPr>
+                            <w:lang w:val="de-DE"/>
+                          </w:rPr>
+                          <w:instrText xml:space="preserve"> SEQ Fig. \* ARABIC </w:instrText>
+                        </w:r>
+                        <w:r>
+                          <w:fldChar w:fldCharType="separate"/>
+                        </w:r>
+                        <w:r>
+                          <w:rPr>
+                            <w:noProof/>
+                            <w:lang w:val="de-DE"/>
+                          </w:rPr>
+                          <w:t>1</w:t>
+                        </w:r>
+                        <w:r>
+                          <w:fldChar w:fldCharType="end"/>
+                        </w:r>
+                        <w:r>
+                          <w:rPr>
+                            <w:lang w:val="de-DE"/>
+                          </w:rPr>
+                          <w:t>.</w:t>
+                        </w:r>
+                        <w:r>
+                          <w:rPr>
+                            <w:lang w:val="de-DE"/>
+                          </w:rPr>
+                          <w:tab/>
+                          <w:t xml:space="preserve">Modifizierung eines Labels in </w:t>
+                        </w:r>
+                        <w:proofErr w:type="spellStart"/>
+                        <w:r>
+                          <w:rPr>
+                            <w:lang w:val="de-DE"/>
+                          </w:rPr>
+                          <w:t>Kivy</w:t>
+                        </w:r>
+                        <w:proofErr w:type="spellEnd"/>
+                        <w:r>
+                          <w:rPr>
+                            <w:lang w:val="de-DE"/>
+                          </w:rPr>
+                          <w:t xml:space="preserve"> Language</w:t>
                         </w:r>
                       </w:p>
                     </w:txbxContent>
                   </v:textbox>
                 </v:shape>
-                <w10:wrap type="tight" anchorx="margin"/>
+                <w10:wrap type="tight"/>
               </v:group>
             </w:pict>
           </mc:Fallback>
@@ -4867,7 +4966,32 @@
         <w:rPr>
           <w:lang w:val="de-DE"/>
         </w:rPr>
-        <w:t xml:space="preserve">Logik im Python-Code verbleibt, während die Gestaltung der Elemente in die Designsprache ausgelagert wird </w:t>
+        <w:t>Logik im Python-Code verbleibt, während die Gestaltung der Elemente in die Designsprache</w:t>
+      </w:r>
+      <w:r>
+        <w:rPr>
+          <w:lang w:val="de-DE"/>
+        </w:rPr>
+        <w:t xml:space="preserve"> (in zugehörige</w:t>
+      </w:r>
+      <w:r>
+        <w:rPr>
+          <w:i/>
+          <w:lang w:val="de-DE"/>
+        </w:rPr>
+        <w:t xml:space="preserve"> .kv</w:t>
+      </w:r>
+      <w:r>
+        <w:rPr>
+          <w:lang w:val="de-DE"/>
+        </w:rPr>
+        <w:t>-Dateien)</w:t>
+      </w:r>
+      <w:r>
+        <w:rPr>
+          <w:lang w:val="de-DE"/>
+        </w:rPr>
+        <w:t xml:space="preserve"> ausgelagert wird </w:t>
       </w:r>
       <w:sdt>
         <w:sdtPr>
@@ -4973,7 +5097,7 @@
           <w:i/>
           <w:lang w:val="de-DE"/>
         </w:rPr>
-        <w:t>widgets</w:t>
+        <w:t>widget</w:t>
       </w:r>
       <w:proofErr w:type="spellEnd"/>
       <w:r>
@@ -5001,7 +5125,31 @@
         <w:rPr>
           <w:lang w:val="de-DE"/>
         </w:rPr>
-        <w:t xml:space="preserve">. So wird ein Baum aus Widgets aufgebaut. Diese erscheinen auf dem Bildschirm, können Events </w:t>
+        <w:t>. So wird ein Baum aus Widgets aufgebaut</w:t>
+      </w:r>
+      <w:r>
+        <w:rPr>
+          <w:lang w:val="de-DE"/>
+        </w:rPr>
+        <w:t xml:space="preserve">, die </w:t>
+      </w:r>
+      <w:r>
+        <w:rPr>
+          <w:lang w:val="de-DE"/>
+        </w:rPr>
+        <w:t>auf dem Bildschirm</w:t>
+      </w:r>
+      <w:r>
+        <w:rPr>
+          <w:lang w:val="de-DE"/>
+        </w:rPr>
+        <w:t xml:space="preserve"> erscheinen</w:t>
+      </w:r>
+      <w:r>
+        <w:rPr>
+          <w:lang w:val="de-DE"/>
+        </w:rPr>
+        <w:t xml:space="preserve">, Events </w:t>
       </w:r>
       <w:r>
         <w:rPr>
@@ -5021,6 +5169,7 @@
             <w:docPart w:val="DefaultPlaceholder_-1854013440"/>
           </w:placeholder>
         </w:sdtPr>
+        <w:sdtEndPr/>
         <w:sdtContent>
           <w:r>
             <w:rPr>
@@ -5147,811 +5296,743 @@
         <w:rPr>
           <w:lang w:val="de-DE"/>
         </w:rPr>
-        <w:t xml:space="preserve">“ hinzugefügt. Neben konkreten Objekten, lassen sich sowohl vordefinierte, als auch selbst erstellte Klassen in analoger Weise mit </w:t>
-      </w:r>
-      <w:proofErr w:type="spellStart"/>
-      <w:r>
-        <w:rPr>
-          <w:lang w:val="de-DE"/>
-        </w:rPr>
-        <w:t>Stylinganweisungen</w:t>
-      </w:r>
-      <w:proofErr w:type="spellEnd"/>
-      <w:r>
-        <w:rPr>
-          <w:lang w:val="de-DE"/>
-        </w:rPr>
-        <w:t xml:space="preserve"> versehen.  </w:t>
+        <w:t xml:space="preserve">“ hinzugefügt. </w:t>
+      </w:r>
+      <w:r>
+        <w:rPr>
+          <w:lang w:val="de-DE"/>
+        </w:rPr>
+        <w:t xml:space="preserve">Label ist dabei ein mitgeliefertes Widget, welches nach der Installation von </w:t>
+      </w:r>
+      <w:proofErr w:type="spellStart"/>
+      <w:r>
+        <w:rPr>
+          <w:lang w:val="de-DE"/>
+        </w:rPr>
+        <w:t>Kivy</w:t>
+      </w:r>
+      <w:proofErr w:type="spellEnd"/>
+      <w:r>
+        <w:rPr>
+          <w:lang w:val="de-DE"/>
+        </w:rPr>
+        <w:t xml:space="preserve"> zur Verfügung steht. Dan</w:t>
+      </w:r>
+      <w:r>
+        <w:rPr>
+          <w:lang w:val="de-DE"/>
+        </w:rPr>
+        <w:t>eben</w:t>
+      </w:r>
+      <w:r>
+        <w:rPr>
+          <w:lang w:val="de-DE"/>
+        </w:rPr>
+        <w:t xml:space="preserve"> können weitere Widget-Klassen definiert und bei Bedarf mit Standardwerten versehen werden. In analoger Weise lassen sich daraus anschließend Objekte ableiten, die zur Gestaltung der Oberfläche herangezogen werden.</w:t>
+      </w:r>
+      <w:r>
+        <w:rPr>
+          <w:lang w:val="de-DE"/>
+        </w:rPr>
+        <w:t xml:space="preserve"> </w:t>
       </w:r>
     </w:p>
     <w:p>
       <w:pPr>
-        <w:pStyle w:val="bulletlist"/>
-      </w:pPr>
-      <w:r>
-        <w:t xml:space="preserve">Use </w:t>
-      </w:r>
-      <w:proofErr w:type="spellStart"/>
-      <w:r>
-        <w:t>either</w:t>
-      </w:r>
-      <w:proofErr w:type="spellEnd"/>
-      <w:r>
-        <w:t xml:space="preserve"> SI (MKS) </w:t>
-      </w:r>
-      <w:proofErr w:type="spellStart"/>
-      <w:r>
-        <w:t>or</w:t>
-      </w:r>
-      <w:proofErr w:type="spellEnd"/>
-      <w:r>
-        <w:t xml:space="preserve"> CGS </w:t>
-      </w:r>
-      <w:proofErr w:type="spellStart"/>
-      <w:r>
-        <w:t>as</w:t>
-      </w:r>
-      <w:proofErr w:type="spellEnd"/>
-      <w:r>
-        <w:t xml:space="preserve"> </w:t>
-      </w:r>
-      <w:proofErr w:type="spellStart"/>
-      <w:r>
-        <w:t>primary</w:t>
-      </w:r>
-      <w:proofErr w:type="spellEnd"/>
-      <w:r>
-        <w:t xml:space="preserve"> </w:t>
-      </w:r>
-      <w:proofErr w:type="spellStart"/>
-      <w:r>
-        <w:t>units</w:t>
-      </w:r>
-      <w:proofErr w:type="spellEnd"/>
-      <w:r>
-        <w:t xml:space="preserve">. (SI </w:t>
-      </w:r>
-      <w:proofErr w:type="spellStart"/>
-      <w:r>
-        <w:t>units</w:t>
-      </w:r>
-      <w:proofErr w:type="spellEnd"/>
-      <w:r>
-        <w:t xml:space="preserve"> </w:t>
-      </w:r>
-      <w:proofErr w:type="spellStart"/>
-      <w:r>
-        <w:t>are</w:t>
-      </w:r>
-      <w:proofErr w:type="spellEnd"/>
-      <w:r>
-        <w:t xml:space="preserve"> </w:t>
-      </w:r>
-      <w:proofErr w:type="spellStart"/>
-      <w:r>
-        <w:t>encouraged</w:t>
-      </w:r>
-      <w:proofErr w:type="spellEnd"/>
-      <w:r>
-        <w:t xml:space="preserve">.) English </w:t>
-      </w:r>
-      <w:proofErr w:type="spellStart"/>
-      <w:r>
-        <w:t>units</w:t>
-      </w:r>
-      <w:proofErr w:type="spellEnd"/>
-      <w:r>
-        <w:t xml:space="preserve"> </w:t>
-      </w:r>
-      <w:proofErr w:type="spellStart"/>
-      <w:r>
-        <w:t>may</w:t>
-      </w:r>
-      <w:proofErr w:type="spellEnd"/>
-      <w:r>
-        <w:t xml:space="preserve"> </w:t>
-      </w:r>
-      <w:proofErr w:type="spellStart"/>
-      <w:r>
-        <w:t>be</w:t>
-      </w:r>
-      <w:proofErr w:type="spellEnd"/>
-      <w:r>
-        <w:t xml:space="preserve"> </w:t>
-      </w:r>
-      <w:proofErr w:type="spellStart"/>
-      <w:r>
-        <w:t>used</w:t>
-      </w:r>
-      <w:proofErr w:type="spellEnd"/>
-      <w:r>
-        <w:t xml:space="preserve"> </w:t>
-      </w:r>
-      <w:proofErr w:type="spellStart"/>
-      <w:r>
-        <w:t>as</w:t>
-      </w:r>
-      <w:proofErr w:type="spellEnd"/>
-      <w:r>
-        <w:t xml:space="preserve"> </w:t>
-      </w:r>
-      <w:proofErr w:type="spellStart"/>
-      <w:r>
-        <w:t>secondary</w:t>
-      </w:r>
-      <w:proofErr w:type="spellEnd"/>
-      <w:r>
-        <w:t xml:space="preserve"> </w:t>
-      </w:r>
-      <w:proofErr w:type="spellStart"/>
-      <w:r>
-        <w:t>units</w:t>
-      </w:r>
-      <w:proofErr w:type="spellEnd"/>
-      <w:r>
-        <w:t xml:space="preserve"> (in </w:t>
-      </w:r>
-      <w:proofErr w:type="spellStart"/>
-      <w:r>
-        <w:t>parentheses</w:t>
-      </w:r>
-      <w:proofErr w:type="spellEnd"/>
-      <w:r>
-        <w:t xml:space="preserve">). An </w:t>
-      </w:r>
-      <w:proofErr w:type="spellStart"/>
-      <w:r>
-        <w:t>exception</w:t>
-      </w:r>
-      <w:proofErr w:type="spellEnd"/>
-      <w:r>
-        <w:t xml:space="preserve"> </w:t>
-      </w:r>
-      <w:proofErr w:type="spellStart"/>
-      <w:r>
-        <w:t>would</w:t>
-      </w:r>
-      <w:proofErr w:type="spellEnd"/>
-      <w:r>
-        <w:t xml:space="preserve"> </w:t>
-      </w:r>
-      <w:proofErr w:type="spellStart"/>
-      <w:r>
-        <w:t>be</w:t>
-      </w:r>
-      <w:proofErr w:type="spellEnd"/>
-      <w:r>
-        <w:t xml:space="preserve"> </w:t>
-      </w:r>
-      <w:proofErr w:type="spellStart"/>
-      <w:r>
-        <w:t>the</w:t>
-      </w:r>
-      <w:proofErr w:type="spellEnd"/>
-      <w:r>
-        <w:t xml:space="preserve"> </w:t>
-      </w:r>
-      <w:proofErr w:type="spellStart"/>
-      <w:r>
-        <w:t>use</w:t>
-      </w:r>
-      <w:proofErr w:type="spellEnd"/>
-      <w:r>
-        <w:t xml:space="preserve"> </w:t>
-      </w:r>
-      <w:proofErr w:type="spellStart"/>
-      <w:r>
-        <w:t>of</w:t>
-      </w:r>
-      <w:proofErr w:type="spellEnd"/>
-      <w:r>
-        <w:t xml:space="preserve"> English </w:t>
-      </w:r>
-      <w:proofErr w:type="spellStart"/>
-      <w:r>
-        <w:t>units</w:t>
-      </w:r>
-      <w:proofErr w:type="spellEnd"/>
-      <w:r>
-        <w:t xml:space="preserve"> </w:t>
-      </w:r>
-      <w:proofErr w:type="spellStart"/>
-      <w:r>
-        <w:t>as</w:t>
-      </w:r>
-      <w:proofErr w:type="spellEnd"/>
-      <w:r>
-        <w:t xml:space="preserve"> </w:t>
-      </w:r>
-      <w:proofErr w:type="spellStart"/>
-      <w:r>
-        <w:t>identifiers</w:t>
-      </w:r>
-      <w:proofErr w:type="spellEnd"/>
-      <w:r>
-        <w:t xml:space="preserve"> in trade, such </w:t>
-      </w:r>
-      <w:proofErr w:type="spellStart"/>
-      <w:r>
-        <w:t>as</w:t>
-      </w:r>
-      <w:proofErr w:type="spellEnd"/>
-      <w:r>
-        <w:t xml:space="preserve"> “3.5-inch </w:t>
-      </w:r>
-      <w:proofErr w:type="spellStart"/>
-      <w:r>
-        <w:t>disk</w:t>
-      </w:r>
-      <w:proofErr w:type="spellEnd"/>
-      <w:r>
-        <w:t xml:space="preserve"> </w:t>
-      </w:r>
-      <w:proofErr w:type="spellStart"/>
-      <w:r>
-        <w:t>drive</w:t>
-      </w:r>
-      <w:proofErr w:type="spellEnd"/>
-      <w:r>
-        <w:t>”.</w:t>
+        <w:pStyle w:val="Textkrper"/>
+        <w:rPr>
+          <w:lang w:val="de-DE"/>
+        </w:rPr>
+      </w:pPr>
+      <w:r>
+        <w:rPr>
+          <w:lang w:val="de-DE"/>
+        </w:rPr>
+        <w:t xml:space="preserve">Bei der </w:t>
+      </w:r>
+      <w:proofErr w:type="spellStart"/>
+      <w:r>
+        <w:rPr>
+          <w:i/>
+          <w:lang w:val="de-DE"/>
+        </w:rPr>
+        <w:t>Kivy</w:t>
+      </w:r>
+      <w:proofErr w:type="spellEnd"/>
+      <w:r>
+        <w:rPr>
+          <w:i/>
+          <w:lang w:val="de-DE"/>
+        </w:rPr>
+        <w:t xml:space="preserve"> Language </w:t>
+      </w:r>
+      <w:r>
+        <w:rPr>
+          <w:lang w:val="de-DE"/>
+        </w:rPr>
+        <w:t>handelt es sich somit um eine domänenspezifische Sprache (DSL), die den Zweck verfolgt die Elemente einer Applikation mit den gewünschten Eigenschaften auszustatten</w:t>
+      </w:r>
+      <w:r>
+        <w:rPr>
+          <w:lang w:val="de-DE"/>
+        </w:rPr>
+        <w:t xml:space="preserve"> (vgl. </w:t>
+      </w:r>
+      <w:sdt>
+        <w:sdtPr>
+          <w:rPr>
+            <w:lang w:val="de-DE"/>
+          </w:rPr>
+          <w:alias w:val="To edit, see citavi.com/edit"/>
+          <w:tag w:val="CitaviPlaceholder#2c33e9ba-8e61-4d1b-bb39-d335ebbf9256"/>
+          <w:id w:val="-1606038174"/>
+          <w:placeholder>
+            <w:docPart w:val="DefaultPlaceholder_-1854013440"/>
+          </w:placeholder>
+        </w:sdtPr>
+        <w:sdtContent>
+          <w:r>
+            <w:rPr>
+              <w:noProof/>
+              <w:lang w:val="de-DE"/>
+            </w:rPr>
+            <w:fldChar w:fldCharType="begin"/>
+          </w:r>
+          <w:r>
+            <w:rPr>
+              <w:noProof/>
+              <w:lang w:val="de-DE"/>
+            </w:rPr>
+            <w:instrText>ADDIN CitaviPlaceholder{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}</w:instrText>
+          </w:r>
+          <w:r>
+            <w:rPr>
+              <w:noProof/>
+              <w:lang w:val="de-DE"/>
+            </w:rPr>
+            <w:fldChar w:fldCharType="separate"/>
+          </w:r>
+          <w:r>
+            <w:rPr>
+              <w:noProof/>
+              <w:lang w:val="de-DE"/>
+            </w:rPr>
+            <w:t>[8, S. 13]</w:t>
+          </w:r>
+          <w:r>
+            <w:rPr>
+              <w:noProof/>
+              <w:lang w:val="de-DE"/>
+            </w:rPr>
+            <w:fldChar w:fldCharType="end"/>
+          </w:r>
+        </w:sdtContent>
+      </w:sdt>
+      <w:r>
+        <w:rPr>
+          <w:lang w:val="de-DE"/>
+        </w:rPr>
+        <w:t>)</w:t>
+      </w:r>
+      <w:r>
+        <w:rPr>
+          <w:lang w:val="de-DE"/>
+        </w:rPr>
+        <w:t xml:space="preserve">. Dies betrifft das Layout der Widgets, genauso wie das Styling und die Erstellung von Klassen bzw. Unterklassen bestehender Komponenten. Weiterhin lassen sich Event-Handler-Funktionen direkt in </w:t>
+      </w:r>
+      <w:proofErr w:type="gramStart"/>
+      <w:r>
+        <w:rPr>
+          <w:lang w:val="de-DE"/>
+        </w:rPr>
+        <w:t>de</w:t>
+      </w:r>
+      <w:r>
+        <w:rPr>
+          <w:lang w:val="de-DE"/>
+        </w:rPr>
+        <w:t xml:space="preserve">n </w:t>
+      </w:r>
+      <w:r>
+        <w:rPr>
+          <w:i/>
+          <w:lang w:val="de-DE"/>
+        </w:rPr>
+        <w:t>.kv</w:t>
+      </w:r>
+      <w:proofErr w:type="gramEnd"/>
+      <w:r>
+        <w:rPr>
+          <w:lang w:val="de-DE"/>
+        </w:rPr>
+        <w:t xml:space="preserve">-Files angeben, sodass die Widgets auf Ereignisse reagieren können. Die entsprechende Ausimplementierung der Funktionalitäten erfolgt im korrespondierenden Python-Code, wodurch die Trennung zwischen graphischer Erscheinung und Applikationslogik erhalten bleibt. </w:t>
       </w:r>
     </w:p>
     <w:p>
       <w:pPr>
-        <w:pStyle w:val="bulletlist"/>
-      </w:pPr>
-      <w:proofErr w:type="spellStart"/>
-      <w:r>
-        <w:t>Avoid</w:t>
-      </w:r>
-      <w:proofErr w:type="spellEnd"/>
-      <w:r>
-        <w:t xml:space="preserve"> </w:t>
-      </w:r>
-      <w:proofErr w:type="spellStart"/>
-      <w:r>
-        <w:t>combining</w:t>
-      </w:r>
-      <w:proofErr w:type="spellEnd"/>
-      <w:r>
-        <w:t xml:space="preserve"> SI and CGS </w:t>
-      </w:r>
-      <w:proofErr w:type="spellStart"/>
-      <w:r>
-        <w:t>units</w:t>
-      </w:r>
-      <w:proofErr w:type="spellEnd"/>
-      <w:r>
-        <w:t xml:space="preserve">, such </w:t>
-      </w:r>
-      <w:proofErr w:type="spellStart"/>
-      <w:r>
-        <w:t>as</w:t>
-      </w:r>
-      <w:proofErr w:type="spellEnd"/>
-      <w:r>
-        <w:t xml:space="preserve"> </w:t>
-      </w:r>
-      <w:proofErr w:type="spellStart"/>
-      <w:r>
-        <w:t>current</w:t>
-      </w:r>
-      <w:proofErr w:type="spellEnd"/>
-      <w:r>
-        <w:t xml:space="preserve"> in </w:t>
-      </w:r>
-      <w:proofErr w:type="spellStart"/>
-      <w:r>
-        <w:t>amperes</w:t>
-      </w:r>
-      <w:proofErr w:type="spellEnd"/>
-      <w:r>
-        <w:t xml:space="preserve"> and </w:t>
-      </w:r>
-      <w:proofErr w:type="spellStart"/>
-      <w:r>
-        <w:t>magnetic</w:t>
-      </w:r>
-      <w:proofErr w:type="spellEnd"/>
-      <w:r>
-        <w:t xml:space="preserve"> </w:t>
-      </w:r>
-      <w:proofErr w:type="spellStart"/>
-      <w:r>
-        <w:t>field</w:t>
-      </w:r>
-      <w:proofErr w:type="spellEnd"/>
-      <w:r>
-        <w:t xml:space="preserve"> in </w:t>
-      </w:r>
-      <w:proofErr w:type="spellStart"/>
-      <w:r>
-        <w:t>oersteds</w:t>
-      </w:r>
-      <w:proofErr w:type="spellEnd"/>
-      <w:r>
-        <w:t xml:space="preserve">. This </w:t>
-      </w:r>
-      <w:proofErr w:type="spellStart"/>
-      <w:r>
-        <w:t>often</w:t>
-      </w:r>
-      <w:proofErr w:type="spellEnd"/>
-      <w:r>
-        <w:t xml:space="preserve"> </w:t>
-      </w:r>
-      <w:proofErr w:type="spellStart"/>
-      <w:r>
-        <w:t>leads</w:t>
-      </w:r>
-      <w:proofErr w:type="spellEnd"/>
-      <w:r>
-        <w:t xml:space="preserve"> </w:t>
-      </w:r>
-      <w:proofErr w:type="spellStart"/>
-      <w:r>
-        <w:t>to</w:t>
-      </w:r>
-      <w:proofErr w:type="spellEnd"/>
-      <w:r>
-        <w:t xml:space="preserve"> </w:t>
-      </w:r>
-      <w:proofErr w:type="spellStart"/>
-      <w:r>
-        <w:t>confusion</w:t>
-      </w:r>
-      <w:proofErr w:type="spellEnd"/>
-      <w:r>
-        <w:t xml:space="preserve"> </w:t>
-      </w:r>
-      <w:proofErr w:type="spellStart"/>
-      <w:r>
-        <w:t>because</w:t>
-      </w:r>
-      <w:proofErr w:type="spellEnd"/>
-      <w:r>
-        <w:t xml:space="preserve"> </w:t>
-      </w:r>
-      <w:proofErr w:type="spellStart"/>
-      <w:r>
-        <w:t>equations</w:t>
-      </w:r>
-      <w:proofErr w:type="spellEnd"/>
-      <w:r>
-        <w:t xml:space="preserve"> do not </w:t>
-      </w:r>
-      <w:proofErr w:type="spellStart"/>
-      <w:r>
-        <w:t>balance</w:t>
-      </w:r>
-      <w:proofErr w:type="spellEnd"/>
-      <w:r>
-        <w:t xml:space="preserve"> </w:t>
-      </w:r>
-      <w:proofErr w:type="spellStart"/>
-      <w:r>
-        <w:t>dimensionally</w:t>
-      </w:r>
-      <w:proofErr w:type="spellEnd"/>
-      <w:r>
-        <w:t xml:space="preserve">. </w:t>
-      </w:r>
-      <w:proofErr w:type="spellStart"/>
-      <w:r>
-        <w:t>If</w:t>
-      </w:r>
-      <w:proofErr w:type="spellEnd"/>
-      <w:r>
-        <w:t xml:space="preserve"> </w:t>
-      </w:r>
-      <w:proofErr w:type="spellStart"/>
-      <w:r>
-        <w:t>you</w:t>
-      </w:r>
-      <w:proofErr w:type="spellEnd"/>
-      <w:r>
-        <w:t xml:space="preserve"> </w:t>
-      </w:r>
-      <w:proofErr w:type="spellStart"/>
-      <w:r>
-        <w:t>must</w:t>
-      </w:r>
-      <w:proofErr w:type="spellEnd"/>
-      <w:r>
-        <w:t xml:space="preserve"> </w:t>
-      </w:r>
-      <w:proofErr w:type="spellStart"/>
-      <w:r>
-        <w:t>use</w:t>
-      </w:r>
-      <w:proofErr w:type="spellEnd"/>
-      <w:r>
-        <w:t xml:space="preserve"> </w:t>
-      </w:r>
-      <w:proofErr w:type="spellStart"/>
-      <w:r>
-        <w:t>mixed</w:t>
-      </w:r>
-      <w:proofErr w:type="spellEnd"/>
-      <w:r>
-        <w:t xml:space="preserve"> </w:t>
-      </w:r>
-      <w:proofErr w:type="spellStart"/>
-      <w:r>
-        <w:t>units</w:t>
-      </w:r>
-      <w:proofErr w:type="spellEnd"/>
-      <w:r>
-        <w:t xml:space="preserve">, </w:t>
-      </w:r>
-      <w:proofErr w:type="spellStart"/>
-      <w:r>
-        <w:t>clearly</w:t>
-      </w:r>
-      <w:proofErr w:type="spellEnd"/>
-      <w:r>
-        <w:t xml:space="preserve"> </w:t>
-      </w:r>
-      <w:proofErr w:type="spellStart"/>
-      <w:r>
-        <w:t>state</w:t>
-      </w:r>
-      <w:proofErr w:type="spellEnd"/>
-      <w:r>
-        <w:t xml:space="preserve"> </w:t>
-      </w:r>
-      <w:proofErr w:type="spellStart"/>
-      <w:r>
-        <w:t>the</w:t>
-      </w:r>
-      <w:proofErr w:type="spellEnd"/>
-      <w:r>
-        <w:t xml:space="preserve"> </w:t>
-      </w:r>
-      <w:proofErr w:type="spellStart"/>
-      <w:r>
-        <w:t>units</w:t>
-      </w:r>
-      <w:proofErr w:type="spellEnd"/>
-      <w:r>
-        <w:t xml:space="preserve"> </w:t>
-      </w:r>
-      <w:proofErr w:type="spellStart"/>
-      <w:r>
-        <w:t>for</w:t>
-      </w:r>
-      <w:proofErr w:type="spellEnd"/>
-      <w:r>
-        <w:t xml:space="preserve"> </w:t>
-      </w:r>
-      <w:proofErr w:type="spellStart"/>
-      <w:r>
-        <w:t>each</w:t>
-      </w:r>
-      <w:proofErr w:type="spellEnd"/>
-      <w:r>
-        <w:t xml:space="preserve"> </w:t>
-      </w:r>
-      <w:proofErr w:type="spellStart"/>
-      <w:r>
-        <w:t>quantity</w:t>
-      </w:r>
-      <w:proofErr w:type="spellEnd"/>
-      <w:r>
-        <w:t xml:space="preserve"> </w:t>
-      </w:r>
-      <w:proofErr w:type="spellStart"/>
-      <w:r>
-        <w:t>that</w:t>
-      </w:r>
-      <w:proofErr w:type="spellEnd"/>
-      <w:r>
-        <w:t xml:space="preserve"> </w:t>
-      </w:r>
-      <w:proofErr w:type="spellStart"/>
-      <w:r>
-        <w:t>you</w:t>
-      </w:r>
-      <w:proofErr w:type="spellEnd"/>
-      <w:r>
-        <w:t xml:space="preserve"> </w:t>
-      </w:r>
-      <w:proofErr w:type="spellStart"/>
-      <w:r>
-        <w:t>use</w:t>
-      </w:r>
-      <w:proofErr w:type="spellEnd"/>
-      <w:r>
-        <w:t xml:space="preserve"> in an </w:t>
-      </w:r>
-      <w:proofErr w:type="spellStart"/>
-      <w:r>
-        <w:t>equation</w:t>
-      </w:r>
-      <w:proofErr w:type="spellEnd"/>
-      <w:r>
-        <w:t>.</w:t>
+        <w:pStyle w:val="berschrift2"/>
+      </w:pPr>
+      <w:r>
+        <w:t xml:space="preserve">Applikationsentwicklung auf Android-Endgeräten </w:t>
       </w:r>
     </w:p>
     <w:p>
       <w:pPr>
-        <w:pStyle w:val="bulletlist"/>
-      </w:pPr>
-      <w:r>
-        <w:t xml:space="preserve">Do not mix </w:t>
-      </w:r>
-      <w:proofErr w:type="spellStart"/>
-      <w:r>
-        <w:t>complete</w:t>
-      </w:r>
-      <w:proofErr w:type="spellEnd"/>
-      <w:r>
-        <w:t xml:space="preserve"> </w:t>
-      </w:r>
-      <w:proofErr w:type="spellStart"/>
-      <w:r>
-        <w:t>spellings</w:t>
-      </w:r>
-      <w:proofErr w:type="spellEnd"/>
-      <w:r>
-        <w:t xml:space="preserve"> and </w:t>
-      </w:r>
-      <w:proofErr w:type="spellStart"/>
-      <w:r>
-        <w:t>abbreviations</w:t>
-      </w:r>
-      <w:proofErr w:type="spellEnd"/>
-      <w:r>
-        <w:t xml:space="preserve"> </w:t>
-      </w:r>
-      <w:proofErr w:type="spellStart"/>
-      <w:r>
-        <w:t>of</w:t>
-      </w:r>
-      <w:proofErr w:type="spellEnd"/>
-      <w:r>
-        <w:t xml:space="preserve"> </w:t>
-      </w:r>
-      <w:proofErr w:type="spellStart"/>
-      <w:r>
-        <w:t>units</w:t>
-      </w:r>
-      <w:proofErr w:type="spellEnd"/>
-      <w:r>
-        <w:t>: “</w:t>
-      </w:r>
-      <w:proofErr w:type="spellStart"/>
-      <w:r>
-        <w:t>Wb</w:t>
-      </w:r>
-      <w:proofErr w:type="spellEnd"/>
-      <w:r>
-        <w:t xml:space="preserve">/m2” </w:t>
-      </w:r>
-      <w:proofErr w:type="spellStart"/>
-      <w:r>
-        <w:t>or</w:t>
-      </w:r>
-      <w:proofErr w:type="spellEnd"/>
-      <w:r>
-        <w:t xml:space="preserve"> “</w:t>
-      </w:r>
-      <w:proofErr w:type="spellStart"/>
-      <w:r>
-        <w:t>webers</w:t>
-      </w:r>
-      <w:proofErr w:type="spellEnd"/>
-      <w:r>
-        <w:t xml:space="preserve"> per </w:t>
-      </w:r>
-      <w:proofErr w:type="spellStart"/>
-      <w:r>
-        <w:t>square</w:t>
-      </w:r>
-      <w:proofErr w:type="spellEnd"/>
-      <w:r>
-        <w:t xml:space="preserve"> </w:t>
-      </w:r>
-      <w:proofErr w:type="spellStart"/>
-      <w:r>
-        <w:t>meter</w:t>
-      </w:r>
-      <w:proofErr w:type="spellEnd"/>
-      <w:r>
-        <w:t>”, not “</w:t>
-      </w:r>
-      <w:proofErr w:type="spellStart"/>
-      <w:r>
-        <w:t>webers</w:t>
-      </w:r>
-      <w:proofErr w:type="spellEnd"/>
-      <w:r>
-        <w:t xml:space="preserve">/m2”.  </w:t>
-      </w:r>
-      <w:proofErr w:type="spellStart"/>
-      <w:r>
-        <w:t>Spell</w:t>
-      </w:r>
-      <w:proofErr w:type="spellEnd"/>
-      <w:r>
-        <w:t xml:space="preserve"> out </w:t>
-      </w:r>
-      <w:proofErr w:type="spellStart"/>
-      <w:r>
-        <w:t>units</w:t>
-      </w:r>
-      <w:proofErr w:type="spellEnd"/>
-      <w:r>
-        <w:t xml:space="preserve"> </w:t>
-      </w:r>
-      <w:proofErr w:type="spellStart"/>
-      <w:r>
-        <w:t>when</w:t>
-      </w:r>
-      <w:proofErr w:type="spellEnd"/>
-      <w:r>
-        <w:t xml:space="preserve"> </w:t>
-      </w:r>
-      <w:proofErr w:type="spellStart"/>
-      <w:r>
-        <w:t>they</w:t>
-      </w:r>
-      <w:proofErr w:type="spellEnd"/>
-      <w:r>
-        <w:t xml:space="preserve"> </w:t>
-      </w:r>
-      <w:proofErr w:type="spellStart"/>
-      <w:r>
-        <w:t>appear</w:t>
-      </w:r>
-      <w:proofErr w:type="spellEnd"/>
-      <w:r>
-        <w:t xml:space="preserve"> in </w:t>
-      </w:r>
-      <w:proofErr w:type="spellStart"/>
-      <w:r>
-        <w:t>text</w:t>
-      </w:r>
-      <w:proofErr w:type="spellEnd"/>
-      <w:r>
-        <w:t xml:space="preserve">: “. . . a </w:t>
-      </w:r>
-      <w:proofErr w:type="spellStart"/>
-      <w:r>
-        <w:t>few</w:t>
-      </w:r>
-      <w:proofErr w:type="spellEnd"/>
-      <w:r>
-        <w:t xml:space="preserve"> </w:t>
-      </w:r>
-      <w:proofErr w:type="spellStart"/>
-      <w:r>
-        <w:t>henries</w:t>
-      </w:r>
-      <w:proofErr w:type="spellEnd"/>
-      <w:r>
-        <w:t xml:space="preserve">”, not “. . . a </w:t>
-      </w:r>
-      <w:proofErr w:type="spellStart"/>
-      <w:r>
-        <w:t>few</w:t>
-      </w:r>
-      <w:proofErr w:type="spellEnd"/>
-      <w:r>
-        <w:t xml:space="preserve"> H”.</w:t>
+        <w:pStyle w:val="Textkrper"/>
+        <w:rPr>
+          <w:lang w:val="de-DE"/>
+        </w:rPr>
+      </w:pPr>
+      <w:r>
+        <w:rPr>
+          <w:lang w:val="de-DE"/>
+        </w:rPr>
+        <w:t xml:space="preserve">Im Rahmen der Abschlussarbeit soll die Applikation auf einem Tablet (Asus </w:t>
+      </w:r>
+      <w:proofErr w:type="spellStart"/>
+      <w:r>
+        <w:rPr>
+          <w:lang w:val="de-DE"/>
+        </w:rPr>
+        <w:t>ZenPad</w:t>
+      </w:r>
+      <w:proofErr w:type="spellEnd"/>
+      <w:r>
+        <w:rPr>
+          <w:lang w:val="de-DE"/>
+        </w:rPr>
+        <w:t xml:space="preserve"> 10) lauffähig sein, welches das Betriebssystem Android (Version 7.0) verwendet. Laut der offiziellen Dokumentation (vgl. </w:t>
+      </w:r>
+      <w:sdt>
+        <w:sdtPr>
+          <w:rPr>
+            <w:lang w:val="de-DE"/>
+          </w:rPr>
+          <w:alias w:val="To edit, see citavi.com/edit"/>
+          <w:tag w:val="CitaviPlaceholder#a387b6bc-6f88-4c80-a4a4-b656139fe356"/>
+          <w:id w:val="-1393045104"/>
+          <w:placeholder>
+            <w:docPart w:val="DefaultPlaceholder_-1854013440"/>
+          </w:placeholder>
+        </w:sdtPr>
+        <w:sdtContent>
+          <w:r>
+            <w:rPr>
+              <w:noProof/>
+              <w:lang w:val="de-DE"/>
+            </w:rPr>
+            <w:fldChar w:fldCharType="begin"/>
+          </w:r>
+          <w:r>
+            <w:rPr>
+              <w:noProof/>
+              <w:lang w:val="de-DE"/>
+            </w:rPr>
+            <w:instrText>ADDIN CitaviPlaceholder{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</w:instrText>
+          </w:r>
+          <w:r>
+            <w:rPr>
+              <w:noProof/>
+              <w:lang w:val="en-GB"/>
+            </w:rPr>
+            <w:instrText>RhdGl</w:instrText>
+          </w:r>
+          <w:r>
+            <w:rPr>
+              <w:noProof/>
+              <w:lang w:val="de-DE"/>
+            </w:rPr>
+            <w:instrText>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}</w:instrText>
+          </w:r>
+          <w:r>
+            <w:rPr>
+              <w:noProof/>
+              <w:lang w:val="de-DE"/>
+            </w:rPr>
+            <w:fldChar w:fldCharType="separate"/>
+          </w:r>
+          <w:r>
+            <w:rPr>
+              <w:noProof/>
+              <w:lang w:val="de-DE"/>
+            </w:rPr>
+            <w:t>[3]</w:t>
+          </w:r>
+          <w:r>
+            <w:rPr>
+              <w:noProof/>
+              <w:lang w:val="de-DE"/>
+            </w:rPr>
+            <w:fldChar w:fldCharType="end"/>
+          </w:r>
+        </w:sdtContent>
+      </w:sdt>
+      <w:r>
+        <w:rPr>
+          <w:lang w:val="de-DE"/>
+        </w:rPr>
+        <w:t xml:space="preserve">) gibt es mehrere Möglichkeiten, </w:t>
+      </w:r>
+      <w:r>
+        <w:rPr>
+          <w:lang w:val="de-DE"/>
+        </w:rPr>
+        <w:t>Anwendungen auf Android-Endgeräten lauffähig zu machen</w:t>
+      </w:r>
+      <w:r>
+        <w:rPr>
+          <w:lang w:val="de-DE"/>
+        </w:rPr>
+        <w:t xml:space="preserve">. </w:t>
+      </w:r>
+      <w:r>
+        <w:rPr>
+          <w:lang w:val="de-DE"/>
+        </w:rPr>
+        <w:t>In der Folge werden das „</w:t>
+      </w:r>
+      <w:proofErr w:type="spellStart"/>
+      <w:r>
+        <w:rPr>
+          <w:lang w:val="de-DE"/>
+        </w:rPr>
+        <w:t>Buildozer</w:t>
+      </w:r>
+      <w:proofErr w:type="spellEnd"/>
+      <w:r>
+        <w:rPr>
+          <w:lang w:val="de-DE"/>
+        </w:rPr>
+        <w:t>“-Tool und der „</w:t>
+      </w:r>
+      <w:proofErr w:type="spellStart"/>
+      <w:r>
+        <w:rPr>
+          <w:lang w:val="de-DE"/>
+        </w:rPr>
+        <w:t>Kivy</w:t>
+      </w:r>
+      <w:proofErr w:type="spellEnd"/>
+      <w:r>
+        <w:rPr>
+          <w:lang w:val="de-DE"/>
+        </w:rPr>
+        <w:t xml:space="preserve"> Launcher“ vorgestellt. Ersterer Ansatz kann in der Arbeit nicht erfolgreich umgesetzt werden, weshalb schließlich auf Letzteren zurückgegriffen wird. </w:t>
       </w:r>
     </w:p>
     <w:p>
       <w:pPr>
-        <w:pStyle w:val="sponsors"/>
-        <w:framePr w:wrap="auto" w:vAnchor="page" w:hAnchor="page" w:x="918" w:y="15121"/>
-        <w:ind w:firstLine="289"/>
-      </w:pPr>
-      <w:r>
-        <w:t>Identif</w:t>
-      </w:r>
-      <w:r>
-        <w:t xml:space="preserve">y applicable </w:t>
-      </w:r>
-      <w:r>
-        <w:t>funding agency</w:t>
-      </w:r>
-      <w:r>
-        <w:t xml:space="preserve"> here. </w:t>
-      </w:r>
-      <w:r>
-        <w:rPr>
-          <w:iCs/>
-        </w:rPr>
-        <w:t>If none, delete this text box</w:t>
-      </w:r>
-      <w:r>
-        <w:rPr>
-          <w:iCs/>
-        </w:rPr>
-        <w:t>.</w:t>
+        <w:pStyle w:val="berschrift3"/>
+        <w:rPr>
+          <w:lang w:val="de-DE"/>
+        </w:rPr>
+      </w:pPr>
+      <w:r>
+        <w:rPr>
+          <w:lang w:val="de-DE"/>
+        </w:rPr>
+        <w:t>Buildozer</w:t>
       </w:r>
     </w:p>
     <w:p>
       <w:pPr>
-        <w:pStyle w:val="bulletlist"/>
-      </w:pPr>
-      <w:r>
-        <w:t xml:space="preserve">Use a </w:t>
-      </w:r>
-      <w:proofErr w:type="spellStart"/>
-      <w:r>
-        <w:t>zero</w:t>
-      </w:r>
-      <w:proofErr w:type="spellEnd"/>
-      <w:r>
-        <w:t xml:space="preserve"> </w:t>
-      </w:r>
-      <w:proofErr w:type="spellStart"/>
-      <w:r>
-        <w:t>before</w:t>
-      </w:r>
-      <w:proofErr w:type="spellEnd"/>
-      <w:r>
-        <w:t xml:space="preserve"> </w:t>
-      </w:r>
-      <w:proofErr w:type="spellStart"/>
-      <w:r>
-        <w:t>decimal</w:t>
-      </w:r>
-      <w:proofErr w:type="spellEnd"/>
-      <w:r>
-        <w:t xml:space="preserve"> </w:t>
-      </w:r>
-      <w:proofErr w:type="spellStart"/>
-      <w:r>
-        <w:t>points</w:t>
-      </w:r>
-      <w:proofErr w:type="spellEnd"/>
-      <w:r>
-        <w:t xml:space="preserve">: “0.25”, not “.25”. Use “cm3”, not “cc”. </w:t>
-      </w:r>
-      <w:r>
-        <w:t>(</w:t>
-      </w:r>
-      <w:proofErr w:type="spellStart"/>
-      <w:r>
-        <w:rPr>
-          <w:i/>
-          <w:iCs/>
-        </w:rPr>
-        <w:t>bullet</w:t>
-      </w:r>
-      <w:proofErr w:type="spellEnd"/>
-      <w:r>
-        <w:rPr>
-          <w:i/>
-          <w:iCs/>
-        </w:rPr>
-        <w:t xml:space="preserve"> </w:t>
-      </w:r>
-      <w:proofErr w:type="spellStart"/>
-      <w:r>
-        <w:rPr>
-          <w:i/>
-          <w:iCs/>
-        </w:rPr>
-        <w:t>list</w:t>
-      </w:r>
-      <w:proofErr w:type="spellEnd"/>
-      <w:r>
-        <w:t>)</w:t>
+        <w:pStyle w:val="Textkrper"/>
+        <w:rPr>
+          <w:lang w:val="de-DE"/>
+        </w:rPr>
+      </w:pPr>
+      <w:proofErr w:type="spellStart"/>
+      <w:r>
+        <w:rPr>
+          <w:lang w:val="de-DE"/>
+        </w:rPr>
+        <w:t>Buildozer</w:t>
+      </w:r>
+      <w:proofErr w:type="spellEnd"/>
+      <w:r>
+        <w:rPr>
+          <w:lang w:val="de-DE"/>
+        </w:rPr>
+        <w:t xml:space="preserve"> ist ein Automatisierungswerkzeug für das „</w:t>
+      </w:r>
+      <w:proofErr w:type="spellStart"/>
+      <w:r>
+        <w:rPr>
+          <w:lang w:val="de-DE"/>
+        </w:rPr>
+        <w:t>python</w:t>
+      </w:r>
+      <w:proofErr w:type="spellEnd"/>
+      <w:r>
+        <w:rPr>
+          <w:lang w:val="de-DE"/>
+        </w:rPr>
+        <w:t>-</w:t>
+      </w:r>
+      <w:proofErr w:type="spellStart"/>
+      <w:r>
+        <w:rPr>
+          <w:lang w:val="de-DE"/>
+        </w:rPr>
+        <w:t>for</w:t>
+      </w:r>
+      <w:proofErr w:type="spellEnd"/>
+      <w:r>
+        <w:rPr>
+          <w:lang w:val="de-DE"/>
+        </w:rPr>
+        <w:t>-</w:t>
+      </w:r>
+      <w:proofErr w:type="spellStart"/>
+      <w:r>
+        <w:rPr>
+          <w:lang w:val="de-DE"/>
+        </w:rPr>
+        <w:t>android</w:t>
+      </w:r>
+      <w:proofErr w:type="spellEnd"/>
+      <w:r>
+        <w:rPr>
+          <w:lang w:val="de-DE"/>
+        </w:rPr>
+        <w:t xml:space="preserve">“-Projekt und bildet laut </w:t>
+      </w:r>
+      <w:proofErr w:type="spellStart"/>
+      <w:r>
+        <w:rPr>
+          <w:lang w:val="de-DE"/>
+        </w:rPr>
+        <w:t>Kivys</w:t>
+      </w:r>
+      <w:proofErr w:type="spellEnd"/>
+      <w:r>
+        <w:rPr>
+          <w:lang w:val="de-DE"/>
+        </w:rPr>
+        <w:t xml:space="preserve"> Dokumentation </w:t>
+      </w:r>
+      <w:sdt>
+        <w:sdtPr>
+          <w:rPr>
+            <w:lang w:val="de-DE"/>
+          </w:rPr>
+          <w:alias w:val="To edit, see citavi.com/edit"/>
+          <w:tag w:val="CitaviPlaceholder#3e845e84-e756-4cfd-9c8c-391c9d645f1a"/>
+          <w:id w:val="1845818493"/>
+          <w:placeholder>
+            <w:docPart w:val="DefaultPlaceholder_-1854013440"/>
+          </w:placeholder>
+        </w:sdtPr>
+        <w:sdtContent>
+          <w:r>
+            <w:rPr>
+              <w:noProof/>
+              <w:lang w:val="de-DE"/>
+            </w:rPr>
+            <w:fldChar w:fldCharType="begin"/>
+          </w:r>
+          <w:r>
+            <w:rPr>
+              <w:noProof/>
+              <w:lang w:val="de-DE"/>
+            </w:rPr>
+            <w:instrText>ADDIN CitaviPlaceholder{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</w:instrText>
+          </w:r>
+          <w:r>
+            <w:rPr>
+              <w:noProof/>
+              <w:lang w:val="en-GB"/>
+            </w:rPr>
+            <w:instrText>RhdGl</w:instrText>
+          </w:r>
+          <w:r>
+            <w:rPr>
+              <w:noProof/>
+              <w:lang w:val="de-DE"/>
+            </w:rPr>
+            <w:instrText>vbnMiOltdLCJMb2NhdGlvblR5cGUiOjAsIk1pcnJvcnNSZWZlcmVuY2VQcm9wZXJ0eUlk</w:instrText>
+          </w:r>
+          <w:r>
+            <w:rPr>
+              <w:noProof/>
+              <w:lang w:val="en-GB"/>
+            </w:rPr>
+            <w:instrText>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}</w:instrText>
+          </w:r>
+          <w:r>
+            <w:rPr>
+              <w:noProof/>
+              <w:lang w:val="de-DE"/>
+            </w:rPr>
+            <w:fldChar w:fldCharType="separate"/>
+          </w:r>
+          <w:r>
+            <w:rPr>
+              <w:noProof/>
+              <w:lang w:val="en-GB"/>
+            </w:rPr>
+            <w:t>[3]</w:t>
+          </w:r>
+          <w:r>
+            <w:rPr>
+              <w:noProof/>
+              <w:lang w:val="de-DE"/>
+            </w:rPr>
+            <w:fldChar w:fldCharType="end"/>
+          </w:r>
+        </w:sdtContent>
+      </w:sdt>
+      <w:r>
+        <w:rPr>
+          <w:lang w:val="en-GB"/>
+        </w:rPr>
+        <w:t xml:space="preserve"> den </w:t>
+      </w:r>
+      <w:proofErr w:type="spellStart"/>
+      <w:r>
+        <w:rPr>
+          <w:lang w:val="en-GB"/>
+        </w:rPr>
+        <w:t>einfachsten</w:t>
+      </w:r>
+      <w:proofErr w:type="spellEnd"/>
+      <w:r>
+        <w:rPr>
+          <w:lang w:val="en-GB"/>
+        </w:rPr>
+        <w:t xml:space="preserve"> </w:t>
+      </w:r>
+      <w:proofErr w:type="spellStart"/>
+      <w:r>
+        <w:rPr>
+          <w:lang w:val="en-GB"/>
+        </w:rPr>
+        <w:t>Weg</w:t>
+      </w:r>
+      <w:proofErr w:type="spellEnd"/>
+      <w:r>
+        <w:rPr>
+          <w:lang w:val="en-GB"/>
+        </w:rPr>
+        <w:t xml:space="preserve">, um </w:t>
+      </w:r>
+      <w:proofErr w:type="spellStart"/>
+      <w:r>
+        <w:rPr>
+          <w:lang w:val="en-GB"/>
+        </w:rPr>
+        <w:t>ein</w:t>
+      </w:r>
+      <w:proofErr w:type="spellEnd"/>
+      <w:r>
+        <w:rPr>
+          <w:lang w:val="en-GB"/>
+        </w:rPr>
+        <w:t xml:space="preserve"> APK (Android Package Kit) </w:t>
+      </w:r>
+      <w:proofErr w:type="spellStart"/>
+      <w:r>
+        <w:rPr>
+          <w:lang w:val="en-GB"/>
+        </w:rPr>
+        <w:t>zu</w:t>
+      </w:r>
+      <w:proofErr w:type="spellEnd"/>
+      <w:r>
+        <w:rPr>
+          <w:lang w:val="en-GB"/>
+        </w:rPr>
+        <w:t xml:space="preserve"> </w:t>
+      </w:r>
+      <w:proofErr w:type="spellStart"/>
+      <w:r>
+        <w:rPr>
+          <w:lang w:val="en-GB"/>
+        </w:rPr>
+        <w:t>erstellen</w:t>
+      </w:r>
+      <w:proofErr w:type="spellEnd"/>
+      <w:r>
+        <w:rPr>
+          <w:lang w:val="en-GB"/>
+        </w:rPr>
+        <w:t xml:space="preserve">. </w:t>
+      </w:r>
+      <w:r>
+        <w:rPr>
+          <w:lang w:val="de-DE"/>
+        </w:rPr>
+        <w:t>Diese Installationsdatei kann anschließend direkt auf das Endgerät übertragen w</w:t>
+      </w:r>
+      <w:r>
+        <w:rPr>
+          <w:lang w:val="de-DE"/>
+        </w:rPr>
+        <w:t xml:space="preserve">erden und ist dort lauffähig. Da für die Applikationsentwicklung ein Windows-Rechner verwendet wird, das Tool aber zur Zeit der Entwicklung ausschließlich mit dem Linux-Betriebssystem kompatibel ist, wird auf eine Virtuelle Maschine zurückgegriffen. Wie in der Abschlussarbeit </w:t>
+      </w:r>
+      <w:sdt>
+        <w:sdtPr>
+          <w:rPr>
+            <w:lang w:val="de-DE"/>
+          </w:rPr>
+          <w:alias w:val="To edit, see citavi.com/edit"/>
+          <w:tag w:val="CitaviPlaceholder#0dc994dd-9198-40c6-9f4b-e5f8b5781d83"/>
+          <w:id w:val="-796219120"/>
+          <w:placeholder>
+            <w:docPart w:val="DefaultPlaceholder_-1854013440"/>
+          </w:placeholder>
+        </w:sdtPr>
+        <w:sdtContent>
+          <w:r>
+            <w:rPr>
+              <w:noProof/>
+              <w:lang w:val="de-DE"/>
+            </w:rPr>
+            <w:fldChar w:fldCharType="begin"/>
+          </w:r>
+          <w:r>
+            <w:rPr>
+              <w:noProof/>
+              <w:lang w:val="de-DE"/>
+            </w:rPr>
+            <w:instrText>ADDIN CitaviPlaceholder{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</w:instrText>
+          </w:r>
+          <w:r>
+            <w:rPr>
+              <w:noProof/>
+              <w:lang w:val="en-GB"/>
+            </w:rPr>
+            <w:instrText>RpZmll</w:instrText>
+          </w:r>
+          <w:r>
+            <w:rPr>
+              <w:noProof/>
+              <w:lang w:val="de-DE"/>
+            </w:rPr>
+            <w:instrText>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}</w:instrText>
+          </w:r>
+          <w:r>
+            <w:rPr>
+              <w:noProof/>
+              <w:lang w:val="de-DE"/>
+            </w:rPr>
+            <w:fldChar w:fldCharType="separate"/>
+          </w:r>
+          <w:r>
+            <w:rPr>
+              <w:noProof/>
+              <w:lang w:val="de-DE"/>
+            </w:rPr>
+            <w:t>[10]</w:t>
+          </w:r>
+          <w:r>
+            <w:rPr>
+              <w:noProof/>
+              <w:lang w:val="de-DE"/>
+            </w:rPr>
+            <w:fldChar w:fldCharType="end"/>
+          </w:r>
+        </w:sdtContent>
+      </w:sdt>
+      <w:r>
+        <w:rPr>
+          <w:lang w:val="de-DE"/>
+        </w:rPr>
+        <w:t xml:space="preserve"> </w:t>
+      </w:r>
+      <w:proofErr w:type="spellStart"/>
+      <w:r>
+        <w:rPr>
+          <w:lang w:val="de-DE"/>
+        </w:rPr>
+        <w:t>detailierter</w:t>
+      </w:r>
+      <w:proofErr w:type="spellEnd"/>
+      <w:r>
+        <w:rPr>
+          <w:lang w:val="de-DE"/>
+        </w:rPr>
+        <w:t xml:space="preserve"> ausgeführt, </w:t>
+      </w:r>
+      <w:r>
+        <w:rPr>
+          <w:lang w:val="de-DE"/>
+        </w:rPr>
+        <w:t>gelingt es darüber ein sogenanntes „</w:t>
+      </w:r>
+      <w:proofErr w:type="spellStart"/>
+      <w:r>
+        <w:rPr>
+          <w:lang w:val="de-DE"/>
+        </w:rPr>
+        <w:t>buildozer</w:t>
+      </w:r>
+      <w:proofErr w:type="spellEnd"/>
+      <w:r>
+        <w:rPr>
+          <w:lang w:val="de-DE"/>
+        </w:rPr>
+        <w:t>-</w:t>
+      </w:r>
+      <w:proofErr w:type="spellStart"/>
+      <w:r>
+        <w:rPr>
+          <w:lang w:val="de-DE"/>
+        </w:rPr>
+        <w:t>spec</w:t>
+      </w:r>
+      <w:proofErr w:type="spellEnd"/>
+      <w:r>
+        <w:rPr>
+          <w:lang w:val="de-DE"/>
+        </w:rPr>
+        <w:t>“-File zu erzeugen, auf Basis dessen die Anwendung erzeugt werden soll. Trotzdem schlägt die endgültige Generierung fehl und das</w:t>
+      </w:r>
+      <w:r>
+        <w:rPr>
+          <w:lang w:val="de-DE"/>
+        </w:rPr>
+        <w:t xml:space="preserve"> App-</w:t>
+      </w:r>
+      <w:proofErr w:type="spellStart"/>
+      <w:r>
+        <w:rPr>
+          <w:lang w:val="de-DE"/>
+        </w:rPr>
+        <w:t>Deployments</w:t>
+      </w:r>
+      <w:proofErr w:type="spellEnd"/>
+      <w:r>
+        <w:rPr>
+          <w:lang w:val="de-DE"/>
+        </w:rPr>
+        <w:t xml:space="preserve"> </w:t>
+      </w:r>
+      <w:r>
+        <w:rPr>
+          <w:lang w:val="de-DE"/>
+        </w:rPr>
+        <w:t xml:space="preserve">bleibt in dieser Form </w:t>
+      </w:r>
+      <w:r>
+        <w:rPr>
+          <w:lang w:val="de-DE"/>
+        </w:rPr>
+        <w:t>erfolglos.</w:t>
       </w:r>
     </w:p>
     <w:p>
       <w:pPr>
-        <w:pStyle w:val="berschrift2"/>
-      </w:pPr>
-      <w:r>
-        <w:t>Aufgetretene</w:t>
-      </w:r>
-      <w:r>
-        <w:t xml:space="preserve"> Probleme</w:t>
+        <w:pStyle w:val="berschrift3"/>
+        <w:rPr>
+          <w:lang w:val="en-GB"/>
+        </w:rPr>
+      </w:pPr>
+      <w:r>
+        <w:rPr>
+          <w:lang w:val="en-GB"/>
+        </w:rPr>
+        <w:t xml:space="preserve">Kivy Launcher  </w:t>
       </w:r>
     </w:p>
     <w:p>
@@ -5959,1259 +6040,901 @@
         <w:pStyle w:val="Textkrper"/>
       </w:pPr>
       <w:r>
-        <w:t xml:space="preserve">The </w:t>
-      </w:r>
-      <w:proofErr w:type="spellStart"/>
-      <w:r>
-        <w:t>equations</w:t>
-      </w:r>
-      <w:proofErr w:type="spellEnd"/>
-      <w:r>
-        <w:t xml:space="preserve"> </w:t>
-      </w:r>
-      <w:proofErr w:type="spellStart"/>
-      <w:r>
-        <w:t>are</w:t>
-      </w:r>
-      <w:proofErr w:type="spellEnd"/>
-      <w:r>
-        <w:t xml:space="preserve"> an </w:t>
-      </w:r>
-      <w:proofErr w:type="spellStart"/>
-      <w:r>
-        <w:t>exception</w:t>
-      </w:r>
-      <w:proofErr w:type="spellEnd"/>
-      <w:r>
-        <w:t xml:space="preserve"> </w:t>
-      </w:r>
-      <w:proofErr w:type="spellStart"/>
-      <w:r>
-        <w:t>to</w:t>
-      </w:r>
-      <w:proofErr w:type="spellEnd"/>
-      <w:r>
-        <w:t xml:space="preserve"> </w:t>
-      </w:r>
-      <w:proofErr w:type="spellStart"/>
-      <w:r>
-        <w:t>the</w:t>
-      </w:r>
-      <w:proofErr w:type="spellEnd"/>
-      <w:r>
-        <w:t xml:space="preserve"> </w:t>
-      </w:r>
-      <w:proofErr w:type="spellStart"/>
-      <w:r>
-        <w:t>prescribed</w:t>
-      </w:r>
-      <w:proofErr w:type="spellEnd"/>
-      <w:r>
-        <w:t xml:space="preserve"> </w:t>
-      </w:r>
-      <w:proofErr w:type="spellStart"/>
-      <w:r>
-        <w:t>specifications</w:t>
-      </w:r>
-      <w:proofErr w:type="spellEnd"/>
-      <w:r>
-        <w:t xml:space="preserve"> </w:t>
-      </w:r>
-      <w:proofErr w:type="spellStart"/>
-      <w:r>
-        <w:t>of</w:t>
-      </w:r>
-      <w:proofErr w:type="spellEnd"/>
-      <w:r>
-        <w:t xml:space="preserve"> </w:t>
-      </w:r>
-      <w:proofErr w:type="spellStart"/>
-      <w:r>
-        <w:t>this</w:t>
-      </w:r>
-      <w:proofErr w:type="spellEnd"/>
-      <w:r>
-        <w:t xml:space="preserve"> </w:t>
-      </w:r>
-      <w:proofErr w:type="spellStart"/>
-      <w:r>
-        <w:t>template</w:t>
-      </w:r>
-      <w:proofErr w:type="spellEnd"/>
-      <w:r>
+        <w:rPr>
+          <w:lang w:val="de-DE"/>
+        </w:rPr>
+        <w:t>A</w:t>
+      </w:r>
+      <w:proofErr w:type="spellStart"/>
+      <w:r>
+        <w:t>uf</w:t>
+      </w:r>
+      <w:proofErr w:type="spellEnd"/>
+      <w:r>
+        <w:t xml:space="preserve"> Grund </w:t>
+      </w:r>
+      <w:r>
+        <w:rPr>
+          <w:lang w:val="de-DE"/>
+        </w:rPr>
+        <w:t>angeführter</w:t>
+      </w:r>
+      <w:r>
+        <w:t xml:space="preserve"> Probleme mit der Applikationserstellung über das </w:t>
+      </w:r>
+      <w:proofErr w:type="spellStart"/>
+      <w:r>
+        <w:t>Buildozer</w:t>
+      </w:r>
+      <w:proofErr w:type="spellEnd"/>
+      <w:r>
+        <w:t xml:space="preserve">-Tool, wird </w:t>
+      </w:r>
+      <w:r>
+        <w:rPr>
+          <w:lang w:val="de-DE"/>
+        </w:rPr>
+        <w:t>im Zuge</w:t>
+      </w:r>
+      <w:r>
+        <w:t xml:space="preserve"> </w:t>
+      </w:r>
+      <w:r>
+        <w:rPr>
+          <w:lang w:val="de-DE"/>
+        </w:rPr>
+        <w:t>der Bachelorarbeit</w:t>
+      </w:r>
+      <w:r>
+        <w:t xml:space="preserve"> auf den </w:t>
+      </w:r>
+      <w:proofErr w:type="spellStart"/>
+      <w:r>
+        <w:t>Kivy</w:t>
+      </w:r>
+      <w:proofErr w:type="spellEnd"/>
+      <w:r>
+        <w:t xml:space="preserve"> Launcher</w:t>
+      </w:r>
+      <w:r>
+        <w:rPr>
+          <w:lang w:val="de-DE"/>
+        </w:rPr>
+        <w:t xml:space="preserve"> </w:t>
+      </w:r>
+      <w:r>
+        <w:t xml:space="preserve">zurückgegriffen. Der Launcher </w:t>
+      </w:r>
+      <w:r>
+        <w:rPr>
+          <w:lang w:val="de-DE"/>
+        </w:rPr>
+        <w:t xml:space="preserve">macht es möglich, </w:t>
+      </w:r>
+      <w:proofErr w:type="spellStart"/>
+      <w:r>
+        <w:t>Kivy</w:t>
+      </w:r>
+      <w:proofErr w:type="spellEnd"/>
+      <w:r>
+        <w:t>-Apps auf Android-Endgeräten</w:t>
+      </w:r>
+      <w:r>
+        <w:rPr>
+          <w:lang w:val="de-DE"/>
+        </w:rPr>
+        <w:t xml:space="preserve"> zu starten</w:t>
+      </w:r>
+      <w:r>
+        <w:t>, ohne</w:t>
+      </w:r>
+      <w:r>
+        <w:rPr>
+          <w:lang w:val="de-DE"/>
+        </w:rPr>
+        <w:t xml:space="preserve"> eine</w:t>
+      </w:r>
+      <w:r>
+        <w:t xml:space="preserve"> vor</w:t>
+      </w:r>
+      <w:r>
+        <w:rPr>
+          <w:lang w:val="de-DE"/>
+        </w:rPr>
+        <w:t>her</w:t>
+      </w:r>
+      <w:r>
+        <w:t>gehende Kompilierung</w:t>
+      </w:r>
+      <w:r>
+        <w:rPr>
+          <w:lang w:val="de-DE"/>
+        </w:rPr>
+        <w:t xml:space="preserve"> notwendig zu machen (vgl. </w:t>
+      </w:r>
+      <w:sdt>
+        <w:sdtPr>
+          <w:rPr>
+            <w:lang w:val="de-DE"/>
+          </w:rPr>
+          <w:alias w:val="To edit, see citavi.com/edit"/>
+          <w:tag w:val="CitaviPlaceholder#30692689-e716-404c-ba8f-1b4e58ff2eea"/>
+          <w:id w:val="-485469961"/>
+          <w:placeholder>
+            <w:docPart w:val="DefaultPlaceholder_-1854013440"/>
+          </w:placeholder>
+        </w:sdtPr>
+        <w:sdtContent>
+          <w:r>
+            <w:rPr>
+              <w:noProof/>
+              <w:lang w:val="de-DE"/>
+            </w:rPr>
+            <w:fldChar w:fldCharType="begin"/>
+          </w:r>
+          <w:r>
+            <w:rPr>
+              <w:noProof/>
+              <w:lang w:val="de-DE"/>
+            </w:rPr>
+            <w:instrText>ADDIN CitaviPlaceholder{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}</w:instrText>
+          </w:r>
+          <w:r>
+            <w:rPr>
+              <w:noProof/>
+              <w:lang w:val="de-DE"/>
+            </w:rPr>
+            <w:fldChar w:fldCharType="separate"/>
+          </w:r>
+          <w:r>
+            <w:rPr>
+              <w:noProof/>
+              <w:lang w:val="de-DE"/>
+            </w:rPr>
+            <w:t>[3]</w:t>
+          </w:r>
+          <w:r>
+            <w:rPr>
+              <w:noProof/>
+              <w:lang w:val="de-DE"/>
+            </w:rPr>
+            <w:fldChar w:fldCharType="end"/>
+          </w:r>
+        </w:sdtContent>
+      </w:sdt>
+      <w:r>
+        <w:rPr>
+          <w:lang w:val="de-DE"/>
+        </w:rPr>
+        <w:t xml:space="preserve">). </w:t>
+      </w:r>
+      <w:r>
+        <w:t xml:space="preserve">Voraussetzung </w:t>
+      </w:r>
+      <w:r>
+        <w:rPr>
+          <w:lang w:val="de-DE"/>
+        </w:rPr>
+        <w:t xml:space="preserve">hierfür </w:t>
+      </w:r>
+      <w:r>
+        <w:t xml:space="preserve">ist der Download des Programms über den Google Play Store. </w:t>
+      </w:r>
+      <w:r>
+        <w:rPr>
+          <w:lang w:val="de-DE"/>
+        </w:rPr>
+        <w:t>Zur</w:t>
+      </w:r>
+      <w:r>
+        <w:t xml:space="preserve"> Zeit der Ausarbeitung</w:t>
+      </w:r>
+      <w:r>
+        <w:rPr>
+          <w:lang w:val="de-DE"/>
+        </w:rPr>
+        <w:t xml:space="preserve"> ist der Launcher</w:t>
+      </w:r>
+      <w:r>
+        <w:t xml:space="preserve"> in der </w:t>
+      </w:r>
+      <w:proofErr w:type="spellStart"/>
+      <w:r>
+        <w:t>Kivy</w:t>
+      </w:r>
+      <w:proofErr w:type="spellEnd"/>
+      <w:r>
+        <w:t>-Version 1.9.1</w:t>
+      </w:r>
+      <w:r>
+        <w:rPr>
+          <w:lang w:val="de-DE"/>
+        </w:rPr>
+        <w:t xml:space="preserve"> </w:t>
+      </w:r>
+      <w:r>
+        <w:t xml:space="preserve">kostenlos erhältlich. Damit </w:t>
+      </w:r>
+      <w:r>
+        <w:rPr>
+          <w:lang w:val="de-DE"/>
+        </w:rPr>
+        <w:t>eine selbst implementierte</w:t>
+      </w:r>
+      <w:r>
+        <w:t xml:space="preserve"> Anwendung auf </w:t>
+      </w:r>
+      <w:r>
+        <w:rPr>
+          <w:lang w:val="de-DE"/>
+        </w:rPr>
+        <w:t xml:space="preserve">dem </w:t>
+      </w:r>
+      <w:r>
+        <w:t>Android</w:t>
+      </w:r>
+      <w:r>
+        <w:rPr>
+          <w:lang w:val="de-DE"/>
+        </w:rPr>
+        <w:t>-Endgerät</w:t>
+      </w:r>
+      <w:r>
+        <w:t xml:space="preserve"> funktioniert, muss sie schließlich an</w:t>
+      </w:r>
+      <w:r>
+        <w:rPr>
+          <w:lang w:val="de-DE"/>
+        </w:rPr>
+        <w:t xml:space="preserve"> der korrespondierenden </w:t>
+      </w:r>
+      <w:r>
+        <w:t>Speicher</w:t>
+      </w:r>
+      <w:r>
+        <w:rPr>
+          <w:lang w:val="de-DE"/>
+        </w:rPr>
+        <w:t xml:space="preserve">stelle und dem Pfad </w:t>
+      </w:r>
+      <w:r>
+        <w:rPr>
+          <w:i/>
+        </w:rPr>
+        <w:t>/</w:t>
+      </w:r>
+      <w:proofErr w:type="spellStart"/>
+      <w:r>
+        <w:rPr>
+          <w:i/>
+        </w:rPr>
+        <w:t>sdcard</w:t>
+      </w:r>
+      <w:proofErr w:type="spellEnd"/>
+      <w:r>
+        <w:rPr>
+          <w:i/>
+        </w:rPr>
+        <w:t>/</w:t>
+      </w:r>
+      <w:proofErr w:type="spellStart"/>
+      <w:r>
+        <w:rPr>
+          <w:i/>
+        </w:rPr>
+        <w:t>kivy</w:t>
+      </w:r>
+      <w:proofErr w:type="spellEnd"/>
+      <w:r>
+        <w:rPr>
+          <w:i/>
+        </w:rPr>
+        <w:t>/&lt;</w:t>
+      </w:r>
+      <w:proofErr w:type="spellStart"/>
+      <w:r>
+        <w:rPr>
+          <w:i/>
+        </w:rPr>
+        <w:t>yourapplication</w:t>
+      </w:r>
+      <w:proofErr w:type="spellEnd"/>
+      <w:r>
+        <w:rPr>
+          <w:i/>
+          <w:lang w:val="de-DE"/>
+        </w:rPr>
+        <w:t>&gt;</w:t>
+      </w:r>
+      <w:r>
+        <w:t xml:space="preserve"> abgelegt werden.</w:t>
+      </w:r>
+      <w:r>
+        <w:rPr>
+          <w:lang w:val="de-DE"/>
+        </w:rPr>
+        <w:t xml:space="preserve"> Dabei steht</w:t>
+      </w:r>
+      <w:r>
+        <w:t xml:space="preserve"> </w:t>
+      </w:r>
+      <w:r>
+        <w:rPr>
+          <w:lang w:val="de-DE"/>
+        </w:rPr>
+        <w:t xml:space="preserve">der </w:t>
+      </w:r>
+      <w:r>
+        <w:t>Platzhalter „&lt;</w:t>
+      </w:r>
+      <w:proofErr w:type="spellStart"/>
+      <w:r>
+        <w:t>yourapplication</w:t>
+      </w:r>
+      <w:proofErr w:type="spellEnd"/>
+      <w:r>
+        <w:t xml:space="preserve">&gt;“ </w:t>
+      </w:r>
+      <w:r>
+        <w:rPr>
+          <w:lang w:val="de-DE"/>
+        </w:rPr>
+        <w:t>für</w:t>
+      </w:r>
+      <w:r>
+        <w:t xml:space="preserve"> ein Verzeichnis, in dem </w:t>
+      </w:r>
+      <w:r>
+        <w:rPr>
+          <w:lang w:val="de-DE"/>
+        </w:rPr>
+        <w:t>wenigstens die Datei</w:t>
+      </w:r>
+      <w:r>
+        <w:t xml:space="preserve"> </w:t>
+      </w:r>
+      <w:r>
+        <w:rPr>
+          <w:rFonts w:ascii="Courier New" w:hAnsi="Courier New" w:cs="Courier New"/>
+        </w:rPr>
+        <w:t>main.py</w:t>
+      </w:r>
+      <w:r>
+        <w:t xml:space="preserve"> und eine Textdatei </w:t>
+      </w:r>
+      <w:r>
+        <w:rPr>
+          <w:i/>
+        </w:rPr>
+        <w:t>android.txt</w:t>
+      </w:r>
+      <w:r>
+        <w:t xml:space="preserve"> zu finden </w:t>
+      </w:r>
+      <w:r>
+        <w:lastRenderedPageBreak/>
+        <w:t xml:space="preserve">sind. </w:t>
+      </w:r>
+      <w:r>
+        <w:rPr>
+          <w:lang w:val="de-DE"/>
+        </w:rPr>
+        <w:t>W</w:t>
+      </w:r>
+      <w:r>
+        <w:t>eitere Dateien</w:t>
+      </w:r>
+      <w:r>
+        <w:rPr>
+          <w:lang w:val="de-DE"/>
+        </w:rPr>
+        <w:t xml:space="preserve"> der Anwendung</w:t>
+      </w:r>
+      <w:r>
+        <w:t>,</w:t>
+      </w:r>
+      <w:r>
+        <w:rPr>
+          <w:lang w:val="de-DE"/>
+        </w:rPr>
+        <w:t xml:space="preserve"> </w:t>
+      </w:r>
+      <w:proofErr w:type="gramStart"/>
+      <w:r>
+        <w:rPr>
+          <w:lang w:val="de-DE"/>
+        </w:rPr>
+        <w:t>z.B.</w:t>
+      </w:r>
+      <w:r>
+        <w:t xml:space="preserve"> </w:t>
+      </w:r>
+      <w:r>
+        <w:rPr>
+          <w:i/>
+          <w:lang w:val="de-DE"/>
+        </w:rPr>
+        <w:t>.kv</w:t>
+      </w:r>
+      <w:proofErr w:type="gramEnd"/>
+      <w:r>
+        <w:rPr>
+          <w:i/>
+          <w:lang w:val="de-DE"/>
+        </w:rPr>
+        <w:t>-</w:t>
+      </w:r>
+      <w:r>
+        <w:t>Files</w:t>
+      </w:r>
+      <w:r>
+        <w:rPr>
+          <w:lang w:val="de-DE"/>
+        </w:rPr>
+        <w:t>, Bilder</w:t>
+      </w:r>
+      <w:r>
+        <w:t xml:space="preserve"> oder Ähnliches, können ebenfalls in diesem Verzeichnis abgelegt werden. </w:t>
+      </w:r>
+      <w:r>
+        <w:rPr>
+          <w:lang w:val="de-DE"/>
+        </w:rPr>
+        <w:t>Schließlich sollte das</w:t>
+      </w:r>
+      <w:r>
+        <w:t xml:space="preserve"> </w:t>
+      </w:r>
+      <w:r>
+        <w:rPr>
+          <w:i/>
+        </w:rPr>
+        <w:t>android.txt</w:t>
+      </w:r>
+      <w:r>
+        <w:t xml:space="preserve"> Textfile Informationen </w:t>
+      </w:r>
+      <w:r>
+        <w:rPr>
+          <w:lang w:val="de-DE"/>
+        </w:rPr>
+        <w:t>enthalten</w:t>
+      </w:r>
+      <w:r>
+        <w:t>, die über Autor, Titel und Orientierung des Bildschirms Auskunft geben</w:t>
+      </w:r>
+      <w:r>
+        <w:rPr>
+          <w:lang w:val="de-DE"/>
+        </w:rPr>
         <w:t xml:space="preserve">. </w:t>
       </w:r>
-      <w:proofErr w:type="spellStart"/>
-      <w:r>
-        <w:t>You</w:t>
-      </w:r>
-      <w:proofErr w:type="spellEnd"/>
-      <w:r>
-        <w:t xml:space="preserve"> will </w:t>
-      </w:r>
-      <w:proofErr w:type="spellStart"/>
-      <w:r>
-        <w:t>need</w:t>
-      </w:r>
-      <w:proofErr w:type="spellEnd"/>
-      <w:r>
-        <w:t xml:space="preserve"> </w:t>
-      </w:r>
-      <w:proofErr w:type="spellStart"/>
-      <w:r>
-        <w:t>to</w:t>
-      </w:r>
-      <w:proofErr w:type="spellEnd"/>
-      <w:r>
-        <w:t xml:space="preserve"> </w:t>
-      </w:r>
-      <w:proofErr w:type="spellStart"/>
-      <w:r>
-        <w:t>determine</w:t>
-      </w:r>
-      <w:proofErr w:type="spellEnd"/>
-      <w:r>
-        <w:t xml:space="preserve"> </w:t>
-      </w:r>
-      <w:proofErr w:type="spellStart"/>
-      <w:r>
-        <w:t>whether</w:t>
-      </w:r>
-      <w:proofErr w:type="spellEnd"/>
-      <w:r>
-        <w:t xml:space="preserve"> </w:t>
-      </w:r>
-      <w:proofErr w:type="spellStart"/>
-      <w:r>
-        <w:t>or</w:t>
-      </w:r>
-      <w:proofErr w:type="spellEnd"/>
-      <w:r>
-        <w:t xml:space="preserve"> not </w:t>
-      </w:r>
-      <w:proofErr w:type="spellStart"/>
-      <w:r>
-        <w:t>your</w:t>
-      </w:r>
-      <w:proofErr w:type="spellEnd"/>
-      <w:r>
-        <w:t xml:space="preserve"> </w:t>
-      </w:r>
-      <w:proofErr w:type="spellStart"/>
-      <w:r>
-        <w:t>equation</w:t>
-      </w:r>
-      <w:proofErr w:type="spellEnd"/>
-      <w:r>
-        <w:t xml:space="preserve"> </w:t>
-      </w:r>
-      <w:proofErr w:type="spellStart"/>
-      <w:r>
-        <w:t>should</w:t>
-      </w:r>
-      <w:proofErr w:type="spellEnd"/>
-      <w:r>
-        <w:t xml:space="preserve"> </w:t>
-      </w:r>
-      <w:proofErr w:type="spellStart"/>
-      <w:r>
-        <w:t>be</w:t>
-      </w:r>
-      <w:proofErr w:type="spellEnd"/>
-      <w:r>
-        <w:t xml:space="preserve"> </w:t>
-      </w:r>
-      <w:proofErr w:type="spellStart"/>
-      <w:r>
-        <w:t>typed</w:t>
-      </w:r>
-      <w:proofErr w:type="spellEnd"/>
-      <w:r>
-        <w:t xml:space="preserve"> </w:t>
-      </w:r>
-      <w:proofErr w:type="spellStart"/>
-      <w:r>
-        <w:t>using</w:t>
-      </w:r>
-      <w:proofErr w:type="spellEnd"/>
-      <w:r>
-        <w:t xml:space="preserve"> </w:t>
-      </w:r>
-      <w:proofErr w:type="spellStart"/>
-      <w:r>
-        <w:t>either</w:t>
-      </w:r>
-      <w:proofErr w:type="spellEnd"/>
-      <w:r>
-        <w:t xml:space="preserve"> </w:t>
-      </w:r>
-      <w:proofErr w:type="spellStart"/>
-      <w:r>
-        <w:t>the</w:t>
-      </w:r>
-      <w:proofErr w:type="spellEnd"/>
-      <w:r>
-        <w:t xml:space="preserve"> Times New Roman </w:t>
-      </w:r>
-      <w:proofErr w:type="spellStart"/>
-      <w:r>
-        <w:t>or</w:t>
-      </w:r>
-      <w:proofErr w:type="spellEnd"/>
-      <w:r>
-        <w:t xml:space="preserve"> </w:t>
-      </w:r>
-      <w:proofErr w:type="spellStart"/>
-      <w:r>
-        <w:t>the</w:t>
-      </w:r>
-      <w:proofErr w:type="spellEnd"/>
-      <w:r>
-        <w:t xml:space="preserve"> Symbol </w:t>
-      </w:r>
-      <w:proofErr w:type="spellStart"/>
-      <w:r>
-        <w:t>font</w:t>
-      </w:r>
-      <w:proofErr w:type="spellEnd"/>
-      <w:r>
-        <w:t xml:space="preserve"> (</w:t>
-      </w:r>
-      <w:proofErr w:type="spellStart"/>
-      <w:r>
-        <w:t>please</w:t>
-      </w:r>
-      <w:proofErr w:type="spellEnd"/>
-      <w:r>
-        <w:t xml:space="preserve"> </w:t>
-      </w:r>
-      <w:proofErr w:type="spellStart"/>
-      <w:r>
-        <w:t>no</w:t>
-      </w:r>
-      <w:proofErr w:type="spellEnd"/>
-      <w:r>
-        <w:t xml:space="preserve"> </w:t>
-      </w:r>
-      <w:proofErr w:type="spellStart"/>
-      <w:r>
-        <w:t>other</w:t>
-      </w:r>
-      <w:proofErr w:type="spellEnd"/>
-      <w:r>
-        <w:t xml:space="preserve"> </w:t>
-      </w:r>
-      <w:proofErr w:type="spellStart"/>
-      <w:r>
-        <w:t>font</w:t>
-      </w:r>
-      <w:proofErr w:type="spellEnd"/>
-      <w:r>
-        <w:t xml:space="preserve">). </w:t>
-      </w:r>
-      <w:proofErr w:type="spellStart"/>
-      <w:r>
-        <w:t>To</w:t>
-      </w:r>
-      <w:proofErr w:type="spellEnd"/>
-      <w:r>
-        <w:t xml:space="preserve"> </w:t>
-      </w:r>
-      <w:proofErr w:type="spellStart"/>
-      <w:r>
-        <w:t>create</w:t>
-      </w:r>
-      <w:proofErr w:type="spellEnd"/>
-      <w:r>
-        <w:t xml:space="preserve"> </w:t>
-      </w:r>
-      <w:proofErr w:type="spellStart"/>
-      <w:r>
-        <w:t>multileveled</w:t>
-      </w:r>
-      <w:proofErr w:type="spellEnd"/>
-      <w:r>
-        <w:t xml:space="preserve"> </w:t>
-      </w:r>
-      <w:proofErr w:type="spellStart"/>
-      <w:r>
-        <w:t>equations</w:t>
-      </w:r>
-      <w:proofErr w:type="spellEnd"/>
-      <w:r>
-        <w:t xml:space="preserve">, </w:t>
-      </w:r>
-      <w:proofErr w:type="spellStart"/>
-      <w:r>
-        <w:t>it</w:t>
-      </w:r>
-      <w:proofErr w:type="spellEnd"/>
-      <w:r>
-        <w:t xml:space="preserve"> </w:t>
-      </w:r>
-      <w:proofErr w:type="spellStart"/>
-      <w:r>
-        <w:t>may</w:t>
-      </w:r>
-      <w:proofErr w:type="spellEnd"/>
-      <w:r>
-        <w:t xml:space="preserve"> </w:t>
-      </w:r>
-      <w:proofErr w:type="spellStart"/>
-      <w:r>
-        <w:t>be</w:t>
-      </w:r>
-      <w:proofErr w:type="spellEnd"/>
-      <w:r>
-        <w:t xml:space="preserve"> </w:t>
-      </w:r>
-      <w:proofErr w:type="spellStart"/>
-      <w:r>
-        <w:t>necessary</w:t>
-      </w:r>
-      <w:proofErr w:type="spellEnd"/>
-      <w:r>
-        <w:t xml:space="preserve"> </w:t>
-      </w:r>
-      <w:proofErr w:type="spellStart"/>
-      <w:r>
-        <w:t>to</w:t>
-      </w:r>
-      <w:proofErr w:type="spellEnd"/>
-      <w:r>
-        <w:t xml:space="preserve"> </w:t>
-      </w:r>
-      <w:proofErr w:type="spellStart"/>
-      <w:r>
-        <w:t>treat</w:t>
-      </w:r>
-      <w:proofErr w:type="spellEnd"/>
-      <w:r>
-        <w:t xml:space="preserve"> </w:t>
-      </w:r>
-      <w:proofErr w:type="spellStart"/>
-      <w:r>
-        <w:t>the</w:t>
-      </w:r>
-      <w:proofErr w:type="spellEnd"/>
-      <w:r>
-        <w:t xml:space="preserve"> </w:t>
-      </w:r>
-      <w:proofErr w:type="spellStart"/>
-      <w:r>
-        <w:t>equation</w:t>
-      </w:r>
-      <w:proofErr w:type="spellEnd"/>
-      <w:r>
-        <w:t xml:space="preserve"> </w:t>
-      </w:r>
-      <w:proofErr w:type="spellStart"/>
-      <w:r>
-        <w:t>as</w:t>
-      </w:r>
-      <w:proofErr w:type="spellEnd"/>
-      <w:r>
-        <w:t xml:space="preserve"> a </w:t>
-      </w:r>
-      <w:proofErr w:type="spellStart"/>
-      <w:r>
-        <w:t>graphic</w:t>
-      </w:r>
-      <w:proofErr w:type="spellEnd"/>
-      <w:r>
-        <w:t xml:space="preserve"> and </w:t>
-      </w:r>
-      <w:proofErr w:type="spellStart"/>
-      <w:r>
-        <w:t>insert</w:t>
-      </w:r>
-      <w:proofErr w:type="spellEnd"/>
-      <w:r>
-        <w:t xml:space="preserve"> </w:t>
-      </w:r>
-      <w:proofErr w:type="spellStart"/>
-      <w:r>
-        <w:t>it</w:t>
-      </w:r>
-      <w:proofErr w:type="spellEnd"/>
-      <w:r>
-        <w:t xml:space="preserve"> </w:t>
-      </w:r>
-      <w:proofErr w:type="spellStart"/>
-      <w:r>
-        <w:t>into</w:t>
-      </w:r>
-      <w:proofErr w:type="spellEnd"/>
-      <w:r>
-        <w:t xml:space="preserve"> </w:t>
-      </w:r>
-      <w:proofErr w:type="spellStart"/>
-      <w:r>
-        <w:t>the</w:t>
-      </w:r>
-      <w:proofErr w:type="spellEnd"/>
-      <w:r>
-        <w:t xml:space="preserve"> </w:t>
-      </w:r>
-      <w:proofErr w:type="spellStart"/>
-      <w:r>
-        <w:t>text</w:t>
-      </w:r>
-      <w:proofErr w:type="spellEnd"/>
-      <w:r>
-        <w:t xml:space="preserve"> after </w:t>
-      </w:r>
-      <w:proofErr w:type="spellStart"/>
-      <w:r>
-        <w:t>your</w:t>
-      </w:r>
-      <w:proofErr w:type="spellEnd"/>
-      <w:r>
-        <w:t xml:space="preserve"> </w:t>
-      </w:r>
-      <w:proofErr w:type="spellStart"/>
-      <w:r>
-        <w:t>paper</w:t>
-      </w:r>
-      <w:proofErr w:type="spellEnd"/>
-      <w:r>
-        <w:t xml:space="preserve"> </w:t>
-      </w:r>
-      <w:proofErr w:type="spellStart"/>
-      <w:r>
-        <w:t>is</w:t>
-      </w:r>
-      <w:proofErr w:type="spellEnd"/>
-      <w:r>
-        <w:t xml:space="preserve"> </w:t>
-      </w:r>
-      <w:proofErr w:type="spellStart"/>
-      <w:r>
-        <w:t>styled</w:t>
-      </w:r>
-      <w:proofErr w:type="spellEnd"/>
-      <w:r>
-        <w:t>.</w:t>
+      <w:r>
+        <w:t>Das entsprechende File für die Science-Escape-Box-App ist i</w:t>
+      </w:r>
+      <w:r>
+        <w:rPr>
+          <w:lang w:val="de-DE"/>
+        </w:rPr>
+        <w:t>n</w:t>
+      </w:r>
+      <w:r>
+        <w:rPr>
+          <w:lang w:val="de-DE"/>
+        </w:rPr>
+        <w:t xml:space="preserve"> </w:t>
+      </w:r>
+      <w:r>
+        <w:rPr>
+          <w:lang w:val="de-DE"/>
+        </w:rPr>
+        <w:fldChar w:fldCharType="begin"/>
+      </w:r>
+      <w:r>
+        <w:rPr>
+          <w:lang w:val="de-DE"/>
+        </w:rPr>
+        <w:instrText xml:space="preserve"> REF _Ref63237800 \h </w:instrText>
+      </w:r>
+      <w:r>
+        <w:rPr>
+          <w:lang w:val="de-DE"/>
+        </w:rPr>
+      </w:r>
+      <w:r>
+        <w:rPr>
+          <w:lang w:val="de-DE"/>
+        </w:rPr>
+        <w:fldChar w:fldCharType="separate"/>
+      </w:r>
+      <w:r>
+        <w:rPr>
+          <w:lang w:val="de-DE"/>
+        </w:rPr>
+        <w:t xml:space="preserve">Fig. </w:t>
+      </w:r>
+      <w:r>
+        <w:rPr>
+          <w:noProof/>
+          <w:lang w:val="de-DE"/>
+        </w:rPr>
+        <w:t>1</w:t>
+      </w:r>
+      <w:r>
+        <w:rPr>
+          <w:lang w:val="de-DE"/>
+        </w:rPr>
+        <w:fldChar w:fldCharType="end"/>
+      </w:r>
+      <w:r>
+        <w:rPr>
+          <w:lang w:val="de-DE"/>
+        </w:rPr>
+        <w:t xml:space="preserve"> </w:t>
+      </w:r>
+      <w:r>
+        <w:t xml:space="preserve">abgebildet. Damit lässt sich die Anwendung </w:t>
+      </w:r>
+      <w:r>
+        <w:rPr>
+          <w:noProof/>
+        </w:rPr>
+        <mc:AlternateContent>
+          <mc:Choice Requires="wpg">
+            <w:drawing>
+              <wp:anchor distT="0" distB="0" distL="114300" distR="114300" simplePos="0" relativeHeight="251666944" behindDoc="0" locked="0" layoutInCell="1" allowOverlap="1" wp14:anchorId="14D038A8" wp14:editId="0D2B9815">
+                <wp:simplePos x="0" y="0"/>
+                <wp:positionH relativeFrom="column">
+                  <wp:posOffset>1956</wp:posOffset>
+                </wp:positionH>
+                <wp:positionV relativeFrom="paragraph">
+                  <wp:posOffset>1252728</wp:posOffset>
+                </wp:positionV>
+                <wp:extent cx="3057525" cy="894715"/>
+                <wp:effectExtent l="0" t="0" r="28575" b="635"/>
+                <wp:wrapSquare wrapText="bothSides"/>
+                <wp:docPr id="4" name="Gruppieren 4"/>
+                <wp:cNvGraphicFramePr/>
+                <a:graphic xmlns:a="http://schemas.openxmlformats.org/drawingml/2006/main">
+                  <a:graphicData uri="http://schemas.microsoft.com/office/word/2010/wordprocessingGroup">
+                    <wpg:wgp>
+                      <wpg:cNvGrpSpPr/>
+                      <wpg:grpSpPr>
+                        <a:xfrm>
+                          <a:off x="0" y="0"/>
+                          <a:ext cx="3057525" cy="894715"/>
+                          <a:chOff x="0" y="0"/>
+                          <a:chExt cx="3057525" cy="894715"/>
+                        </a:xfrm>
+                      </wpg:grpSpPr>
+                      <wps:wsp>
+                        <wps:cNvPr id="217" name="Textfeld 2"/>
+                        <wps:cNvSpPr txBox="1">
+                          <a:spLocks noChangeArrowheads="1"/>
+                        </wps:cNvSpPr>
+                        <wps:spPr bwMode="auto">
+                          <a:xfrm>
+                            <a:off x="0" y="0"/>
+                            <a:ext cx="3057525" cy="576580"/>
+                          </a:xfrm>
+                          <a:prstGeom prst="rect">
+                            <a:avLst/>
+                          </a:prstGeom>
+                          <a:solidFill>
+                            <a:srgbClr val="FFFFFF"/>
+                          </a:solidFill>
+                          <a:ln w="9525">
+                            <a:solidFill>
+                              <a:srgbClr val="000000"/>
+                            </a:solidFill>
+                            <a:miter lim="800000"/>
+                            <a:headEnd/>
+                            <a:tailEnd/>
+                          </a:ln>
+                        </wps:spPr>
+                        <wps:txbx>
+                          <w:txbxContent>
+                            <w:p>
+                              <w:pPr>
+                                <w:rPr>
+                                  <w:lang w:val="de-DE"/>
+                                </w:rPr>
+                              </w:pPr>
+                              <w:r>
+                                <w:rPr>
+                                  <w:noProof/>
+                                </w:rPr>
+                                <w:drawing>
+                                  <wp:inline distT="0" distB="0" distL="0" distR="0" wp14:anchorId="72A5890B" wp14:editId="65F0AFD6">
+                                    <wp:extent cx="2348865" cy="467995"/>
+                                    <wp:effectExtent l="0" t="0" r="0" b="8255"/>
+                                    <wp:docPr id="209" name="Grafik 209"/>
+                                    <wp:cNvGraphicFramePr/>
+                                    <a:graphic xmlns:a="http://schemas.openxmlformats.org/drawingml/2006/main">
+                                      <a:graphicData uri="http://schemas.openxmlformats.org/drawingml/2006/picture">
+                                        <pic:pic xmlns:pic="http://schemas.openxmlformats.org/drawingml/2006/picture">
+                                          <pic:nvPicPr>
+                                            <pic:cNvPr id="209" name="Grafik 209"/>
+                                            <pic:cNvPicPr/>
+                                          </pic:nvPicPr>
+                                          <pic:blipFill>
+                                            <a:blip r:embed="rId10">
+                                              <a:extLst>
+                                                <a:ext uri="{28A0092B-C50C-407E-A947-70E740481C1C}">
+                                                  <a14:useLocalDpi xmlns:a14="http://schemas.microsoft.com/office/drawing/2010/main" val="0"/>
+                                                </a:ext>
+                                              </a:extLst>
+                                            </a:blip>
+                                            <a:stretch>
+                                              <a:fillRect/>
+                                            </a:stretch>
+                                          </pic:blipFill>
+                                          <pic:spPr>
+                                            <a:xfrm>
+                                              <a:off x="0" y="0"/>
+                                              <a:ext cx="2348865" cy="467995"/>
+                                            </a:xfrm>
+                                            <a:prstGeom prst="rect">
+                                              <a:avLst/>
+                                            </a:prstGeom>
+                                          </pic:spPr>
+                                        </pic:pic>
+                                      </a:graphicData>
+                                    </a:graphic>
+                                  </wp:inline>
+                                </w:drawing>
+                              </w:r>
+                            </w:p>
+                          </w:txbxContent>
+                        </wps:txbx>
+                        <wps:bodyPr rot="0" vert="horz" wrap="square" lIns="91440" tIns="45720" rIns="91440" bIns="45720" anchor="t" anchorCtr="0">
+                          <a:spAutoFit/>
+                        </wps:bodyPr>
+                      </wps:wsp>
+                      <wps:wsp>
+                        <wps:cNvPr id="3" name="Textfeld 3"/>
+                        <wps:cNvSpPr txBox="1"/>
+                        <wps:spPr>
+                          <a:xfrm>
+                            <a:off x="0" y="636270"/>
+                            <a:ext cx="3057525" cy="258445"/>
+                          </a:xfrm>
+                          <a:prstGeom prst="rect">
+                            <a:avLst/>
+                          </a:prstGeom>
+                          <a:solidFill>
+                            <a:prstClr val="white"/>
+                          </a:solidFill>
+                          <a:ln>
+                            <a:noFill/>
+                          </a:ln>
+                        </wps:spPr>
+                        <wps:txbx>
+                          <w:txbxContent>
+                            <w:p>
+                              <w:pPr>
+                                <w:pStyle w:val="Beschriftung"/>
+                                <w:rPr>
+                                  <w:spacing w:val="-1"/>
+                                  <w:sz w:val="20"/>
+                                  <w:szCs w:val="20"/>
+                                  <w:lang w:val="de-DE" w:eastAsia="x-none"/>
+                                </w:rPr>
+                              </w:pPr>
+                              <w:bookmarkStart w:id="1" w:name="_Ref63237800"/>
+                              <w:r>
+                                <w:rPr>
+                                  <w:lang w:val="de-DE"/>
+                                </w:rPr>
+                                <w:t xml:space="preserve">Fig. </w:t>
+                              </w:r>
+                              <w:r>
+                                <w:fldChar w:fldCharType="begin"/>
+                              </w:r>
+                              <w:r>
+                                <w:rPr>
+                                  <w:lang w:val="de-DE"/>
+                                </w:rPr>
+                                <w:instrText xml:space="preserve"> SEQ Fig. \* ARABIC </w:instrText>
+                              </w:r>
+                              <w:r>
+                                <w:fldChar w:fldCharType="separate"/>
+                              </w:r>
+                              <w:r>
+                                <w:rPr>
+                                  <w:noProof/>
+                                  <w:lang w:val="de-DE"/>
+                                </w:rPr>
+                                <w:t>2</w:t>
+                              </w:r>
+                              <w:r>
+                                <w:fldChar w:fldCharType="end"/>
+                              </w:r>
+                              <w:bookmarkEnd w:id="1"/>
+                              <w:r>
+                                <w:rPr>
+                                  <w:lang w:val="de-DE"/>
+                                </w:rPr>
+                                <w:t xml:space="preserve">. </w:t>
+                              </w:r>
+                              <w:r>
+                                <w:rPr>
+                                  <w:lang w:val="de-DE"/>
+                                </w:rPr>
+                                <w:t xml:space="preserve"> android.txt Datei für d</w:t>
+                              </w:r>
+                              <w:r>
+                                <w:rPr>
+                                  <w:lang w:val="de-DE"/>
+                                </w:rPr>
+                                <w:t>ie Science-Escape-Box Applikation</w:t>
+                              </w:r>
+                            </w:p>
+                          </w:txbxContent>
+                        </wps:txbx>
+                        <wps:bodyPr rot="0" spcFirstLastPara="0" vertOverflow="overflow" horzOverflow="overflow" vert="horz" wrap="square" lIns="0" tIns="0" rIns="0" bIns="0" numCol="1" spcCol="0" rtlCol="0" fromWordArt="0" anchor="t" anchorCtr="0" forceAA="0" compatLnSpc="1">
+                          <a:prstTxWarp prst="textNoShape">
+                            <a:avLst/>
+                          </a:prstTxWarp>
+                          <a:spAutoFit/>
+                        </wps:bodyPr>
+                      </wps:wsp>
+                    </wpg:wgp>
+                  </a:graphicData>
+                </a:graphic>
+              </wp:anchor>
+            </w:drawing>
+          </mc:Choice>
+          <mc:Fallback>
+            <w:pict>
+              <v:group w14:anchorId="14D038A8" id="Gruppieren 4" o:spid="_x0000_s1029" style="position:absolute;left:0;text-align:left;margin-left:.15pt;margin-top:98.65pt;width:240.75pt;height:70.45pt;z-index:251666944" coordsize="30575,8947" o:gfxdata="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">
+                <v:shape id="Textfeld 2" o:spid="_x0000_s1030" type="#_x0000_t202" style="position:absolute;width:30575;height:5765;visibility:visible;mso-wrap-style:square;v-text-anchor:top" o:gfxdata="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">
+                  <v:textbox style="mso-fit-shape-to-text:t">
+                    <w:txbxContent>
+                      <w:p>
+                        <w:pPr>
+                          <w:rPr>
+                            <w:lang w:val="de-DE"/>
+                          </w:rPr>
+                        </w:pPr>
+                        <w:r>
+                          <w:rPr>
+                            <w:noProof/>
+                          </w:rPr>
+                          <w:drawing>
+                            <wp:inline distT="0" distB="0" distL="0" distR="0" wp14:anchorId="72A5890B" wp14:editId="65F0AFD6">
+                              <wp:extent cx="2348865" cy="467995"/>
+                              <wp:effectExtent l="0" t="0" r="0" b="8255"/>
+                              <wp:docPr id="209" name="Grafik 209"/>
+                              <wp:cNvGraphicFramePr/>
+                              <a:graphic xmlns:a="http://schemas.openxmlformats.org/drawingml/2006/main">
+                                <a:graphicData uri="http://schemas.openxmlformats.org/drawingml/2006/picture">
+                                  <pic:pic xmlns:pic="http://schemas.openxmlformats.org/drawingml/2006/picture">
+                                    <pic:nvPicPr>
+                                      <pic:cNvPr id="209" name="Grafik 209"/>
+                                      <pic:cNvPicPr/>
+                                    </pic:nvPicPr>
+                                    <pic:blipFill>
+                                      <a:blip r:embed="rId10">
+                                        <a:extLst>
+                                          <a:ext uri="{28A0092B-C50C-407E-A947-70E740481C1C}">
+                                            <a14:useLocalDpi xmlns:a14="http://schemas.microsoft.com/office/drawing/2010/main" val="0"/>
+                                          </a:ext>
+                                        </a:extLst>
+                                      </a:blip>
+                                      <a:stretch>
+                                        <a:fillRect/>
+                                      </a:stretch>
+                                    </pic:blipFill>
+                                    <pic:spPr>
+                                      <a:xfrm>
+                                        <a:off x="0" y="0"/>
+                                        <a:ext cx="2348865" cy="467995"/>
+                                      </a:xfrm>
+                                      <a:prstGeom prst="rect">
+                                        <a:avLst/>
+                                      </a:prstGeom>
+                                    </pic:spPr>
+                                  </pic:pic>
+                                </a:graphicData>
+                              </a:graphic>
+                            </wp:inline>
+                          </w:drawing>
+                        </w:r>
+                      </w:p>
+                    </w:txbxContent>
+                  </v:textbox>
+                </v:shape>
+                <v:shape id="Textfeld 3" o:spid="_x0000_s1031" type="#_x0000_t202" style="position:absolute;top:6362;width:30575;height:2585;visibility:visible;mso-wrap-style:square;v-text-anchor:top" o:gfxdata="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" stroked="f">
+                  <v:textbox style="mso-fit-shape-to-text:t" inset="0,0,0,0">
+                    <w:txbxContent>
+                      <w:p>
+                        <w:pPr>
+                          <w:pStyle w:val="Beschriftung"/>
+                          <w:rPr>
+                            <w:spacing w:val="-1"/>
+                            <w:sz w:val="20"/>
+                            <w:szCs w:val="20"/>
+                            <w:lang w:val="de-DE" w:eastAsia="x-none"/>
+                          </w:rPr>
+                        </w:pPr>
+                        <w:bookmarkStart w:id="2" w:name="_Ref63237800"/>
+                        <w:r>
+                          <w:rPr>
+                            <w:lang w:val="de-DE"/>
+                          </w:rPr>
+                          <w:t xml:space="preserve">Fig. </w:t>
+                        </w:r>
+                        <w:r>
+                          <w:fldChar w:fldCharType="begin"/>
+                        </w:r>
+                        <w:r>
+                          <w:rPr>
+                            <w:lang w:val="de-DE"/>
+                          </w:rPr>
+                          <w:instrText xml:space="preserve"> SEQ Fig. \* ARABIC </w:instrText>
+                        </w:r>
+                        <w:r>
+                          <w:fldChar w:fldCharType="separate"/>
+                        </w:r>
+                        <w:r>
+                          <w:rPr>
+                            <w:noProof/>
+                            <w:lang w:val="de-DE"/>
+                          </w:rPr>
+                          <w:t>2</w:t>
+                        </w:r>
+                        <w:r>
+                          <w:fldChar w:fldCharType="end"/>
+                        </w:r>
+                        <w:bookmarkEnd w:id="2"/>
+                        <w:r>
+                          <w:rPr>
+                            <w:lang w:val="de-DE"/>
+                          </w:rPr>
+                          <w:t xml:space="preserve">. </w:t>
+                        </w:r>
+                        <w:r>
+                          <w:rPr>
+                            <w:lang w:val="de-DE"/>
+                          </w:rPr>
+                          <w:t xml:space="preserve"> android.txt Datei für d</w:t>
+                        </w:r>
+                        <w:r>
+                          <w:rPr>
+                            <w:lang w:val="de-DE"/>
+                          </w:rPr>
+                          <w:t>ie Science-Escape-Box Applikation</w:t>
+                        </w:r>
+                      </w:p>
+                    </w:txbxContent>
+                  </v:textbox>
+                </v:shape>
+                <w10:wrap type="square"/>
+              </v:group>
+            </w:pict>
+          </mc:Fallback>
+        </mc:AlternateContent>
+      </w:r>
+      <w:r>
+        <w:t xml:space="preserve">schließlich über den Launcher öffnen. </w:t>
       </w:r>
     </w:p>
     <w:p>
       <w:pPr>
         <w:pStyle w:val="Textkrper"/>
         <w:rPr>
-          <w:lang w:val="en-US"/>
-        </w:rPr>
-      </w:pPr>
-      <w:proofErr w:type="spellStart"/>
-      <w:r>
-        <w:t>Number</w:t>
-      </w:r>
-      <w:proofErr w:type="spellEnd"/>
-      <w:r>
-        <w:t xml:space="preserve"> </w:t>
-      </w:r>
-      <w:proofErr w:type="spellStart"/>
-      <w:r>
-        <w:t>equations</w:t>
-      </w:r>
-      <w:proofErr w:type="spellEnd"/>
-      <w:r>
-        <w:t xml:space="preserve"> </w:t>
-      </w:r>
-      <w:proofErr w:type="spellStart"/>
-      <w:r>
-        <w:t>consecutively</w:t>
-      </w:r>
-      <w:proofErr w:type="spellEnd"/>
-      <w:r>
-        <w:t xml:space="preserve">. </w:t>
-      </w:r>
-      <w:proofErr w:type="spellStart"/>
-      <w:r>
-        <w:t>Equation</w:t>
-      </w:r>
-      <w:proofErr w:type="spellEnd"/>
-      <w:r>
-        <w:t xml:space="preserve"> </w:t>
-      </w:r>
-      <w:proofErr w:type="spellStart"/>
-      <w:r>
-        <w:t>numbers</w:t>
-      </w:r>
-      <w:proofErr w:type="spellEnd"/>
-      <w:r>
-        <w:t xml:space="preserve">, </w:t>
-      </w:r>
-      <w:proofErr w:type="spellStart"/>
-      <w:r>
-        <w:t>within</w:t>
-      </w:r>
-      <w:proofErr w:type="spellEnd"/>
-      <w:r>
-        <w:t xml:space="preserve"> </w:t>
-      </w:r>
-      <w:proofErr w:type="spellStart"/>
-      <w:r>
-        <w:t>parentheses</w:t>
-      </w:r>
-      <w:proofErr w:type="spellEnd"/>
-      <w:r>
-        <w:t xml:space="preserve">, </w:t>
-      </w:r>
-      <w:proofErr w:type="spellStart"/>
-      <w:r>
-        <w:t>are</w:t>
-      </w:r>
-      <w:proofErr w:type="spellEnd"/>
-      <w:r>
-        <w:t xml:space="preserve"> </w:t>
-      </w:r>
-      <w:proofErr w:type="spellStart"/>
-      <w:r>
-        <w:t>to</w:t>
-      </w:r>
-      <w:proofErr w:type="spellEnd"/>
-      <w:r>
-        <w:t xml:space="preserve"> </w:t>
-      </w:r>
-      <w:proofErr w:type="spellStart"/>
-      <w:r>
-        <w:t>position</w:t>
-      </w:r>
-      <w:proofErr w:type="spellEnd"/>
-      <w:r>
-        <w:t xml:space="preserve"> </w:t>
-      </w:r>
-      <w:proofErr w:type="spellStart"/>
-      <w:r>
-        <w:t>flush</w:t>
-      </w:r>
-      <w:proofErr w:type="spellEnd"/>
-      <w:r>
-        <w:t xml:space="preserve"> </w:t>
-      </w:r>
-      <w:proofErr w:type="spellStart"/>
-      <w:r>
-        <w:t>right</w:t>
-      </w:r>
-      <w:proofErr w:type="spellEnd"/>
-      <w:r>
-        <w:t xml:space="preserve">, </w:t>
-      </w:r>
-      <w:proofErr w:type="spellStart"/>
-      <w:r>
-        <w:t>as</w:t>
-      </w:r>
-      <w:proofErr w:type="spellEnd"/>
-      <w:r>
-        <w:t xml:space="preserve"> in (1), </w:t>
-      </w:r>
-      <w:proofErr w:type="spellStart"/>
-      <w:r>
-        <w:t>using</w:t>
-      </w:r>
-      <w:proofErr w:type="spellEnd"/>
-      <w:r>
-        <w:t xml:space="preserve"> a </w:t>
-      </w:r>
-      <w:proofErr w:type="spellStart"/>
-      <w:r>
-        <w:t>right</w:t>
-      </w:r>
-      <w:proofErr w:type="spellEnd"/>
-      <w:r>
-        <w:t xml:space="preserve"> </w:t>
-      </w:r>
-      <w:proofErr w:type="spellStart"/>
-      <w:r>
-        <w:t>tab</w:t>
-      </w:r>
-      <w:proofErr w:type="spellEnd"/>
-      <w:r>
-        <w:t xml:space="preserve"> </w:t>
-      </w:r>
-      <w:proofErr w:type="spellStart"/>
-      <w:r>
-        <w:t>stop</w:t>
-      </w:r>
-      <w:proofErr w:type="spellEnd"/>
-      <w:r>
-        <w:t xml:space="preserve">. </w:t>
-      </w:r>
-      <w:proofErr w:type="spellStart"/>
-      <w:r>
-        <w:t>To</w:t>
-      </w:r>
-      <w:proofErr w:type="spellEnd"/>
-      <w:r>
-        <w:t xml:space="preserve"> </w:t>
-      </w:r>
-      <w:proofErr w:type="spellStart"/>
-      <w:r>
-        <w:t>make</w:t>
-      </w:r>
-      <w:proofErr w:type="spellEnd"/>
-      <w:r>
-        <w:t xml:space="preserve"> </w:t>
-      </w:r>
-      <w:proofErr w:type="spellStart"/>
-      <w:r>
-        <w:t>your</w:t>
-      </w:r>
-      <w:proofErr w:type="spellEnd"/>
-      <w:r>
-        <w:t xml:space="preserve"> </w:t>
-      </w:r>
-      <w:proofErr w:type="spellStart"/>
-      <w:r>
-        <w:t>equations</w:t>
-      </w:r>
-      <w:proofErr w:type="spellEnd"/>
-      <w:r>
-        <w:t xml:space="preserve"> </w:t>
-      </w:r>
-      <w:proofErr w:type="spellStart"/>
-      <w:r>
-        <w:t>more</w:t>
-      </w:r>
-      <w:proofErr w:type="spellEnd"/>
-      <w:r>
-        <w:t xml:space="preserve"> </w:t>
-      </w:r>
-      <w:proofErr w:type="spellStart"/>
-      <w:r>
-        <w:t>compact</w:t>
-      </w:r>
-      <w:proofErr w:type="spellEnd"/>
-      <w:r>
-        <w:t xml:space="preserve">, </w:t>
-      </w:r>
-      <w:proofErr w:type="spellStart"/>
-      <w:r>
-        <w:t>you</w:t>
-      </w:r>
-      <w:proofErr w:type="spellEnd"/>
-      <w:r>
-        <w:t xml:space="preserve"> </w:t>
-      </w:r>
-      <w:proofErr w:type="spellStart"/>
-      <w:r>
-        <w:t>may</w:t>
-      </w:r>
-      <w:proofErr w:type="spellEnd"/>
-      <w:r>
-        <w:t xml:space="preserve"> </w:t>
-      </w:r>
-      <w:proofErr w:type="spellStart"/>
-      <w:r>
-        <w:t>use</w:t>
-      </w:r>
-      <w:proofErr w:type="spellEnd"/>
-      <w:r>
-        <w:t xml:space="preserve"> </w:t>
-      </w:r>
-      <w:proofErr w:type="spellStart"/>
-      <w:r>
-        <w:t>the</w:t>
-      </w:r>
-      <w:proofErr w:type="spellEnd"/>
-      <w:r>
-        <w:t xml:space="preserve"> </w:t>
-      </w:r>
-      <w:proofErr w:type="spellStart"/>
-      <w:r>
-        <w:t>solidus</w:t>
-      </w:r>
-      <w:proofErr w:type="spellEnd"/>
-      <w:r>
-        <w:t xml:space="preserve"> ( / ), </w:t>
-      </w:r>
-      <w:proofErr w:type="spellStart"/>
-      <w:r>
-        <w:t>the</w:t>
-      </w:r>
-      <w:proofErr w:type="spellEnd"/>
-      <w:r>
-        <w:t xml:space="preserve"> </w:t>
-      </w:r>
-      <w:proofErr w:type="spellStart"/>
-      <w:r>
-        <w:t>exp</w:t>
-      </w:r>
-      <w:proofErr w:type="spellEnd"/>
-      <w:r>
-        <w:t xml:space="preserve"> </w:t>
-      </w:r>
-      <w:proofErr w:type="spellStart"/>
-      <w:r>
-        <w:t>function</w:t>
-      </w:r>
-      <w:proofErr w:type="spellEnd"/>
-      <w:r>
-        <w:t xml:space="preserve">, </w:t>
-      </w:r>
-      <w:proofErr w:type="spellStart"/>
-      <w:r>
-        <w:t>or</w:t>
-      </w:r>
-      <w:proofErr w:type="spellEnd"/>
-      <w:r>
-        <w:t xml:space="preserve"> </w:t>
-      </w:r>
-      <w:proofErr w:type="spellStart"/>
-      <w:r>
-        <w:t>appropriate</w:t>
-      </w:r>
-      <w:proofErr w:type="spellEnd"/>
-      <w:r>
-        <w:t xml:space="preserve"> </w:t>
-      </w:r>
-      <w:proofErr w:type="spellStart"/>
-      <w:r>
-        <w:t>exponents</w:t>
-      </w:r>
-      <w:proofErr w:type="spellEnd"/>
-      <w:r>
-        <w:t xml:space="preserve">. </w:t>
-      </w:r>
-      <w:proofErr w:type="spellStart"/>
-      <w:r>
-        <w:t>Italicize</w:t>
-      </w:r>
-      <w:proofErr w:type="spellEnd"/>
-      <w:r>
-        <w:t xml:space="preserve"> Roman </w:t>
-      </w:r>
-      <w:proofErr w:type="spellStart"/>
-      <w:r>
-        <w:t>symbols</w:t>
-      </w:r>
-      <w:proofErr w:type="spellEnd"/>
-      <w:r>
-        <w:t xml:space="preserve"> </w:t>
-      </w:r>
-      <w:proofErr w:type="spellStart"/>
-      <w:r>
-        <w:t>for</w:t>
-      </w:r>
-      <w:proofErr w:type="spellEnd"/>
-      <w:r>
-        <w:t xml:space="preserve"> </w:t>
-      </w:r>
-      <w:proofErr w:type="spellStart"/>
-      <w:r>
-        <w:t>quantities</w:t>
-      </w:r>
-      <w:proofErr w:type="spellEnd"/>
-      <w:r>
-        <w:t xml:space="preserve"> and variables, but not Greek </w:t>
-      </w:r>
-      <w:proofErr w:type="spellStart"/>
-      <w:r>
-        <w:t>symbols</w:t>
-      </w:r>
-      <w:proofErr w:type="spellEnd"/>
-      <w:r>
-        <w:t xml:space="preserve">. Use a </w:t>
-      </w:r>
-      <w:proofErr w:type="spellStart"/>
-      <w:r>
-        <w:t>long</w:t>
-      </w:r>
-      <w:proofErr w:type="spellEnd"/>
-      <w:r>
-        <w:t xml:space="preserve"> </w:t>
-      </w:r>
-      <w:proofErr w:type="spellStart"/>
-      <w:r>
-        <w:t>dash</w:t>
-      </w:r>
-      <w:proofErr w:type="spellEnd"/>
-      <w:r>
-        <w:t xml:space="preserve"> </w:t>
-      </w:r>
-      <w:proofErr w:type="spellStart"/>
-      <w:r>
-        <w:t>rather</w:t>
-      </w:r>
-      <w:proofErr w:type="spellEnd"/>
-      <w:r>
-        <w:t xml:space="preserve"> </w:t>
-      </w:r>
-      <w:proofErr w:type="spellStart"/>
-      <w:r>
-        <w:t>than</w:t>
-      </w:r>
-      <w:proofErr w:type="spellEnd"/>
-      <w:r>
-        <w:t xml:space="preserve"> a </w:t>
-      </w:r>
-      <w:proofErr w:type="spellStart"/>
-      <w:r>
-        <w:t>hyphen</w:t>
-      </w:r>
-      <w:proofErr w:type="spellEnd"/>
-      <w:r>
-        <w:t xml:space="preserve"> </w:t>
-      </w:r>
-      <w:proofErr w:type="spellStart"/>
-      <w:r>
-        <w:t>for</w:t>
-      </w:r>
-      <w:proofErr w:type="spellEnd"/>
-      <w:r>
-        <w:t xml:space="preserve"> a minus sign. </w:t>
-      </w:r>
-      <w:proofErr w:type="spellStart"/>
-      <w:r>
-        <w:t>Punctuate</w:t>
-      </w:r>
-      <w:proofErr w:type="spellEnd"/>
-      <w:r>
-        <w:t xml:space="preserve"> </w:t>
-      </w:r>
-      <w:proofErr w:type="spellStart"/>
-      <w:r>
-        <w:t>equations</w:t>
-      </w:r>
-      <w:proofErr w:type="spellEnd"/>
-      <w:r>
-        <w:t xml:space="preserve"> </w:t>
-      </w:r>
-      <w:proofErr w:type="spellStart"/>
-      <w:r>
-        <w:t>with</w:t>
-      </w:r>
-      <w:proofErr w:type="spellEnd"/>
-      <w:r>
-        <w:t xml:space="preserve"> </w:t>
-      </w:r>
-      <w:proofErr w:type="spellStart"/>
-      <w:r>
-        <w:t>commas</w:t>
-      </w:r>
-      <w:proofErr w:type="spellEnd"/>
-      <w:r>
-        <w:t xml:space="preserve"> </w:t>
-      </w:r>
-      <w:proofErr w:type="spellStart"/>
-      <w:r>
-        <w:t>or</w:t>
-      </w:r>
-      <w:proofErr w:type="spellEnd"/>
-      <w:r>
-        <w:t xml:space="preserve"> </w:t>
-      </w:r>
-      <w:proofErr w:type="spellStart"/>
-      <w:r>
-        <w:t>periods</w:t>
-      </w:r>
-      <w:proofErr w:type="spellEnd"/>
-      <w:r>
-        <w:t xml:space="preserve"> </w:t>
-      </w:r>
-      <w:proofErr w:type="spellStart"/>
-      <w:r>
-        <w:t>when</w:t>
-      </w:r>
-      <w:proofErr w:type="spellEnd"/>
-      <w:r>
-        <w:t xml:space="preserve"> </w:t>
-      </w:r>
-      <w:proofErr w:type="spellStart"/>
-      <w:r>
-        <w:t>they</w:t>
-      </w:r>
-      <w:proofErr w:type="spellEnd"/>
-      <w:r>
-        <w:t xml:space="preserve"> </w:t>
-      </w:r>
-      <w:proofErr w:type="spellStart"/>
-      <w:r>
-        <w:t>are</w:t>
-      </w:r>
-      <w:proofErr w:type="spellEnd"/>
-      <w:r>
-        <w:t xml:space="preserve"> </w:t>
-      </w:r>
-      <w:proofErr w:type="spellStart"/>
-      <w:r>
-        <w:t>part</w:t>
-      </w:r>
-      <w:proofErr w:type="spellEnd"/>
-      <w:r>
-        <w:t xml:space="preserve"> </w:t>
-      </w:r>
-      <w:proofErr w:type="spellStart"/>
-      <w:r>
-        <w:t>of</w:t>
-      </w:r>
-      <w:proofErr w:type="spellEnd"/>
-      <w:r>
-        <w:t xml:space="preserve"> a </w:t>
-      </w:r>
-      <w:proofErr w:type="spellStart"/>
-      <w:r>
-        <w:t>sentence</w:t>
-      </w:r>
-      <w:proofErr w:type="spellEnd"/>
-      <w:r>
-        <w:t xml:space="preserve">, </w:t>
-      </w:r>
-      <w:proofErr w:type="spellStart"/>
-      <w:r>
-        <w:t>as</w:t>
-      </w:r>
-      <w:proofErr w:type="spellEnd"/>
-      <w:r>
-        <w:t xml:space="preserve"> in</w:t>
-      </w:r>
-      <w:r>
-        <w:rPr>
-          <w:lang w:val="en-US"/>
-        </w:rPr>
-        <w:t>:</w:t>
-      </w:r>
+          <w:sz w:val="22"/>
+        </w:rPr>
+      </w:pPr>
     </w:p>
     <w:p>
       <w:pPr>
-        <w:pStyle w:val="equation"/>
-        <w:rPr>
-          <w:rFonts w:hint="eastAsia"/>
-        </w:rPr>
-      </w:pPr>
-      <w:r>
-        <w:tab/>
-      </w:r>
-      <w:r>
-        <w:rPr>
-          <w:rFonts w:ascii="Times New Roman" w:hAnsi="Times New Roman" w:cs="Times New Roman"/>
-          <w:i/>
-        </w:rPr>
-        <w:t>a</w:t>
-      </w:r>
-      <w:r>
-        <w:t></w:t>
-      </w:r>
-      <w:r>
-        <w:t></w:t>
-      </w:r>
-      <w:r>
-        <w:t></w:t>
-      </w:r>
-      <w:r>
-        <w:rPr>
-          <w:rFonts w:ascii="Times New Roman" w:hAnsi="Times New Roman" w:cs="Times New Roman"/>
-          <w:i/>
-        </w:rPr>
-        <w:t>b</w:t>
-      </w:r>
-      <w:r>
-        <w:t></w:t>
-      </w:r>
-      <w:r>
-        <w:t></w:t>
-      </w:r>
-      <w:r>
-        <w:t></w:t>
-      </w:r>
-      <w:r>
-        <w:t></w:t>
-      </w:r>
-      <w:r>
-        <w:t></w:t>
-      </w:r>
-      <w:r>
-        <w:tab/>
-      </w:r>
-      <w:r>
-        <w:t></w:t>
-      </w:r>
-      <w:r>
-        <w:t></w:t>
-      </w:r>
-      <w:r>
-        <w:t></w:t>
-      </w:r>
-    </w:p>
-    <w:p>
-      <w:pPr>
         <w:pStyle w:val="Textkrper"/>
-      </w:pPr>
-      <w:r>
-        <w:t xml:space="preserve">Note </w:t>
-      </w:r>
-      <w:proofErr w:type="spellStart"/>
-      <w:r>
-        <w:t>that</w:t>
-      </w:r>
-      <w:proofErr w:type="spellEnd"/>
-      <w:r>
-        <w:t xml:space="preserve"> </w:t>
-      </w:r>
-      <w:proofErr w:type="spellStart"/>
-      <w:r>
-        <w:t>the</w:t>
-      </w:r>
-      <w:proofErr w:type="spellEnd"/>
-      <w:r>
-        <w:t xml:space="preserve"> </w:t>
-      </w:r>
-      <w:proofErr w:type="spellStart"/>
-      <w:r>
-        <w:t>equation</w:t>
-      </w:r>
-      <w:proofErr w:type="spellEnd"/>
-      <w:r>
-        <w:t xml:space="preserve"> </w:t>
-      </w:r>
-      <w:proofErr w:type="spellStart"/>
-      <w:r>
-        <w:t>is</w:t>
-      </w:r>
-      <w:proofErr w:type="spellEnd"/>
-      <w:r>
-        <w:t xml:space="preserve"> </w:t>
-      </w:r>
-      <w:proofErr w:type="spellStart"/>
-      <w:r>
-        <w:t>centered</w:t>
-      </w:r>
-      <w:proofErr w:type="spellEnd"/>
-      <w:r>
-        <w:t xml:space="preserve"> </w:t>
-      </w:r>
-      <w:proofErr w:type="spellStart"/>
-      <w:r>
-        <w:t>using</w:t>
-      </w:r>
-      <w:proofErr w:type="spellEnd"/>
-      <w:r>
-        <w:t xml:space="preserve"> a </w:t>
-      </w:r>
-      <w:proofErr w:type="spellStart"/>
-      <w:r>
-        <w:t>center</w:t>
-      </w:r>
-      <w:proofErr w:type="spellEnd"/>
-      <w:r>
-        <w:t xml:space="preserve"> </w:t>
-      </w:r>
-      <w:proofErr w:type="spellStart"/>
-      <w:r>
-        <w:t>tab</w:t>
-      </w:r>
-      <w:proofErr w:type="spellEnd"/>
-      <w:r>
-        <w:t xml:space="preserve"> </w:t>
-      </w:r>
-      <w:proofErr w:type="spellStart"/>
-      <w:r>
-        <w:t>stop</w:t>
-      </w:r>
-      <w:proofErr w:type="spellEnd"/>
-      <w:r>
-        <w:t xml:space="preserve">. Be </w:t>
-      </w:r>
-      <w:proofErr w:type="spellStart"/>
-      <w:r>
-        <w:t>sure</w:t>
-      </w:r>
-      <w:proofErr w:type="spellEnd"/>
-      <w:r>
-        <w:t xml:space="preserve"> </w:t>
-      </w:r>
-      <w:proofErr w:type="spellStart"/>
-      <w:r>
-        <w:t>that</w:t>
-      </w:r>
-      <w:proofErr w:type="spellEnd"/>
-      <w:r>
-        <w:t xml:space="preserve"> </w:t>
-      </w:r>
-      <w:proofErr w:type="spellStart"/>
-      <w:r>
-        <w:t>the</w:t>
-      </w:r>
-      <w:proofErr w:type="spellEnd"/>
-      <w:r>
-        <w:t xml:space="preserve"> </w:t>
-      </w:r>
-      <w:proofErr w:type="spellStart"/>
-      <w:r>
-        <w:t>symbols</w:t>
-      </w:r>
-      <w:proofErr w:type="spellEnd"/>
-      <w:r>
-        <w:t xml:space="preserve"> in </w:t>
-      </w:r>
-      <w:proofErr w:type="spellStart"/>
-      <w:r>
-        <w:t>your</w:t>
-      </w:r>
-      <w:proofErr w:type="spellEnd"/>
-      <w:r>
-        <w:t xml:space="preserve"> </w:t>
-      </w:r>
-      <w:proofErr w:type="spellStart"/>
-      <w:r>
-        <w:t>equation</w:t>
-      </w:r>
-      <w:proofErr w:type="spellEnd"/>
-      <w:r>
-        <w:t xml:space="preserve"> </w:t>
-      </w:r>
-      <w:proofErr w:type="spellStart"/>
-      <w:r>
-        <w:t>have</w:t>
-      </w:r>
-      <w:proofErr w:type="spellEnd"/>
-      <w:r>
-        <w:t xml:space="preserve"> </w:t>
-      </w:r>
-      <w:proofErr w:type="spellStart"/>
-      <w:r>
-        <w:t>been</w:t>
-      </w:r>
-      <w:proofErr w:type="spellEnd"/>
-      <w:r>
-        <w:t xml:space="preserve"> </w:t>
-      </w:r>
-      <w:proofErr w:type="spellStart"/>
-      <w:r>
-        <w:t>defined</w:t>
-      </w:r>
-      <w:proofErr w:type="spellEnd"/>
-      <w:r>
-        <w:t xml:space="preserve"> </w:t>
-      </w:r>
-      <w:proofErr w:type="spellStart"/>
-      <w:r>
-        <w:t>before</w:t>
-      </w:r>
-      <w:proofErr w:type="spellEnd"/>
-      <w:r>
-        <w:t xml:space="preserve"> </w:t>
-      </w:r>
-      <w:proofErr w:type="spellStart"/>
-      <w:r>
-        <w:t>or</w:t>
-      </w:r>
-      <w:proofErr w:type="spellEnd"/>
-      <w:r>
-        <w:t xml:space="preserve"> </w:t>
-      </w:r>
-      <w:proofErr w:type="spellStart"/>
-      <w:r>
-        <w:t>immediately</w:t>
-      </w:r>
-      <w:proofErr w:type="spellEnd"/>
-      <w:r>
-        <w:t xml:space="preserve"> </w:t>
-      </w:r>
-      <w:proofErr w:type="spellStart"/>
-      <w:r>
-        <w:t>following</w:t>
-      </w:r>
-      <w:proofErr w:type="spellEnd"/>
-      <w:r>
-        <w:t xml:space="preserve"> </w:t>
-      </w:r>
-      <w:proofErr w:type="spellStart"/>
-      <w:r>
-        <w:t>the</w:t>
-      </w:r>
-      <w:proofErr w:type="spellEnd"/>
-      <w:r>
-        <w:t xml:space="preserve"> </w:t>
-      </w:r>
-      <w:proofErr w:type="spellStart"/>
-      <w:r>
-        <w:t>equation</w:t>
-      </w:r>
-      <w:proofErr w:type="spellEnd"/>
-      <w:r>
-        <w:t>. Use “(1)”, not “</w:t>
-      </w:r>
-      <w:proofErr w:type="spellStart"/>
-      <w:r>
-        <w:t>Eq</w:t>
-      </w:r>
-      <w:proofErr w:type="spellEnd"/>
-      <w:r>
-        <w:t xml:space="preserve">. (1)” </w:t>
-      </w:r>
-      <w:proofErr w:type="spellStart"/>
-      <w:r>
-        <w:t>or</w:t>
-      </w:r>
-      <w:proofErr w:type="spellEnd"/>
-      <w:r>
-        <w:t xml:space="preserve"> “</w:t>
-      </w:r>
-      <w:proofErr w:type="spellStart"/>
-      <w:r>
-        <w:t>equation</w:t>
-      </w:r>
-      <w:proofErr w:type="spellEnd"/>
-      <w:r>
-        <w:t xml:space="preserve"> (1)”, </w:t>
-      </w:r>
-      <w:proofErr w:type="spellStart"/>
-      <w:r>
-        <w:t>except</w:t>
-      </w:r>
-      <w:proofErr w:type="spellEnd"/>
-      <w:r>
-        <w:t xml:space="preserve"> at </w:t>
-      </w:r>
-      <w:proofErr w:type="spellStart"/>
-      <w:r>
-        <w:t>the</w:t>
-      </w:r>
-      <w:proofErr w:type="spellEnd"/>
-      <w:r>
-        <w:t xml:space="preserve"> </w:t>
-      </w:r>
-      <w:proofErr w:type="spellStart"/>
-      <w:r>
-        <w:t>beginning</w:t>
-      </w:r>
-      <w:proofErr w:type="spellEnd"/>
-      <w:r>
-        <w:t xml:space="preserve"> </w:t>
-      </w:r>
-      <w:proofErr w:type="spellStart"/>
-      <w:r>
-        <w:t>of</w:t>
-      </w:r>
-      <w:proofErr w:type="spellEnd"/>
-      <w:r>
-        <w:t xml:space="preserve"> a </w:t>
-      </w:r>
-      <w:proofErr w:type="spellStart"/>
-      <w:r>
-        <w:t>sentence</w:t>
-      </w:r>
-      <w:proofErr w:type="spellEnd"/>
-      <w:r>
-        <w:t>: “</w:t>
-      </w:r>
-      <w:proofErr w:type="spellStart"/>
-      <w:r>
-        <w:t>Equation</w:t>
-      </w:r>
-      <w:proofErr w:type="spellEnd"/>
-      <w:r>
-        <w:t xml:space="preserve"> (1) </w:t>
-      </w:r>
-      <w:proofErr w:type="spellStart"/>
-      <w:r>
-        <w:t>is</w:t>
-      </w:r>
-      <w:proofErr w:type="spellEnd"/>
-      <w:r>
-        <w:t xml:space="preserve"> . . .”</w:t>
-      </w:r>
+        <w:rPr>
+          <w:lang w:val="de-DE"/>
+        </w:rPr>
+      </w:pPr>
     </w:p>
     <w:p>
       <w:pPr>
@@ -7702,7 +7425,6 @@
       </w:r>
       <w:proofErr w:type="spellStart"/>
       <w:r>
-        <w:lastRenderedPageBreak/>
         <w:t>typeface</w:t>
       </w:r>
       <w:proofErr w:type="spellEnd"/>
@@ -11182,6 +10904,7 @@
         <w:pStyle w:val="berschrift2"/>
       </w:pPr>
       <w:r>
+        <w:lastRenderedPageBreak/>
         <w:t>Figures and Tables</w:t>
       </w:r>
     </w:p>
@@ -11993,7 +11716,6 @@
         <w:pStyle w:val="Textkrper"/>
       </w:pPr>
       <w:r>
-        <w:lastRenderedPageBreak/>
         <w:t xml:space="preserve">The </w:t>
       </w:r>
       <w:proofErr w:type="spellStart"/>
@@ -14514,7 +14236,7 @@
         <mc:AlternateContent>
           <mc:Choice Requires="wps">
             <w:drawing>
-              <wp:anchor distT="0" distB="0" distL="114300" distR="114300" simplePos="0" relativeHeight="251654656" behindDoc="1" locked="0" layoutInCell="1" allowOverlap="1" wp14:anchorId="643D5540" wp14:editId="31F21CE1">
+              <wp:anchor distT="0" distB="0" distL="114300" distR="114300" simplePos="0" relativeHeight="251651584" behindDoc="1" locked="0" layoutInCell="1" allowOverlap="1" wp14:anchorId="643D5540" wp14:editId="5C761034">
                 <wp:simplePos x="0" y="0"/>
                 <wp:positionH relativeFrom="margin">
                   <wp:align>left</wp:align>
@@ -14930,7 +14652,7 @@
           </mc:Choice>
           <mc:Fallback>
             <w:pict>
-              <v:shape w14:anchorId="643D5540" id="Text Box 8" o:spid="_x0000_s1029" type="#_x0000_t202" style="position:absolute;left:0;text-align:left;margin-left:0;margin-top:19.8pt;width:252pt;height:90pt;z-index:-251661824;visibility:visible;mso-wrap-style:square;mso-width-percent:0;mso-height-percent:0;mso-wrap-distance-left:9pt;mso-wrap-distance-top:0;mso-wrap-distance-right:9pt;mso-wrap-distance-bottom:0;mso-position-horizontal:left;mso-position-horizontal-relative:margin;mso-position-vertical:absolute;mso-position-vertical-relative:text;mso-width-percent:0;mso-height-percent:0;mso-width-relative:page;mso-height-relative:page;v-text-anchor:top" o:gfxdata="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">
+              <v:shape w14:anchorId="643D5540" id="Text Box 8" o:spid="_x0000_s1032" type="#_x0000_t202" style="position:absolute;left:0;text-align:left;margin-left:0;margin-top:19.8pt;width:252pt;height:90pt;z-index:-251664896;visibility:visible;mso-wrap-style:square;mso-width-percent:0;mso-height-percent:0;mso-wrap-distance-left:9pt;mso-wrap-distance-top:0;mso-wrap-distance-right:9pt;mso-wrap-distance-bottom:0;mso-position-horizontal:left;mso-position-horizontal-relative:margin;mso-position-vertical:absolute;mso-position-vertical-relative:text;mso-width-percent:0;mso-height-percent:0;mso-width-relative:page;mso-height-relative:page;v-text-anchor:top" o:gfxdata="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">
                 <v:textbox>
                   <w:txbxContent>
                     <w:p>
@@ -15353,7 +15075,7 @@
             </w:rPr>
             <w:tab/>
           </w:r>
-          <w:bookmarkStart w:id="1" w:name="_CTVL00164b62566644c49f4beb37325de388d66"/>
+          <w:bookmarkStart w:id="3" w:name="_CTVL00164b62566644c49f4beb37325de388d66"/>
           <w:r>
             <w:rPr>
               <w:lang w:val="de-DE"/>
@@ -15361,7 +15083,7 @@
             <w:t>„Bachelorstudiengang „Technische Physik“: Studienrichtungen „Physikalische Technologien“ und „Laser- und Lichttechnologie““, 2020. [Online]. Verfügbar unter: https://www.hs-coburg.de/fileadmin/hscoburg/Dokumente_Studium/Modulhandbuch_Bachelor_Technische_Physik.pdf</w:t>
           </w:r>
         </w:p>
-        <w:bookmarkEnd w:id="1"/>
+        <w:bookmarkEnd w:id="3"/>
         <w:p>
           <w:pPr>
             <w:pStyle w:val="CitaviBibliographyEntry"/>
@@ -15381,7 +15103,7 @@
             </w:rPr>
             <w:tab/>
           </w:r>
-          <w:bookmarkStart w:id="2" w:name="_CTVL0010815fa5b4ce84352a1111d7887ddd307"/>
+          <w:bookmarkStart w:id="4" w:name="_CTVL0010815fa5b4ce84352a1111d7887ddd307"/>
           <w:r>
             <w:rPr>
               <w:lang w:val="de-DE"/>
@@ -15402,7 +15124,7 @@
             </w:rPr>
             <w:t>,</w:t>
           </w:r>
-          <w:bookmarkEnd w:id="2"/>
+          <w:bookmarkEnd w:id="4"/>
           <w:r>
             <w:rPr>
               <w:lang w:val="de-DE"/>
@@ -15436,7 +15158,7 @@
           <w:r>
             <w:tab/>
           </w:r>
-          <w:bookmarkStart w:id="3" w:name="_CTVL001b1a8a9fe7b424f8c91ef1bc6ce17b288"/>
+          <w:bookmarkStart w:id="5" w:name="_CTVL001b1a8a9fe7b424f8c91ef1bc6ce17b288"/>
           <w:proofErr w:type="spellStart"/>
           <w:r>
             <w:t>Kivy</w:t>
@@ -15445,7 +15167,7 @@
           <w:r>
             <w:t>,</w:t>
           </w:r>
-          <w:bookmarkEnd w:id="3"/>
+          <w:bookmarkEnd w:id="5"/>
           <w:r>
             <w:t xml:space="preserve"> </w:t>
           </w:r>
@@ -15517,7 +15239,7 @@
             </w:rPr>
             <w:tab/>
           </w:r>
-          <w:bookmarkStart w:id="4" w:name="_CTVL00167167de7eaae460ab652f815cb902863"/>
+          <w:bookmarkStart w:id="6" w:name="_CTVL00167167de7eaae460ab652f815cb902863"/>
           <w:r>
             <w:rPr>
               <w:lang w:val="de-DE"/>
@@ -15580,7 +15302,7 @@
             </w:rPr>
             <w:t>,</w:t>
           </w:r>
-          <w:bookmarkEnd w:id="4"/>
+          <w:bookmarkEnd w:id="6"/>
           <w:r>
             <w:rPr>
               <w:lang w:val="de-DE"/>
@@ -15645,14 +15367,14 @@
             </w:rPr>
             <w:tab/>
           </w:r>
-          <w:bookmarkStart w:id="5" w:name="_CTVL00193cd985d8b9744d494eeb3878194ed51"/>
+          <w:bookmarkStart w:id="7" w:name="_CTVL00193cd985d8b9744d494eeb3878194ed51"/>
           <w:r>
             <w:rPr>
               <w:lang w:val="de-DE"/>
             </w:rPr>
             <w:t>W. D. Sande und C. Sande,</w:t>
           </w:r>
-          <w:bookmarkEnd w:id="5"/>
+          <w:bookmarkEnd w:id="7"/>
           <w:r>
             <w:rPr>
               <w:lang w:val="de-DE"/>
@@ -15680,14 +15402,7 @@
               <w:i/>
               <w:lang w:val="de-DE"/>
             </w:rPr>
-            <w:t xml:space="preserve"> Programmieren für Kids und andere Anfänger/ Warren D. </w:t>
-          </w:r>
-          <w:r>
-            <w:rPr>
-              <w:i/>
-              <w:lang w:val="de-DE"/>
-            </w:rPr>
-            <w:t xml:space="preserve">Sande ; Carter Sande, </w:t>
+            <w:t xml:space="preserve"> Programmieren für Kids und andere Anfänger/ Warren D. Sande ; Carter Sande, </w:t>
           </w:r>
           <w:r>
             <w:rPr>
@@ -15709,11 +15424,11 @@
           <w:r>
             <w:tab/>
           </w:r>
-          <w:bookmarkStart w:id="6" w:name="_CTVL0011f5c3cd21e9045a091846f469d8b1151"/>
+          <w:bookmarkStart w:id="8" w:name="_CTVL0011f5c3cd21e9045a091846f469d8b1151"/>
           <w:r>
             <w:t>H. Solis,</w:t>
           </w:r>
-          <w:bookmarkEnd w:id="6"/>
+          <w:bookmarkEnd w:id="8"/>
           <w:r>
             <w:t xml:space="preserve"> </w:t>
           </w:r>
@@ -15762,16 +15477,17 @@
             <w:pStyle w:val="CitaviBibliographyEntry"/>
           </w:pPr>
           <w:r>
+            <w:lastRenderedPageBreak/>
             <w:t>[7]</w:t>
           </w:r>
           <w:r>
             <w:tab/>
           </w:r>
-          <w:bookmarkStart w:id="7" w:name="_CTVL001b28acd31f7444e269e381c03035faf66"/>
+          <w:bookmarkStart w:id="9" w:name="_CTVL001b28acd31f7444e269e381c03035faf66"/>
           <w:r>
             <w:t>R. Ulloa,</w:t>
           </w:r>
-          <w:bookmarkEnd w:id="7"/>
+          <w:bookmarkEnd w:id="9"/>
           <w:r>
             <w:t xml:space="preserve"> </w:t>
           </w:r>
@@ -15830,7 +15546,7 @@
           <w:r>
             <w:tab/>
           </w:r>
-          <w:bookmarkStart w:id="8" w:name="_CTVL0014e4561b6730748dabd55ce7b9c0b50a9"/>
+          <w:bookmarkStart w:id="10" w:name="_CTVL0014e4561b6730748dabd55ce7b9c0b50a9"/>
           <w:r>
             <w:t xml:space="preserve">M. </w:t>
           </w:r>
@@ -15842,7 +15558,7 @@
           <w:r>
             <w:t>,</w:t>
           </w:r>
-          <w:bookmarkEnd w:id="8"/>
+          <w:bookmarkEnd w:id="10"/>
           <w:r>
             <w:t xml:space="preserve"> </w:t>
           </w:r>
@@ -15897,7 +15613,7 @@
             </w:rPr>
             <w:tab/>
           </w:r>
-          <w:bookmarkStart w:id="9" w:name="_CTVL001a208e30c471442b68fc79a903d8c0219"/>
+          <w:bookmarkStart w:id="11" w:name="_CTVL001a208e30c471442b68fc79a903d8c0219"/>
           <w:r>
             <w:rPr>
               <w:lang w:val="de-DE"/>
@@ -15988,7 +15704,7 @@
             </w:rPr>
             <w:t xml:space="preserve"> Innovative User Interfaces“ in</w:t>
           </w:r>
-          <w:bookmarkEnd w:id="9"/>
+          <w:bookmarkEnd w:id="11"/>
           <w:r>
             <w:rPr>
               <w:lang w:val="de-DE"/>
@@ -16042,7 +15758,7 @@
             </w:rPr>
             <w:tab/>
           </w:r>
-          <w:bookmarkStart w:id="10" w:name="_CTVL00108eafde3d5cd42f7ad6fe19a8379dd9e"/>
+          <w:bookmarkStart w:id="12" w:name="_CTVL00108eafde3d5cd42f7ad6fe19a8379dd9e"/>
           <w:r>
             <w:rPr>
               <w:lang w:val="de-DE"/>
@@ -16065,7 +15781,7 @@
           <w:r>
             <w:t xml:space="preserve"> 2021</w:t>
           </w:r>
-          <w:bookmarkEnd w:id="10"/>
+          <w:bookmarkEnd w:id="12"/>
           <w:r>
             <w:t>.</w:t>
           </w:r>
@@ -18004,7 +17720,9 @@
     <w:lsdException w:name="heading 7" w:semiHidden="1" w:unhideWhenUsed="1" w:qFormat="1"/>
     <w:lsdException w:name="heading 8" w:semiHidden="1" w:unhideWhenUsed="1" w:qFormat="1"/>
     <w:lsdException w:name="heading 9" w:semiHidden="1" w:unhideWhenUsed="1" w:qFormat="1"/>
+    <w:lsdException w:name="footnote text" w:uiPriority="99"/>
     <w:lsdException w:name="caption" w:semiHidden="1" w:unhideWhenUsed="1" w:qFormat="1"/>
+    <w:lsdException w:name="footnote reference" w:uiPriority="99"/>
     <w:lsdException w:name="Title" w:qFormat="1"/>
     <w:lsdException w:name="Body Text" w:qFormat="1"/>
     <w:lsdException w:name="Subtitle" w:qFormat="1"/>
@@ -19231,16 +18949,51 @@
     <w:next w:val="Standard"/>
     <w:unhideWhenUsed/>
     <w:qFormat/>
-    <w:rsid w:val="00DB6FBD"/>
+    <w:rsid w:val="00A12D6A"/>
     <w:pPr>
       <w:spacing w:after="200"/>
+      <w:jc w:val="left"/>
     </w:pPr>
     <w:rPr>
-      <w:i/>
       <w:iCs/>
-      <w:color w:val="44546A" w:themeColor="text2"/>
       <w:sz w:val="18"/>
       <w:szCs w:val="18"/>
+    </w:rPr>
+  </w:style>
+  <w:style w:type="paragraph" w:styleId="Funotentext">
+    <w:name w:val="footnote text"/>
+    <w:basedOn w:val="Standard"/>
+    <w:link w:val="FunotentextZchn"/>
+    <w:uiPriority w:val="99"/>
+    <w:unhideWhenUsed/>
+    <w:rsid w:val="009268B2"/>
+    <w:pPr>
+      <w:jc w:val="both"/>
+    </w:pPr>
+    <w:rPr>
+      <w:rFonts w:eastAsiaTheme="minorHAnsi" w:cstheme="minorBidi"/>
+      <w:lang w:val="de-DE"/>
+    </w:rPr>
+  </w:style>
+  <w:style w:type="character" w:customStyle="1" w:styleId="FunotentextZchn">
+    <w:name w:val="Fußnotentext Zchn"/>
+    <w:basedOn w:val="Absatz-Standardschriftart"/>
+    <w:link w:val="Funotentext"/>
+    <w:uiPriority w:val="99"/>
+    <w:rsid w:val="009268B2"/>
+    <w:rPr>
+      <w:rFonts w:eastAsiaTheme="minorHAnsi" w:cstheme="minorBidi"/>
+      <w:lang w:eastAsia="en-US"/>
+    </w:rPr>
+  </w:style>
+  <w:style w:type="character" w:styleId="Funotenzeichen">
+    <w:name w:val="footnote reference"/>
+    <w:basedOn w:val="Absatz-Standardschriftart"/>
+    <w:uiPriority w:val="99"/>
+    <w:unhideWhenUsed/>
+    <w:rsid w:val="009268B2"/>
+    <w:rPr>
+      <w:vertAlign w:val="superscript"/>
     </w:rPr>
   </w:style>
 </w:styles>
@@ -19364,6 +19117,7 @@
     <w:rsid w:val="00561785"/>
     <w:rsid w:val="00806915"/>
     <w:rsid w:val="008D4572"/>
+    <w:rsid w:val="00DE71C7"/>
     <w:rsid w:val="00E07B2D"/>
     <w:rsid w:val="00E270EF"/>
   </w:rsids>
@@ -20151,11 +19905,78 @@
     <b:URL>http://www.grund-wissen.de</b:URL>
     <b:RefOrder>6</b:RefOrder>
   </b:Source>
+  <b:Source>
+    <b:Tag>Kiv18</b:Tag>
+    <b:SourceType>ElectronicSource</b:SourceType>
+    <b:Guid>{D98D8766-A4F7-4BF5-BAE5-70ABC025DA21}</b:Guid>
+    <b:Author>
+      <b:Author>
+        <b:NameList>
+          <b:Person>
+            <b:Last>Virbel</b:Last>
+            <b:First>Mathieu</b:First>
+          </b:Person>
+          <b:Person>
+            <b:Last>Pettier </b:Last>
+            <b:First>Gabriel </b:First>
+          </b:Person>
+          <b:Person>
+            <b:Last>Arora </b:Last>
+            <b:First>Akshay </b:First>
+          </b:Person>
+          <b:Person>
+            <b:Last>Pietrowski</b:Last>
+            <b:First>Thomas-Karl</b:First>
+          </b:Person>
+          <b:Person>
+            <b:Last>Rousch</b:Last>
+            <b:First>Ben</b:First>
+          </b:Person>
+          <b:Person>
+            <b:Last>Kovac</b:Last>
+            <b:First>Jacob</b:First>
+          </b:Person>
+          <b:Person>
+            <b:Last>Taylor</b:Last>
+            <b:First>Alexander</b:First>
+          </b:Person>
+          <b:Person>
+            <b:Last>Einhorn</b:Last>
+            <b:First>Matthew</b:First>
+          </b:Person>
+          <b:Person>
+            <b:Last>Larkin</b:Last>
+            <b:First>Richard</b:First>
+          </b:Person>
+          <b:Person>
+            <b:Last>Pessa</b:Last>
+            <b:First>Ryan</b:First>
+          </b:Person>
+          <b:Person>
+            <b:Last>Armin</b:Last>
+            <b:First>Sebastian</b:First>
+          </b:Person>
+          <b:Person>
+            <b:Last>Badida</b:Last>
+            <b:First>Peter</b:First>
+          </b:Person>
+        </b:NameList>
+      </b:Author>
+    </b:Author>
+    <b:Title>Kivy Dokumentation. Release 1.11.0.dev0</b:Title>
+    <b:InternetSiteTitle>kivy.org</b:InternetSiteTitle>
+    <b:ProductionCompany>Kivy Developers</b:ProductionCompany>
+    <b:YearAccessed>2018</b:YearAccessed>
+    <b:MonthAccessed>08</b:MonthAccessed>
+    <b:DayAccessed>23</b:DayAccessed>
+    <b:URL>www.kivy.org</b:URL>
+    <b:RefOrder>2</b:RefOrder>
+  </b:Source>
 </b:Sources>
 </file>
 
 <file path=customXml/itemProps1.xml><?xml version="1.0" encoding="utf-8"?>
-<ds:datastoreItem xmlns:ds="http://schemas.openxmlformats.org/officeDocument/2006/customXml" ds:itemID="{C61AD1BA-7DB8-45ED-8F56-C6FE48DDAA6B}">
+<ds:datastoreItem xmlns:ds="http://schemas.openxmlformats.org/officeDocument/2006/customXml" ds:itemID="{3CF64187-DDB5-4636-8814-B2B09DFE692E}">
   <ds:schemaRefs>
     <ds:schemaRef ds:uri="http://schemas.openxmlformats.org/officeDocument/2006/bibliography"/>
   </ds:schemaRefs>

</xml_diff>